<commit_message>
All major parts complete
</commit_message>
<xml_diff>
--- a/EE 599 Final Report.docx
+++ b/EE 599 Final Report.docx
@@ -1019,7 +1019,23 @@
           <w:sz w:val="24"/>
           <w:szCs w:val="24"/>
         </w:rPr>
-        <w:t xml:space="preserve"> The system will be represented as Graph and it will be shown how it can be described by the Graph Laplacian Matrix. The edges of the graph will be assigned a potential energy function and the total energy of the system will be reduced by formulating the system equation in the form of a gradient descent.</w:t>
+        <w:t xml:space="preserve"> The system will be represented as Graph and it will be shown how it can be described by the Graph Laplacian Matrix. The edges of the graph will be assigned a </w:t>
+      </w:r>
+      <w:r>
+        <w:rPr>
+          <w:rFonts w:ascii="Times New Roman" w:hAnsi="Times New Roman" w:cs="Times New Roman"/>
+          <w:sz w:val="24"/>
+          <w:szCs w:val="24"/>
+        </w:rPr>
+        <w:t xml:space="preserve">virtual </w:t>
+      </w:r>
+      <w:r>
+        <w:rPr>
+          <w:rFonts w:ascii="Times New Roman" w:hAnsi="Times New Roman" w:cs="Times New Roman"/>
+          <w:sz w:val="24"/>
+          <w:szCs w:val="24"/>
+        </w:rPr>
+        <w:t>potential energy function and the total energy of the system will be reduced by formulating the system equation in the form of a gradient descent.</w:t>
       </w:r>
       <w:r>
         <w:rPr>
@@ -2452,20 +2468,6 @@
       <w:pPr>
         <w:rPr>
           <w:rFonts w:ascii="Times New Roman" w:hAnsi="Times New Roman" w:cs="Times New Roman"/>
-        </w:rPr>
-      </w:pPr>
-    </w:p>
-    <w:p>
-      <w:pPr>
-        <w:rPr>
-          <w:rFonts w:ascii="Times New Roman" w:hAnsi="Times New Roman" w:cs="Times New Roman"/>
-        </w:rPr>
-      </w:pPr>
-    </w:p>
-    <w:p>
-      <w:pPr>
-        <w:rPr>
-          <w:rFonts w:ascii="Times New Roman" w:hAnsi="Times New Roman" w:cs="Times New Roman"/>
           <w:b/>
           <w:sz w:val="32"/>
           <w:szCs w:val="32"/>
@@ -2625,7 +2627,15 @@
           <w:bCs/>
           <w:noProof/>
         </w:rPr>
-        <w:t>16</w:t>
+        <w:t>1</w:t>
+      </w:r>
+      <w:r>
+        <w:rPr>
+          <w:rFonts w:ascii="Times New Roman" w:hAnsi="Times New Roman" w:cs="Times New Roman"/>
+          <w:bCs/>
+          <w:noProof/>
+        </w:rPr>
+        <w:t>7</w:t>
       </w:r>
       <w:r>
         <w:rPr>
@@ -2709,7 +2719,23 @@
           <w:bCs/>
           <w:noProof/>
         </w:rPr>
-        <w:t>17.</w:t>
+        <w:t>1</w:t>
+      </w:r>
+      <w:r>
+        <w:rPr>
+          <w:rFonts w:ascii="Times New Roman" w:hAnsi="Times New Roman" w:cs="Times New Roman"/>
+          <w:bCs/>
+          <w:noProof/>
+        </w:rPr>
+        <w:t>9</w:t>
+      </w:r>
+      <w:r>
+        <w:rPr>
+          <w:rFonts w:ascii="Times New Roman" w:hAnsi="Times New Roman" w:cs="Times New Roman"/>
+          <w:bCs/>
+          <w:noProof/>
+        </w:rPr>
+        <w:t>.</w:t>
       </w:r>
       <w:r>
         <w:rPr>
@@ -2785,7 +2811,15 @@
           <w:bCs/>
           <w:noProof/>
         </w:rPr>
-        <w:t>21</w:t>
+        <w:t>2</w:t>
+      </w:r>
+      <w:r>
+        <w:rPr>
+          <w:rFonts w:ascii="Times New Roman" w:hAnsi="Times New Roman" w:cs="Times New Roman"/>
+          <w:bCs/>
+          <w:noProof/>
+        </w:rPr>
+        <w:t>2</w:t>
       </w:r>
       <w:r>
         <w:rPr>
@@ -2876,7 +2910,15 @@
           <w:bCs/>
           <w:noProof/>
         </w:rPr>
-        <w:t>30.</w:t>
+        <w:t>26</w:t>
+      </w:r>
+      <w:r>
+        <w:rPr>
+          <w:rFonts w:ascii="Times New Roman" w:hAnsi="Times New Roman" w:cs="Times New Roman"/>
+          <w:bCs/>
+          <w:noProof/>
+        </w:rPr>
+        <w:t>.</w:t>
       </w:r>
       <w:r>
         <w:rPr>
@@ -2961,7 +3003,15 @@
           <w:bCs/>
           <w:noProof/>
         </w:rPr>
-        <w:t>25</w:t>
+        <w:t>2</w:t>
+      </w:r>
+      <w:r>
+        <w:rPr>
+          <w:rFonts w:ascii="Times New Roman" w:hAnsi="Times New Roman" w:cs="Times New Roman"/>
+          <w:bCs/>
+          <w:noProof/>
+        </w:rPr>
+        <w:t>8</w:t>
       </w:r>
       <w:r>
         <w:rPr>
@@ -3052,15 +3102,7 @@
           <w:bCs/>
           <w:noProof/>
         </w:rPr>
-        <w:t>2</w:t>
-      </w:r>
-      <w:r>
-        <w:rPr>
-          <w:rFonts w:ascii="Times New Roman" w:hAnsi="Times New Roman" w:cs="Times New Roman"/>
-          <w:bCs/>
-          <w:noProof/>
-        </w:rPr>
-        <w:t>8</w:t>
+        <w:t>32</w:t>
       </w:r>
       <w:r>
         <w:rPr>
@@ -3152,7 +3194,15 @@
           <w:bCs/>
           <w:noProof/>
         </w:rPr>
-        <w:t>28.</w:t>
+        <w:t>37</w:t>
+      </w:r>
+      <w:r>
+        <w:rPr>
+          <w:rFonts w:ascii="Times New Roman" w:hAnsi="Times New Roman" w:cs="Times New Roman"/>
+          <w:bCs/>
+          <w:noProof/>
+        </w:rPr>
+        <w:t>.</w:t>
       </w:r>
       <w:r>
         <w:rPr>
@@ -3243,7 +3293,15 @@
           <w:bCs/>
           <w:noProof/>
         </w:rPr>
-        <w:t>28.</w:t>
+        <w:t>37</w:t>
+      </w:r>
+      <w:r>
+        <w:rPr>
+          <w:rFonts w:ascii="Times New Roman" w:hAnsi="Times New Roman" w:cs="Times New Roman"/>
+          <w:bCs/>
+          <w:noProof/>
+        </w:rPr>
+        <w:t>.</w:t>
       </w:r>
       <w:r>
         <w:rPr>
@@ -3333,7 +3391,15 @@
           <w:bCs/>
           <w:noProof/>
         </w:rPr>
-        <w:t>28.</w:t>
+        <w:t>3</w:t>
+      </w:r>
+      <w:r>
+        <w:rPr>
+          <w:rFonts w:ascii="Times New Roman" w:hAnsi="Times New Roman" w:cs="Times New Roman"/>
+          <w:bCs/>
+          <w:noProof/>
+        </w:rPr>
+        <w:t>8.</w:t>
       </w:r>
       <w:r>
         <w:rPr>
@@ -3423,7 +3489,15 @@
           <w:bCs/>
           <w:noProof/>
         </w:rPr>
-        <w:t>28.</w:t>
+        <w:t>39</w:t>
+      </w:r>
+      <w:r>
+        <w:rPr>
+          <w:rFonts w:ascii="Times New Roman" w:hAnsi="Times New Roman" w:cs="Times New Roman"/>
+          <w:bCs/>
+          <w:noProof/>
+        </w:rPr>
+        <w:t>.</w:t>
       </w:r>
       <w:r>
         <w:rPr>
@@ -3513,7 +3587,15 @@
           <w:bCs/>
           <w:noProof/>
         </w:rPr>
-        <w:t>28.</w:t>
+        <w:t>39</w:t>
+      </w:r>
+      <w:r>
+        <w:rPr>
+          <w:rFonts w:ascii="Times New Roman" w:hAnsi="Times New Roman" w:cs="Times New Roman"/>
+          <w:bCs/>
+          <w:noProof/>
+        </w:rPr>
+        <w:t>.</w:t>
       </w:r>
       <w:r>
         <w:rPr>
@@ -3603,7 +3685,15 @@
           <w:bCs/>
           <w:noProof/>
         </w:rPr>
-        <w:t>28.</w:t>
+        <w:t>40</w:t>
+      </w:r>
+      <w:r>
+        <w:rPr>
+          <w:rFonts w:ascii="Times New Roman" w:hAnsi="Times New Roman" w:cs="Times New Roman"/>
+          <w:bCs/>
+          <w:noProof/>
+        </w:rPr>
+        <w:t>.</w:t>
       </w:r>
       <w:r>
         <w:rPr>
@@ -3693,7 +3783,15 @@
           <w:bCs/>
           <w:noProof/>
         </w:rPr>
-        <w:t>28.</w:t>
+        <w:t>40</w:t>
+      </w:r>
+      <w:r>
+        <w:rPr>
+          <w:rFonts w:ascii="Times New Roman" w:hAnsi="Times New Roman" w:cs="Times New Roman"/>
+          <w:bCs/>
+          <w:noProof/>
+        </w:rPr>
+        <w:t>.</w:t>
       </w:r>
       <w:r>
         <w:rPr>
@@ -3938,7 +4036,15 @@
           <w:bCs/>
           <w:noProof/>
         </w:rPr>
-        <w:t>16.</w:t>
+        <w:t>25</w:t>
+      </w:r>
+      <w:r>
+        <w:rPr>
+          <w:rFonts w:ascii="Times New Roman" w:hAnsi="Times New Roman" w:cs="Times New Roman"/>
+          <w:bCs/>
+          <w:noProof/>
+        </w:rPr>
+        <w:t>.</w:t>
       </w:r>
       <w:r>
         <w:rPr>
@@ -4021,7 +4127,15 @@
           <w:bCs/>
           <w:noProof/>
         </w:rPr>
-        <w:t>17.</w:t>
+        <w:t>34</w:t>
+      </w:r>
+      <w:r>
+        <w:rPr>
+          <w:rFonts w:ascii="Times New Roman" w:hAnsi="Times New Roman" w:cs="Times New Roman"/>
+          <w:bCs/>
+          <w:noProof/>
+        </w:rPr>
+        <w:t>.</w:t>
       </w:r>
       <w:r>
         <w:rPr>
@@ -4682,19 +4796,7 @@
         <w:rPr>
           <w:color w:val="000000"/>
         </w:rPr>
-        <w:t xml:space="preserve">Rendezvous </w:t>
-      </w:r>
-      <w:r>
-        <w:rPr>
-          <w:color w:val="000000"/>
-        </w:rPr>
-        <w:t>and achieve formation</w:t>
-      </w:r>
-      <w:r>
-        <w:rPr>
-          <w:color w:val="000000"/>
-        </w:rPr>
-        <w:t xml:space="preserve"> with obstacles in the way</w:t>
+        <w:t>Maneuver the formation through a set of static obstacles</w:t>
       </w:r>
       <w:r>
         <w:rPr>
@@ -4720,32 +4822,6 @@
         <w:rPr>
           <w:color w:val="000000"/>
         </w:rPr>
-        <w:t>Maneuver the formation through a set of static obstacles</w:t>
-      </w:r>
-      <w:r>
-        <w:rPr>
-          <w:color w:val="000000"/>
-        </w:rPr>
-        <w:t>.</w:t>
-      </w:r>
-    </w:p>
-    <w:p>
-      <w:pPr>
-        <w:pStyle w:val="NormalWeb"/>
-        <w:numPr>
-          <w:ilvl w:val="0"/>
-          <w:numId w:val="5"/>
-        </w:numPr>
-        <w:spacing w:before="0" w:beforeAutospacing="0" w:after="0" w:afterAutospacing="0" w:line="480" w:lineRule="auto"/>
-        <w:ind w:right="720"/>
-        <w:rPr>
-          <w:color w:val="000000"/>
-        </w:rPr>
-      </w:pPr>
-      <w:r>
-        <w:rPr>
-          <w:color w:val="000000"/>
-        </w:rPr>
         <w:t>Maneuver the formation through a set of dynamic obstacles.</w:t>
       </w:r>
     </w:p>
@@ -4780,14 +4856,36 @@
         <w:rPr>
           <w:color w:val="000000"/>
         </w:rPr>
-        <w:t>describe our intentions with the continuation of the project, including the implementation of the algorithm on hardware.</w:t>
+        <w:t xml:space="preserve">describe our intentions with the continuation of the project, including </w:t>
       </w:r>
       <w:r>
         <w:rPr>
           <w:color w:val="000000"/>
         </w:rPr>
+        <w:t xml:space="preserve">possible improvements and </w:t>
+      </w:r>
+      <w:r>
+        <w:rPr>
+          <w:color w:val="000000"/>
+        </w:rPr>
+        <w:t>the implementation of the algorithm on hardware.</w:t>
+      </w:r>
+      <w:r>
+        <w:rPr>
+          <w:color w:val="000000"/>
+        </w:rPr>
         <w:t xml:space="preserve"> </w:t>
       </w:r>
+    </w:p>
+    <w:p>
+      <w:pPr>
+        <w:pStyle w:val="NormalWeb"/>
+        <w:spacing w:before="0" w:beforeAutospacing="0" w:after="0" w:afterAutospacing="0" w:line="480" w:lineRule="auto"/>
+        <w:ind w:right="720"/>
+        <w:rPr>
+          <w:b/>
+        </w:rPr>
+      </w:pPr>
     </w:p>
     <w:p>
       <w:pPr>
@@ -5837,7 +5935,7 @@
           <v:shape id="_x0000_i1025" type="#_x0000_t75" style="width:14.25pt;height:14.25pt" o:ole="">
             <v:imagedata r:id="rId9" o:title=""/>
           </v:shape>
-          <o:OLEObject Type="Embed" ProgID="Equation.3" ShapeID="_x0000_i1025" DrawAspect="Content" ObjectID="_1555866141" r:id="rId10"/>
+          <o:OLEObject Type="Embed" ProgID="Equation.3" ShapeID="_x0000_i1025" DrawAspect="Content" ObjectID="_1555876098" r:id="rId10"/>
         </w:object>
       </w:r>
       <w:r>
@@ -5859,7 +5957,7 @@
           <v:shape id="_x0000_i1026" type="#_x0000_t75" style="width:14.25pt;height:14.25pt" o:ole="">
             <v:imagedata r:id="rId11" o:title=""/>
           </v:shape>
-          <o:OLEObject Type="Embed" ProgID="Equation.3" ShapeID="_x0000_i1026" DrawAspect="Content" ObjectID="_1555866142" r:id="rId12"/>
+          <o:OLEObject Type="Embed" ProgID="Equation.3" ShapeID="_x0000_i1026" DrawAspect="Content" ObjectID="_1555876099" r:id="rId12"/>
         </w:object>
       </w:r>
       <w:r>
@@ -5889,7 +5987,7 @@
           <v:shape id="_x0000_i1027" type="#_x0000_t75" style="width:14.25pt;height:14.25pt" o:ole="">
             <v:imagedata r:id="rId13" o:title=""/>
           </v:shape>
-          <o:OLEObject Type="Embed" ProgID="Equation.3" ShapeID="_x0000_i1027" DrawAspect="Content" ObjectID="_1555866143" r:id="rId14"/>
+          <o:OLEObject Type="Embed" ProgID="Equation.3" ShapeID="_x0000_i1027" DrawAspect="Content" ObjectID="_1555876100" r:id="rId14"/>
         </w:object>
       </w:r>
       <w:r>
@@ -5939,7 +6037,7 @@
           <v:shape id="_x0000_i1028" type="#_x0000_t75" style="width:57.75pt;height:14.25pt" o:ole="">
             <v:imagedata r:id="rId15" o:title=""/>
           </v:shape>
-          <o:OLEObject Type="Embed" ProgID="Equation.3" ShapeID="_x0000_i1028" DrawAspect="Content" ObjectID="_1555866144" r:id="rId16"/>
+          <o:OLEObject Type="Embed" ProgID="Equation.3" ShapeID="_x0000_i1028" DrawAspect="Content" ObjectID="_1555876101" r:id="rId16"/>
         </w:object>
       </w:r>
     </w:p>
@@ -5965,7 +6063,7 @@
           <v:shape id="_x0000_i1029" type="#_x0000_t75" style="width:79.5pt;height:22.5pt" o:ole="">
             <v:imagedata r:id="rId17" o:title=""/>
           </v:shape>
-          <o:OLEObject Type="Embed" ProgID="Equation.3" ShapeID="_x0000_i1029" DrawAspect="Content" ObjectID="_1555866145" r:id="rId18"/>
+          <o:OLEObject Type="Embed" ProgID="Equation.3" ShapeID="_x0000_i1029" DrawAspect="Content" ObjectID="_1555876102" r:id="rId18"/>
         </w:object>
       </w:r>
       <w:r>
@@ -6009,7 +6107,7 @@
           <v:shape id="_x0000_i1030" type="#_x0000_t75" style="width:42.75pt;height:14.25pt" o:ole="">
             <v:imagedata r:id="rId19" o:title=""/>
           </v:shape>
-          <o:OLEObject Type="Embed" ProgID="Equation.3" ShapeID="_x0000_i1030" DrawAspect="Content" ObjectID="_1555866146" r:id="rId20"/>
+          <o:OLEObject Type="Embed" ProgID="Equation.3" ShapeID="_x0000_i1030" DrawAspect="Content" ObjectID="_1555876103" r:id="rId20"/>
         </w:object>
       </w:r>
       <w:r>
@@ -6074,10 +6172,10 @@
           <w:szCs w:val="24"/>
         </w:rPr>
         <w:object w:dxaOrig="320" w:dyaOrig="380">
-          <v:shape id="_x0000_i1031" type="#_x0000_t75" style="width:14.25pt;height:14.25pt" o:ole="">
+          <v:shape id="_x0000_i1223" type="#_x0000_t75" style="width:14.25pt;height:14.25pt" o:ole="">
             <v:imagedata r:id="rId21" o:title=""/>
           </v:shape>
-          <o:OLEObject Type="Embed" ProgID="Equation.3" ShapeID="_x0000_i1031" DrawAspect="Content" ObjectID="_1555866147" r:id="rId22"/>
+          <o:OLEObject Type="Embed" ProgID="Equation.3" ShapeID="_x0000_i1223" DrawAspect="Content" ObjectID="_1555876104" r:id="rId22"/>
         </w:object>
       </w:r>
       <w:r>
@@ -6099,7 +6197,7 @@
           <v:shape id="_x0000_i1032" type="#_x0000_t75" style="width:36.75pt;height:14.25pt" o:ole="">
             <v:imagedata r:id="rId23" o:title=""/>
           </v:shape>
-          <o:OLEObject Type="Embed" ProgID="Equation.3" ShapeID="_x0000_i1032" DrawAspect="Content" ObjectID="_1555866148" r:id="rId24"/>
+          <o:OLEObject Type="Embed" ProgID="Equation.3" ShapeID="_x0000_i1032" DrawAspect="Content" ObjectID="_1555876105" r:id="rId24"/>
         </w:object>
       </w:r>
       <w:r>
@@ -6118,7 +6216,7 @@
           <v:shape id="_x0000_i1033" type="#_x0000_t75" style="width:16.5pt;height:18.75pt" o:ole="">
             <v:imagedata r:id="rId25" o:title=""/>
           </v:shape>
-          <o:OLEObject Type="Embed" ProgID="Equation.3" ShapeID="_x0000_i1033" DrawAspect="Content" ObjectID="_1555866149" r:id="rId26"/>
+          <o:OLEObject Type="Embed" ProgID="Equation.3" ShapeID="_x0000_i1033" DrawAspect="Content" ObjectID="_1555876106" r:id="rId26"/>
         </w:object>
       </w:r>
       <w:r>
@@ -6236,7 +6334,7 @@
           <v:shape id="_x0000_i1034" type="#_x0000_t75" style="width:15pt;height:18pt" o:ole="">
             <v:imagedata r:id="rId27" o:title=""/>
           </v:shape>
-          <o:OLEObject Type="Embed" ProgID="Equation.3" ShapeID="_x0000_i1034" DrawAspect="Content" ObjectID="_1555866150" r:id="rId28"/>
+          <o:OLEObject Type="Embed" ProgID="Equation.3" ShapeID="_x0000_i1034" DrawAspect="Content" ObjectID="_1555876107" r:id="rId28"/>
         </w:object>
       </w:r>
       <w:r>
@@ -6274,7 +6372,7 @@
           <v:shape id="_x0000_i1035" type="#_x0000_t75" style="width:6.75pt;height:12.75pt" o:ole="">
             <v:imagedata r:id="rId29" o:title=""/>
           </v:shape>
-          <o:OLEObject Type="Embed" ProgID="Equation.3" ShapeID="_x0000_i1035" DrawAspect="Content" ObjectID="_1555866151" r:id="rId30"/>
+          <o:OLEObject Type="Embed" ProgID="Equation.3" ShapeID="_x0000_i1035" DrawAspect="Content" ObjectID="_1555876108" r:id="rId30"/>
         </w:object>
       </w:r>
       <w:r>
@@ -6339,7 +6437,7 @@
           <v:shape id="_x0000_i1036" type="#_x0000_t75" style="width:78.75pt;height:22.5pt" o:ole="">
             <v:imagedata r:id="rId31" o:title=""/>
           </v:shape>
-          <o:OLEObject Type="Embed" ProgID="Equation.3" ShapeID="_x0000_i1036" DrawAspect="Content" ObjectID="_1555866152" r:id="rId32"/>
+          <o:OLEObject Type="Embed" ProgID="Equation.3" ShapeID="_x0000_i1036" DrawAspect="Content" ObjectID="_1555876109" r:id="rId32"/>
         </w:object>
       </w:r>
     </w:p>
@@ -6364,7 +6462,7 @@
           <v:shape id="_x0000_i1037" type="#_x0000_t75" style="width:57pt;height:14.25pt" o:ole="">
             <v:imagedata r:id="rId33" o:title=""/>
           </v:shape>
-          <o:OLEObject Type="Embed" ProgID="Equation.3" ShapeID="_x0000_i1037" DrawAspect="Content" ObjectID="_1555866153" r:id="rId34"/>
+          <o:OLEObject Type="Embed" ProgID="Equation.3" ShapeID="_x0000_i1037" DrawAspect="Content" ObjectID="_1555876110" r:id="rId34"/>
         </w:object>
       </w:r>
     </w:p>
@@ -6389,7 +6487,7 @@
           <v:shape id="_x0000_i1038" type="#_x0000_t75" style="width:65.25pt;height:14.25pt" o:ole="">
             <v:imagedata r:id="rId35" o:title=""/>
           </v:shape>
-          <o:OLEObject Type="Embed" ProgID="Equation.3" ShapeID="_x0000_i1038" DrawAspect="Content" ObjectID="_1555866154" r:id="rId36"/>
+          <o:OLEObject Type="Embed" ProgID="Equation.3" ShapeID="_x0000_i1038" DrawAspect="Content" ObjectID="_1555876111" r:id="rId36"/>
         </w:object>
       </w:r>
     </w:p>
@@ -6429,7 +6527,7 @@
           <v:shape id="_x0000_i1039" type="#_x0000_t75" style="width:22.5pt;height:14.25pt" o:ole="">
             <v:imagedata r:id="rId37" o:title=""/>
           </v:shape>
-          <o:OLEObject Type="Embed" ProgID="Equation.3" ShapeID="_x0000_i1039" DrawAspect="Content" ObjectID="_1555866155" r:id="rId38"/>
+          <o:OLEObject Type="Embed" ProgID="Equation.3" ShapeID="_x0000_i1039" DrawAspect="Content" ObjectID="_1555876112" r:id="rId38"/>
         </w:object>
       </w:r>
       <w:r>
@@ -6459,7 +6557,7 @@
           <v:shape id="_x0000_i1040" type="#_x0000_t75" style="width:29.25pt;height:14.25pt" o:ole="">
             <v:imagedata r:id="rId39" o:title=""/>
           </v:shape>
-          <o:OLEObject Type="Embed" ProgID="Equation.3" ShapeID="_x0000_i1040" DrawAspect="Content" ObjectID="_1555866156" r:id="rId40"/>
+          <o:OLEObject Type="Embed" ProgID="Equation.3" ShapeID="_x0000_i1040" DrawAspect="Content" ObjectID="_1555876113" r:id="rId40"/>
         </w:object>
       </w:r>
       <w:r>
@@ -6505,7 +6603,7 @@
           <v:shape id="_x0000_i1041" type="#_x0000_t75" style="width:30.75pt;height:18.75pt" o:ole="">
             <v:imagedata r:id="rId41" o:title=""/>
           </v:shape>
-          <o:OLEObject Type="Embed" ProgID="Equation.3" ShapeID="_x0000_i1041" DrawAspect="Content" ObjectID="_1555866157" r:id="rId42"/>
+          <o:OLEObject Type="Embed" ProgID="Equation.3" ShapeID="_x0000_i1041" DrawAspect="Content" ObjectID="_1555876114" r:id="rId42"/>
         </w:object>
       </w:r>
       <w:r>
@@ -6522,7 +6620,7 @@
           <v:shape id="_x0000_i1042" type="#_x0000_t75" style="width:38.25pt;height:18.75pt" o:ole="">
             <v:imagedata r:id="rId43" o:title=""/>
           </v:shape>
-          <o:OLEObject Type="Embed" ProgID="Equation.3" ShapeID="_x0000_i1042" DrawAspect="Content" ObjectID="_1555866158" r:id="rId44"/>
+          <o:OLEObject Type="Embed" ProgID="Equation.3" ShapeID="_x0000_i1042" DrawAspect="Content" ObjectID="_1555876115" r:id="rId44"/>
         </w:object>
       </w:r>
     </w:p>
@@ -6554,7 +6652,7 @@
           <v:shape id="_x0000_i1043" type="#_x0000_t75" style="width:22.5pt;height:22.5pt" o:ole="">
             <v:imagedata r:id="rId45" o:title=""/>
           </v:shape>
-          <o:OLEObject Type="Embed" ProgID="Equation.3" ShapeID="_x0000_i1043" DrawAspect="Content" ObjectID="_1555866159" r:id="rId46"/>
+          <o:OLEObject Type="Embed" ProgID="Equation.3" ShapeID="_x0000_i1043" DrawAspect="Content" ObjectID="_1555876116" r:id="rId46"/>
         </w:object>
       </w:r>
       <w:r>
@@ -6576,7 +6674,7 @@
           <v:shape id="_x0000_i1044" type="#_x0000_t75" style="width:14.25pt;height:22.5pt" o:ole="">
             <v:imagedata r:id="rId47" o:title=""/>
           </v:shape>
-          <o:OLEObject Type="Embed" ProgID="Equation.3" ShapeID="_x0000_i1044" DrawAspect="Content" ObjectID="_1555866160" r:id="rId48"/>
+          <o:OLEObject Type="Embed" ProgID="Equation.3" ShapeID="_x0000_i1044" DrawAspect="Content" ObjectID="_1555876117" r:id="rId48"/>
         </w:object>
       </w:r>
       <w:r>
@@ -6610,7 +6708,7 @@
           <v:shape id="_x0000_i1045" type="#_x0000_t75" style="width:22.5pt;height:15.75pt" o:ole="">
             <v:imagedata r:id="rId49" o:title=""/>
           </v:shape>
-          <o:OLEObject Type="Embed" ProgID="Equation.3" ShapeID="_x0000_i1045" DrawAspect="Content" ObjectID="_1555866161" r:id="rId50"/>
+          <o:OLEObject Type="Embed" ProgID="Equation.3" ShapeID="_x0000_i1045" DrawAspect="Content" ObjectID="_1555876118" r:id="rId50"/>
         </w:object>
       </w:r>
       <w:r>
@@ -6624,7 +6722,7 @@
           <v:shape id="_x0000_i1046" type="#_x0000_t75" style="width:162pt;height:18pt" o:ole="">
             <v:imagedata r:id="rId51" o:title=""/>
           </v:shape>
-          <o:OLEObject Type="Embed" ProgID="Equation.3" ShapeID="_x0000_i1046" DrawAspect="Content" ObjectID="_1555866162" r:id="rId52"/>
+          <o:OLEObject Type="Embed" ProgID="Equation.3" ShapeID="_x0000_i1046" DrawAspect="Content" ObjectID="_1555876119" r:id="rId52"/>
         </w:object>
       </w:r>
     </w:p>
@@ -6699,7 +6797,7 @@
           <v:shape id="_x0000_i1047" type="#_x0000_t75" style="width:57.75pt;height:29.25pt" o:ole="">
             <v:imagedata r:id="rId53" o:title=""/>
           </v:shape>
-          <o:OLEObject Type="Embed" ProgID="Equation.3" ShapeID="_x0000_i1047" DrawAspect="Content" ObjectID="_1555866163" r:id="rId54"/>
+          <o:OLEObject Type="Embed" ProgID="Equation.3" ShapeID="_x0000_i1047" DrawAspect="Content" ObjectID="_1555876120" r:id="rId54"/>
         </w:object>
       </w:r>
     </w:p>
@@ -6774,7 +6872,7 @@
           <v:shape id="_x0000_i1048" type="#_x0000_t75" style="width:49.5pt;height:14.25pt" o:ole="">
             <v:imagedata r:id="rId55" o:title=""/>
           </v:shape>
-          <o:OLEObject Type="Embed" ProgID="Equation.3" ShapeID="_x0000_i1048" DrawAspect="Content" ObjectID="_1555866164" r:id="rId56"/>
+          <o:OLEObject Type="Embed" ProgID="Equation.3" ShapeID="_x0000_i1048" DrawAspect="Content" ObjectID="_1555876121" r:id="rId56"/>
         </w:object>
       </w:r>
     </w:p>
@@ -6908,7 +7006,7 @@
           <v:shape id="_x0000_i1049" type="#_x0000_t75" style="width:84pt;height:19.5pt" o:ole="">
             <v:imagedata r:id="rId57" o:title=""/>
           </v:shape>
-          <o:OLEObject Type="Embed" ProgID="Equation.3" ShapeID="_x0000_i1049" DrawAspect="Content" ObjectID="_1555866165" r:id="rId58"/>
+          <o:OLEObject Type="Embed" ProgID="Equation.3" ShapeID="_x0000_i1049" DrawAspect="Content" ObjectID="_1555876122" r:id="rId58"/>
         </w:object>
       </w:r>
     </w:p>
@@ -6940,7 +7038,7 @@
           <v:shape id="_x0000_i1050" type="#_x0000_t75" style="width:12pt;height:18pt" o:ole="">
             <v:imagedata r:id="rId59" o:title=""/>
           </v:shape>
-          <o:OLEObject Type="Embed" ProgID="Equation.3" ShapeID="_x0000_i1050" DrawAspect="Content" ObjectID="_1555866166" r:id="rId60"/>
+          <o:OLEObject Type="Embed" ProgID="Equation.3" ShapeID="_x0000_i1050" DrawAspect="Content" ObjectID="_1555876123" r:id="rId60"/>
         </w:object>
       </w:r>
       <w:r>
@@ -7093,7 +7191,7 @@
           <v:shape id="_x0000_i1051" type="#_x0000_t75" style="width:66pt;height:18pt" o:ole="">
             <v:imagedata r:id="rId61" o:title=""/>
           </v:shape>
-          <o:OLEObject Type="Embed" ProgID="Equation.3" ShapeID="_x0000_i1051" DrawAspect="Content" ObjectID="_1555866167" r:id="rId62"/>
+          <o:OLEObject Type="Embed" ProgID="Equation.3" ShapeID="_x0000_i1051" DrawAspect="Content" ObjectID="_1555876124" r:id="rId62"/>
         </w:object>
       </w:r>
     </w:p>
@@ -7118,7 +7216,7 @@
           <v:shape id="_x0000_i1052" type="#_x0000_t75" style="width:68.25pt;height:18pt" o:ole="">
             <v:imagedata r:id="rId63" o:title=""/>
           </v:shape>
-          <o:OLEObject Type="Embed" ProgID="Equation.3" ShapeID="_x0000_i1052" DrawAspect="Content" ObjectID="_1555866168" r:id="rId64"/>
+          <o:OLEObject Type="Embed" ProgID="Equation.3" ShapeID="_x0000_i1052" DrawAspect="Content" ObjectID="_1555876125" r:id="rId64"/>
         </w:object>
       </w:r>
     </w:p>
@@ -7198,7 +7296,7 @@
           <v:shape id="_x0000_i1053" type="#_x0000_t75" style="width:10.5pt;height:12pt" o:ole="">
             <v:imagedata r:id="rId65" o:title=""/>
           </v:shape>
-          <o:OLEObject Type="Embed" ProgID="Equation.3" ShapeID="_x0000_i1053" DrawAspect="Content" ObjectID="_1555866169" r:id="rId66"/>
+          <o:OLEObject Type="Embed" ProgID="Equation.3" ShapeID="_x0000_i1053" DrawAspect="Content" ObjectID="_1555876126" r:id="rId66"/>
         </w:object>
       </w:r>
       <w:r>
@@ -7247,7 +7345,7 @@
           <v:shape id="_x0000_i1054" type="#_x0000_t75" style="width:243.75pt;height:18pt" o:ole="">
             <v:imagedata r:id="rId67" o:title=""/>
           </v:shape>
-          <o:OLEObject Type="Embed" ProgID="Equation.3" ShapeID="_x0000_i1054" DrawAspect="Content" ObjectID="_1555866170" r:id="rId68"/>
+          <o:OLEObject Type="Embed" ProgID="Equation.3" ShapeID="_x0000_i1054" DrawAspect="Content" ObjectID="_1555876127" r:id="rId68"/>
         </w:object>
       </w:r>
     </w:p>
@@ -7279,7 +7377,7 @@
           <v:shape id="_x0000_i1055" type="#_x0000_t75" style="width:14.25pt;height:14.25pt" o:ole="">
             <v:imagedata r:id="rId69" o:title=""/>
           </v:shape>
-          <o:OLEObject Type="Embed" ProgID="Equation.3" ShapeID="_x0000_i1055" DrawAspect="Content" ObjectID="_1555866171" r:id="rId70"/>
+          <o:OLEObject Type="Embed" ProgID="Equation.3" ShapeID="_x0000_i1055" DrawAspect="Content" ObjectID="_1555876128" r:id="rId70"/>
         </w:object>
       </w:r>
       <w:r>
@@ -7353,7 +7451,7 @@
           <v:shape id="_x0000_i1056" type="#_x0000_t75" style="width:81pt;height:37.5pt" o:ole="">
             <v:imagedata r:id="rId71" o:title=""/>
           </v:shape>
-          <o:OLEObject Type="Embed" ProgID="Equation.3" ShapeID="_x0000_i1056" DrawAspect="Content" ObjectID="_1555866172" r:id="rId72"/>
+          <o:OLEObject Type="Embed" ProgID="Equation.3" ShapeID="_x0000_i1056" DrawAspect="Content" ObjectID="_1555876129" r:id="rId72"/>
         </w:object>
       </w:r>
       <w:bookmarkEnd w:id="5"/>
@@ -7398,7 +7496,7 @@
           <v:shape id="_x0000_i1057" type="#_x0000_t75" style="width:114pt;height:34.5pt" o:ole="">
             <v:imagedata r:id="rId73" o:title=""/>
           </v:shape>
-          <o:OLEObject Type="Embed" ProgID="Equation.3" ShapeID="_x0000_i1057" DrawAspect="Content" ObjectID="_1555866173" r:id="rId74"/>
+          <o:OLEObject Type="Embed" ProgID="Equation.3" ShapeID="_x0000_i1057" DrawAspect="Content" ObjectID="_1555876130" r:id="rId74"/>
         </w:object>
       </w:r>
     </w:p>
@@ -7465,7 +7563,7 @@
           <v:shape id="_x0000_i1058" type="#_x0000_t75" style="width:61.5pt;height:14.25pt" o:ole="">
             <v:imagedata r:id="rId75" o:title=""/>
           </v:shape>
-          <o:OLEObject Type="Embed" ProgID="Equation.3" ShapeID="_x0000_i1058" DrawAspect="Content" ObjectID="_1555866174" r:id="rId76"/>
+          <o:OLEObject Type="Embed" ProgID="Equation.3" ShapeID="_x0000_i1058" DrawAspect="Content" ObjectID="_1555876131" r:id="rId76"/>
         </w:object>
       </w:r>
     </w:p>
@@ -7525,7 +7623,7 @@
           <v:shape id="_x0000_i1059" type="#_x0000_t75" style="width:42pt;height:14.25pt" o:ole="">
             <v:imagedata r:id="rId77" o:title=""/>
           </v:shape>
-          <o:OLEObject Type="Embed" ProgID="Equation.3" ShapeID="_x0000_i1059" DrawAspect="Content" ObjectID="_1555866175" r:id="rId78"/>
+          <o:OLEObject Type="Embed" ProgID="Equation.3" ShapeID="_x0000_i1059" DrawAspect="Content" ObjectID="_1555876132" r:id="rId78"/>
         </w:object>
       </w:r>
     </w:p>
@@ -7753,7 +7851,7 @@
           <v:shape id="_x0000_i1060" type="#_x0000_t75" style="width:15.75pt;height:18pt" o:ole="">
             <v:imagedata r:id="rId79" o:title=""/>
           </v:shape>
-          <o:OLEObject Type="Embed" ProgID="Equation.3" ShapeID="_x0000_i1060" DrawAspect="Content" ObjectID="_1555866176" r:id="rId80"/>
+          <o:OLEObject Type="Embed" ProgID="Equation.3" ShapeID="_x0000_i1060" DrawAspect="Content" ObjectID="_1555876133" r:id="rId80"/>
         </w:object>
       </w:r>
       <w:r>
@@ -7876,7 +7974,7 @@
           <v:shape id="_x0000_i1061" type="#_x0000_t75" style="width:118.5pt;height:37.5pt" o:ole="">
             <v:imagedata r:id="rId81" o:title=""/>
           </v:shape>
-          <o:OLEObject Type="Embed" ProgID="Equation.3" ShapeID="_x0000_i1061" DrawAspect="Content" ObjectID="_1555866177" r:id="rId82"/>
+          <o:OLEObject Type="Embed" ProgID="Equation.3" ShapeID="_x0000_i1061" DrawAspect="Content" ObjectID="_1555876134" r:id="rId82"/>
         </w:object>
       </w:r>
     </w:p>
@@ -8033,7 +8131,7 @@
           <v:shape id="_x0000_i1062" type="#_x0000_t75" style="width:1in;height:18pt" o:ole="">
             <v:imagedata r:id="rId83" o:title=""/>
           </v:shape>
-          <o:OLEObject Type="Embed" ProgID="Equation.3" ShapeID="_x0000_i1062" DrawAspect="Content" ObjectID="_1555866178" r:id="rId84"/>
+          <o:OLEObject Type="Embed" ProgID="Equation.3" ShapeID="_x0000_i1062" DrawAspect="Content" ObjectID="_1555876135" r:id="rId84"/>
         </w:object>
       </w:r>
     </w:p>
@@ -8209,7 +8307,7 @@
           <v:shape id="_x0000_i1063" type="#_x0000_t75" style="width:37.5pt;height:18.75pt" o:ole="">
             <v:imagedata r:id="rId85" o:title=""/>
           </v:shape>
-          <o:OLEObject Type="Embed" ProgID="Equation.3" ShapeID="_x0000_i1063" DrawAspect="Content" ObjectID="_1555866179" r:id="rId86"/>
+          <o:OLEObject Type="Embed" ProgID="Equation.3" ShapeID="_x0000_i1063" DrawAspect="Content" ObjectID="_1555876136" r:id="rId86"/>
         </w:object>
       </w:r>
       <w:r>
@@ -8449,7 +8547,7 @@
           <v:shape id="_x0000_i1064" type="#_x0000_t75" style="width:108.75pt;height:34.5pt" o:ole="">
             <v:imagedata r:id="rId88" o:title=""/>
           </v:shape>
-          <o:OLEObject Type="Embed" ProgID="Equation.3" ShapeID="_x0000_i1064" DrawAspect="Content" ObjectID="_1555866180" r:id="rId89"/>
+          <o:OLEObject Type="Embed" ProgID="Equation.3" ShapeID="_x0000_i1064" DrawAspect="Content" ObjectID="_1555876137" r:id="rId89"/>
         </w:object>
       </w:r>
     </w:p>
@@ -8492,7 +8590,7 @@
           <v:shape id="_x0000_i1065" type="#_x0000_t75" style="width:86.25pt;height:18.75pt" o:ole="">
             <v:imagedata r:id="rId90" o:title=""/>
           </v:shape>
-          <o:OLEObject Type="Embed" ProgID="Equation.3" ShapeID="_x0000_i1065" DrawAspect="Content" ObjectID="_1555866181" r:id="rId91"/>
+          <o:OLEObject Type="Embed" ProgID="Equation.3" ShapeID="_x0000_i1065" DrawAspect="Content" ObjectID="_1555876138" r:id="rId91"/>
         </w:object>
       </w:r>
     </w:p>
@@ -8548,7 +8646,7 @@
           <v:shape id="_x0000_i1066" type="#_x0000_t75" style="width:12pt;height:18pt" o:ole="">
             <v:imagedata r:id="rId92" o:title=""/>
           </v:shape>
-          <o:OLEObject Type="Embed" ProgID="Equation.3" ShapeID="_x0000_i1066" DrawAspect="Content" ObjectID="_1555866182" r:id="rId93"/>
+          <o:OLEObject Type="Embed" ProgID="Equation.3" ShapeID="_x0000_i1066" DrawAspect="Content" ObjectID="_1555876139" r:id="rId93"/>
         </w:object>
       </w:r>
       <w:r>
@@ -8570,7 +8668,7 @@
           <v:shape id="_x0000_i1067" type="#_x0000_t75" style="width:12pt;height:12.75pt" o:ole="">
             <v:imagedata r:id="rId94" o:title=""/>
           </v:shape>
-          <o:OLEObject Type="Embed" ProgID="Equation.3" ShapeID="_x0000_i1067" DrawAspect="Content" ObjectID="_1555866183" r:id="rId95"/>
+          <o:OLEObject Type="Embed" ProgID="Equation.3" ShapeID="_x0000_i1067" DrawAspect="Content" ObjectID="_1555876140" r:id="rId95"/>
         </w:object>
       </w:r>
       <w:r>
@@ -8604,7 +8702,7 @@
           <v:shape id="_x0000_i1068" type="#_x0000_t75" style="width:131.25pt;height:37.5pt" o:ole="">
             <v:imagedata r:id="rId96" o:title=""/>
           </v:shape>
-          <o:OLEObject Type="Embed" ProgID="Equation.3" ShapeID="_x0000_i1068" DrawAspect="Content" ObjectID="_1555866184" r:id="rId97"/>
+          <o:OLEObject Type="Embed" ProgID="Equation.3" ShapeID="_x0000_i1068" DrawAspect="Content" ObjectID="_1555876141" r:id="rId97"/>
         </w:object>
       </w:r>
     </w:p>
@@ -8647,7 +8745,7 @@
           <v:shape id="_x0000_i1069" type="#_x0000_t75" style="width:113.25pt;height:30.75pt" o:ole="">
             <v:imagedata r:id="rId98" o:title=""/>
           </v:shape>
-          <o:OLEObject Type="Embed" ProgID="Equation.3" ShapeID="_x0000_i1069" DrawAspect="Content" ObjectID="_1555866185" r:id="rId99"/>
+          <o:OLEObject Type="Embed" ProgID="Equation.3" ShapeID="_x0000_i1069" DrawAspect="Content" ObjectID="_1555876142" r:id="rId99"/>
         </w:object>
       </w:r>
     </w:p>
@@ -8771,7 +8869,7 @@
           <v:shape id="_x0000_i1070" type="#_x0000_t75" style="width:9pt;height:18pt" o:ole="">
             <v:imagedata r:id="rId100" o:title=""/>
           </v:shape>
-          <o:OLEObject Type="Embed" ProgID="Equation.3" ShapeID="_x0000_i1070" DrawAspect="Content" ObjectID="_1555866186" r:id="rId101"/>
+          <o:OLEObject Type="Embed" ProgID="Equation.3" ShapeID="_x0000_i1070" DrawAspect="Content" ObjectID="_1555876143" r:id="rId101"/>
         </w:object>
       </w:r>
       <w:r>
@@ -8785,7 +8883,7 @@
           <v:shape id="_x0000_i1071" type="#_x0000_t75" style="width:110.25pt;height:30.75pt" o:ole="">
             <v:imagedata r:id="rId102" o:title=""/>
           </v:shape>
-          <o:OLEObject Type="Embed" ProgID="Equation.3" ShapeID="_x0000_i1071" DrawAspect="Content" ObjectID="_1555866187" r:id="rId103"/>
+          <o:OLEObject Type="Embed" ProgID="Equation.3" ShapeID="_x0000_i1071" DrawAspect="Content" ObjectID="_1555876144" r:id="rId103"/>
         </w:object>
       </w:r>
     </w:p>
@@ -8945,7 +9043,7 @@
           <v:shape id="_x0000_i1072" type="#_x0000_t75" style="width:36.75pt;height:18pt" o:ole="">
             <v:imagedata r:id="rId105" o:title=""/>
           </v:shape>
-          <o:OLEObject Type="Embed" ProgID="Equation.3" ShapeID="_x0000_i1072" DrawAspect="Content" ObjectID="_1555866188" r:id="rId106"/>
+          <o:OLEObject Type="Embed" ProgID="Equation.3" ShapeID="_x0000_i1072" DrawAspect="Content" ObjectID="_1555876145" r:id="rId106"/>
         </w:object>
       </w:r>
       <w:r>
@@ -9008,7 +9106,7 @@
           <v:shape id="_x0000_i1073" type="#_x0000_t75" style="width:110.25pt;height:30.75pt" o:ole="">
             <v:imagedata r:id="rId107" o:title=""/>
           </v:shape>
-          <o:OLEObject Type="Embed" ProgID="Equation.3" ShapeID="_x0000_i1073" DrawAspect="Content" ObjectID="_1555866189" r:id="rId108"/>
+          <o:OLEObject Type="Embed" ProgID="Equation.3" ShapeID="_x0000_i1073" DrawAspect="Content" ObjectID="_1555876146" r:id="rId108"/>
         </w:object>
       </w:r>
       <w:r>
@@ -9030,7 +9128,7 @@
           <v:shape id="_x0000_i1074" type="#_x0000_t75" style="width:12pt;height:18pt" o:ole="">
             <v:imagedata r:id="rId109" o:title=""/>
           </v:shape>
-          <o:OLEObject Type="Embed" ProgID="Equation.3" ShapeID="_x0000_i1074" DrawAspect="Content" ObjectID="_1555866190" r:id="rId110"/>
+          <o:OLEObject Type="Embed" ProgID="Equation.3" ShapeID="_x0000_i1074" DrawAspect="Content" ObjectID="_1555876147" r:id="rId110"/>
         </w:object>
       </w:r>
       <w:r>
@@ -9064,7 +9162,7 @@
           <v:shape id="_x0000_i1075" type="#_x0000_t75" style="width:327pt;height:37.5pt" o:ole="">
             <v:imagedata r:id="rId111" o:title=""/>
           </v:shape>
-          <o:OLEObject Type="Embed" ProgID="Equation.3" ShapeID="_x0000_i1075" DrawAspect="Content" ObjectID="_1555866191" r:id="rId112"/>
+          <o:OLEObject Type="Embed" ProgID="Equation.3" ShapeID="_x0000_i1075" DrawAspect="Content" ObjectID="_1555876148" r:id="rId112"/>
         </w:object>
       </w:r>
     </w:p>
@@ -9096,7 +9194,7 @@
           <v:shape id="_x0000_i1076" type="#_x0000_t75" style="width:1in;height:37.5pt" o:ole="">
             <v:imagedata r:id="rId113" o:title=""/>
           </v:shape>
-          <o:OLEObject Type="Embed" ProgID="Equation.3" ShapeID="_x0000_i1076" DrawAspect="Content" ObjectID="_1555866192" r:id="rId114"/>
+          <o:OLEObject Type="Embed" ProgID="Equation.3" ShapeID="_x0000_i1076" DrawAspect="Content" ObjectID="_1555876149" r:id="rId114"/>
         </w:object>
       </w:r>
       <w:r>
@@ -9129,7 +9227,7 @@
           <v:shape id="_x0000_i1077" type="#_x0000_t75" style="width:80.25pt;height:33pt" o:ole="">
             <v:imagedata r:id="rId115" o:title=""/>
           </v:shape>
-          <o:OLEObject Type="Embed" ProgID="Equation.3" ShapeID="_x0000_i1077" DrawAspect="Content" ObjectID="_1555866193" r:id="rId116"/>
+          <o:OLEObject Type="Embed" ProgID="Equation.3" ShapeID="_x0000_i1077" DrawAspect="Content" ObjectID="_1555876150" r:id="rId116"/>
         </w:object>
       </w:r>
     </w:p>
@@ -9213,7 +9311,7 @@
           <v:shape id="_x0000_i1078" type="#_x0000_t75" style="width:225pt;height:34.5pt" o:ole="">
             <v:imagedata r:id="rId117" o:title=""/>
           </v:shape>
-          <o:OLEObject Type="Embed" ProgID="Equation.3" ShapeID="_x0000_i1078" DrawAspect="Content" ObjectID="_1555866194" r:id="rId118"/>
+          <o:OLEObject Type="Embed" ProgID="Equation.3" ShapeID="_x0000_i1078" DrawAspect="Content" ObjectID="_1555876151" r:id="rId118"/>
         </w:object>
       </w:r>
     </w:p>
@@ -9265,7 +9363,7 @@
           <v:shape id="_x0000_i1079" type="#_x0000_t75" style="width:96pt;height:34.5pt" o:ole="">
             <v:imagedata r:id="rId119" o:title=""/>
           </v:shape>
-          <o:OLEObject Type="Embed" ProgID="Equation.3" ShapeID="_x0000_i1079" DrawAspect="Content" ObjectID="_1555866195" r:id="rId120"/>
+          <o:OLEObject Type="Embed" ProgID="Equation.3" ShapeID="_x0000_i1079" DrawAspect="Content" ObjectID="_1555876152" r:id="rId120"/>
         </w:object>
       </w:r>
     </w:p>
@@ -9313,7 +9411,7 @@
           <v:shape id="_x0000_i1080" type="#_x0000_t75" style="width:14.25pt;height:18pt" o:ole="">
             <v:imagedata r:id="rId121" o:title=""/>
           </v:shape>
-          <o:OLEObject Type="Embed" ProgID="Equation.3" ShapeID="_x0000_i1080" DrawAspect="Content" ObjectID="_1555866196" r:id="rId122"/>
+          <o:OLEObject Type="Embed" ProgID="Equation.3" ShapeID="_x0000_i1080" DrawAspect="Content" ObjectID="_1555876153" r:id="rId122"/>
         </w:object>
       </w:r>
       <w:r>
@@ -9335,7 +9433,7 @@
           <v:shape id="_x0000_i1081" type="#_x0000_t75" style="width:33pt;height:18pt" o:ole="">
             <v:imagedata r:id="rId123" o:title=""/>
           </v:shape>
-          <o:OLEObject Type="Embed" ProgID="Equation.3" ShapeID="_x0000_i1081" DrawAspect="Content" ObjectID="_1555866197" r:id="rId124"/>
+          <o:OLEObject Type="Embed" ProgID="Equation.3" ShapeID="_x0000_i1081" DrawAspect="Content" ObjectID="_1555876154" r:id="rId124"/>
         </w:object>
       </w:r>
       <w:r>
@@ -9373,7 +9471,7 @@
           <v:shape id="_x0000_i1082" type="#_x0000_t75" style="width:49.5pt;height:18pt" o:ole="">
             <v:imagedata r:id="rId125" o:title=""/>
           </v:shape>
-          <o:OLEObject Type="Embed" ProgID="Equation.3" ShapeID="_x0000_i1082" DrawAspect="Content" ObjectID="_1555866198" r:id="rId126"/>
+          <o:OLEObject Type="Embed" ProgID="Equation.3" ShapeID="_x0000_i1082" DrawAspect="Content" ObjectID="_1555876155" r:id="rId126"/>
         </w:object>
       </w:r>
       <w:r>
@@ -9430,7 +9528,7 @@
           <v:shape id="_x0000_i1083" type="#_x0000_t75" style="width:18pt;height:18pt" o:ole="">
             <v:imagedata r:id="rId45" o:title=""/>
           </v:shape>
-          <o:OLEObject Type="Embed" ProgID="Equation.3" ShapeID="_x0000_i1083" DrawAspect="Content" ObjectID="_1555866199" r:id="rId127"/>
+          <o:OLEObject Type="Embed" ProgID="Equation.3" ShapeID="_x0000_i1083" DrawAspect="Content" ObjectID="_1555876156" r:id="rId127"/>
         </w:object>
       </w:r>
       <w:r>
@@ -9452,7 +9550,7 @@
           <v:shape id="_x0000_i1084" type="#_x0000_t75" style="width:39pt;height:18pt" o:ole="">
             <v:imagedata r:id="rId128" o:title=""/>
           </v:shape>
-          <o:OLEObject Type="Embed" ProgID="Equation.3" ShapeID="_x0000_i1084" DrawAspect="Content" ObjectID="_1555866200" r:id="rId129"/>
+          <o:OLEObject Type="Embed" ProgID="Equation.3" ShapeID="_x0000_i1084" DrawAspect="Content" ObjectID="_1555876157" r:id="rId129"/>
         </w:object>
       </w:r>
       <w:r>
@@ -9474,7 +9572,7 @@
           <v:shape id="_x0000_i1085" type="#_x0000_t75" style="width:12pt;height:18pt" o:ole="">
             <v:imagedata r:id="rId47" o:title=""/>
           </v:shape>
-          <o:OLEObject Type="Embed" ProgID="Equation.3" ShapeID="_x0000_i1085" DrawAspect="Content" ObjectID="_1555866201" r:id="rId130"/>
+          <o:OLEObject Type="Embed" ProgID="Equation.3" ShapeID="_x0000_i1085" DrawAspect="Content" ObjectID="_1555876158" r:id="rId130"/>
         </w:object>
       </w:r>
       <w:r>
@@ -9496,7 +9594,7 @@
           <v:shape id="_x0000_i1086" type="#_x0000_t75" style="width:24pt;height:12.75pt" o:ole="">
             <v:imagedata r:id="rId131" o:title=""/>
           </v:shape>
-          <o:OLEObject Type="Embed" ProgID="Equation.3" ShapeID="_x0000_i1086" DrawAspect="Content" ObjectID="_1555866202" r:id="rId132"/>
+          <o:OLEObject Type="Embed" ProgID="Equation.3" ShapeID="_x0000_i1086" DrawAspect="Content" ObjectID="_1555876159" r:id="rId132"/>
         </w:object>
       </w:r>
       <w:r>
@@ -9518,7 +9616,7 @@
           <v:shape id="_x0000_i1087" type="#_x0000_t75" style="width:15.75pt;height:18pt" o:ole="">
             <v:imagedata r:id="rId133" o:title=""/>
           </v:shape>
-          <o:OLEObject Type="Embed" ProgID="Equation.3" ShapeID="_x0000_i1087" DrawAspect="Content" ObjectID="_1555866203" r:id="rId134"/>
+          <o:OLEObject Type="Embed" ProgID="Equation.3" ShapeID="_x0000_i1087" DrawAspect="Content" ObjectID="_1555876160" r:id="rId134"/>
         </w:object>
       </w:r>
       <w:r>
@@ -9540,7 +9638,7 @@
           <v:shape id="_x0000_i1088" type="#_x0000_t75" style="width:15pt;height:18pt" o:ole="">
             <v:imagedata r:id="rId135" o:title=""/>
           </v:shape>
-          <o:OLEObject Type="Embed" ProgID="Equation.3" ShapeID="_x0000_i1088" DrawAspect="Content" ObjectID="_1555866204" r:id="rId136"/>
+          <o:OLEObject Type="Embed" ProgID="Equation.3" ShapeID="_x0000_i1088" DrawAspect="Content" ObjectID="_1555876161" r:id="rId136"/>
         </w:object>
       </w:r>
       <w:r>
@@ -9562,7 +9660,7 @@
           <v:shape id="_x0000_i1089" type="#_x0000_t75" style="width:24pt;height:12.75pt" o:ole="">
             <v:imagedata r:id="rId137" o:title=""/>
           </v:shape>
-          <o:OLEObject Type="Embed" ProgID="Equation.3" ShapeID="_x0000_i1089" DrawAspect="Content" ObjectID="_1555866205" r:id="rId138"/>
+          <o:OLEObject Type="Embed" ProgID="Equation.3" ShapeID="_x0000_i1089" DrawAspect="Content" ObjectID="_1555876162" r:id="rId138"/>
         </w:object>
       </w:r>
       <w:r>
@@ -9611,7 +9709,7 @@
           <v:shape id="_x0000_i1090" type="#_x0000_t75" style="width:245.25pt;height:21pt" o:ole="">
             <v:imagedata r:id="rId139" o:title=""/>
           </v:shape>
-          <o:OLEObject Type="Embed" ProgID="Equation.3" ShapeID="_x0000_i1090" DrawAspect="Content" ObjectID="_1555866206" r:id="rId140"/>
+          <o:OLEObject Type="Embed" ProgID="Equation.3" ShapeID="_x0000_i1090" DrawAspect="Content" ObjectID="_1555876163" r:id="rId140"/>
         </w:object>
       </w:r>
     </w:p>
@@ -9643,7 +9741,7 @@
           <v:shape id="_x0000_i1091" type="#_x0000_t75" style="width:30.75pt;height:18pt" o:ole="">
             <v:imagedata r:id="rId141" o:title=""/>
           </v:shape>
-          <o:OLEObject Type="Embed" ProgID="Equation.3" ShapeID="_x0000_i1091" DrawAspect="Content" ObjectID="_1555866207" r:id="rId142"/>
+          <o:OLEObject Type="Embed" ProgID="Equation.3" ShapeID="_x0000_i1091" DrawAspect="Content" ObjectID="_1555876164" r:id="rId142"/>
         </w:object>
       </w:r>
       <w:r>
@@ -9665,7 +9763,7 @@
           <v:shape id="_x0000_i1092" type="#_x0000_t75" style="width:15.75pt;height:18pt" o:ole="">
             <v:imagedata r:id="rId143" o:title=""/>
           </v:shape>
-          <o:OLEObject Type="Embed" ProgID="Equation.3" ShapeID="_x0000_i1092" DrawAspect="Content" ObjectID="_1555866208" r:id="rId144"/>
+          <o:OLEObject Type="Embed" ProgID="Equation.3" ShapeID="_x0000_i1092" DrawAspect="Content" ObjectID="_1555876165" r:id="rId144"/>
         </w:object>
       </w:r>
       <w:r>
@@ -9698,7 +9796,7 @@
           <v:shape id="_x0000_i1093" type="#_x0000_t75" style="width:90pt;height:18.75pt" o:ole="">
             <v:imagedata r:id="rId145" o:title=""/>
           </v:shape>
-          <o:OLEObject Type="Embed" ProgID="Equation.3" ShapeID="_x0000_i1093" DrawAspect="Content" ObjectID="_1555866209" r:id="rId146"/>
+          <o:OLEObject Type="Embed" ProgID="Equation.3" ShapeID="_x0000_i1093" DrawAspect="Content" ObjectID="_1555876166" r:id="rId146"/>
         </w:object>
       </w:r>
     </w:p>
@@ -9723,7 +9821,7 @@
           <v:shape id="_x0000_i1094" type="#_x0000_t75" style="width:63pt;height:18pt" o:ole="">
             <v:imagedata r:id="rId147" o:title=""/>
           </v:shape>
-          <o:OLEObject Type="Embed" ProgID="Equation.3" ShapeID="_x0000_i1094" DrawAspect="Content" ObjectID="_1555866210" r:id="rId148"/>
+          <o:OLEObject Type="Embed" ProgID="Equation.3" ShapeID="_x0000_i1094" DrawAspect="Content" ObjectID="_1555876167" r:id="rId148"/>
         </w:object>
       </w:r>
     </w:p>
@@ -9748,7 +9846,7 @@
           <v:shape id="_x0000_i1095" type="#_x0000_t75" style="width:69pt;height:18pt" o:ole="">
             <v:imagedata r:id="rId149" o:title=""/>
           </v:shape>
-          <o:OLEObject Type="Embed" ProgID="Equation.3" ShapeID="_x0000_i1095" DrawAspect="Content" ObjectID="_1555866211" r:id="rId150"/>
+          <o:OLEObject Type="Embed" ProgID="Equation.3" ShapeID="_x0000_i1095" DrawAspect="Content" ObjectID="_1555876168" r:id="rId150"/>
         </w:object>
       </w:r>
     </w:p>
@@ -9815,7 +9913,7 @@
           <v:shape id="_x0000_i1096" type="#_x0000_t75" style="width:64.5pt;height:18pt" o:ole="">
             <v:imagedata r:id="rId151" o:title=""/>
           </v:shape>
-          <o:OLEObject Type="Embed" ProgID="Equation.3" ShapeID="_x0000_i1096" DrawAspect="Content" ObjectID="_1555866212" r:id="rId152"/>
+          <o:OLEObject Type="Embed" ProgID="Equation.3" ShapeID="_x0000_i1096" DrawAspect="Content" ObjectID="_1555876169" r:id="rId152"/>
         </w:object>
       </w:r>
     </w:p>
@@ -9858,7 +9956,7 @@
           <v:shape id="_x0000_i1097" type="#_x0000_t75" style="width:46.5pt;height:18pt" o:ole="">
             <v:imagedata r:id="rId153" o:title=""/>
           </v:shape>
-          <o:OLEObject Type="Embed" ProgID="Equation.3" ShapeID="_x0000_i1097" DrawAspect="Content" ObjectID="_1555866213" r:id="rId154"/>
+          <o:OLEObject Type="Embed" ProgID="Equation.3" ShapeID="_x0000_i1097" DrawAspect="Content" ObjectID="_1555876170" r:id="rId154"/>
         </w:object>
       </w:r>
     </w:p>
@@ -9901,7 +9999,7 @@
           <v:shape id="_x0000_i1098" type="#_x0000_t75" style="width:118.5pt;height:37.5pt" o:ole="">
             <v:imagedata r:id="rId155" o:title=""/>
           </v:shape>
-          <o:OLEObject Type="Embed" ProgID="Equation.3" ShapeID="_x0000_i1098" DrawAspect="Content" ObjectID="_1555866214" r:id="rId156"/>
+          <o:OLEObject Type="Embed" ProgID="Equation.3" ShapeID="_x0000_i1098" DrawAspect="Content" ObjectID="_1555876171" r:id="rId156"/>
         </w:object>
       </w:r>
     </w:p>
@@ -9944,7 +10042,7 @@
           <v:shape id="_x0000_i1099" type="#_x0000_t75" style="width:131.25pt;height:37.5pt" o:ole="">
             <v:imagedata r:id="rId157" o:title=""/>
           </v:shape>
-          <o:OLEObject Type="Embed" ProgID="Equation.3" ShapeID="_x0000_i1099" DrawAspect="Content" ObjectID="_1555866215" r:id="rId158"/>
+          <o:OLEObject Type="Embed" ProgID="Equation.3" ShapeID="_x0000_i1099" DrawAspect="Content" ObjectID="_1555876172" r:id="rId158"/>
         </w:object>
       </w:r>
     </w:p>
@@ -9976,7 +10074,7 @@
           <v:shape id="_x0000_i1100" type="#_x0000_t75" style="width:15pt;height:18pt" o:ole="">
             <v:imagedata r:id="rId159" o:title=""/>
           </v:shape>
-          <o:OLEObject Type="Embed" ProgID="Equation.3" ShapeID="_x0000_i1100" DrawAspect="Content" ObjectID="_1555866216" r:id="rId160"/>
+          <o:OLEObject Type="Embed" ProgID="Equation.3" ShapeID="_x0000_i1100" DrawAspect="Content" ObjectID="_1555876173" r:id="rId160"/>
         </w:object>
       </w:r>
       <w:r>
@@ -9998,7 +10096,7 @@
           <v:shape id="_x0000_i1101" type="#_x0000_t75" style="width:10.5pt;height:12.75pt" o:ole="">
             <v:imagedata r:id="rId161" o:title=""/>
           </v:shape>
-          <o:OLEObject Type="Embed" ProgID="Equation.3" ShapeID="_x0000_i1101" DrawAspect="Content" ObjectID="_1555866217" r:id="rId162"/>
+          <o:OLEObject Type="Embed" ProgID="Equation.3" ShapeID="_x0000_i1101" DrawAspect="Content" ObjectID="_1555876174" r:id="rId162"/>
         </w:object>
       </w:r>
       <w:r>
@@ -10458,7 +10556,7 @@
           <v:shape id="_x0000_i1102" type="#_x0000_t75" style="width:11.25pt;height:14.25pt" o:ole="">
             <v:imagedata r:id="rId164" o:title=""/>
           </v:shape>
-          <o:OLEObject Type="Embed" ProgID="Equation.3" ShapeID="_x0000_i1102" DrawAspect="Content" ObjectID="_1555866218" r:id="rId165"/>
+          <o:OLEObject Type="Embed" ProgID="Equation.3" ShapeID="_x0000_i1102" DrawAspect="Content" ObjectID="_1555876175" r:id="rId165"/>
         </w:object>
       </w:r>
       <w:r>
@@ -10496,7 +10594,7 @@
           <v:shape id="_x0000_i1103" type="#_x0000_t75" style="width:22.5pt;height:14.25pt" o:ole="">
             <v:imagedata r:id="rId166" o:title=""/>
           </v:shape>
-          <o:OLEObject Type="Embed" ProgID="Equation.3" ShapeID="_x0000_i1103" DrawAspect="Content" ObjectID="_1555866219" r:id="rId167"/>
+          <o:OLEObject Type="Embed" ProgID="Equation.3" ShapeID="_x0000_i1103" DrawAspect="Content" ObjectID="_1555876176" r:id="rId167"/>
         </w:object>
       </w:r>
       <w:r>
@@ -10518,7 +10616,7 @@
           <v:shape id="_x0000_i1104" type="#_x0000_t75" style="width:22.5pt;height:14.25pt" o:ole="">
             <v:imagedata r:id="rId168" o:title=""/>
           </v:shape>
-          <o:OLEObject Type="Embed" ProgID="Equation.3" ShapeID="_x0000_i1104" DrawAspect="Content" ObjectID="_1555866220" r:id="rId169"/>
+          <o:OLEObject Type="Embed" ProgID="Equation.3" ShapeID="_x0000_i1104" DrawAspect="Content" ObjectID="_1555876177" r:id="rId169"/>
         </w:object>
       </w:r>
       <w:r>
@@ -10556,7 +10654,7 @@
           <v:shape id="_x0000_i1105" type="#_x0000_t75" style="width:15.75pt;height:18pt" o:ole="">
             <v:imagedata r:id="rId170" o:title=""/>
           </v:shape>
-          <o:OLEObject Type="Embed" ProgID="Equation.3" ShapeID="_x0000_i1105" DrawAspect="Content" ObjectID="_1555866221" r:id="rId171"/>
+          <o:OLEObject Type="Embed" ProgID="Equation.3" ShapeID="_x0000_i1105" DrawAspect="Content" ObjectID="_1555876178" r:id="rId171"/>
         </w:object>
       </w:r>
       <w:r>
@@ -10578,7 +10676,7 @@
           <v:shape id="_x0000_i1106" type="#_x0000_t75" style="width:11.25pt;height:14.25pt" o:ole="">
             <v:imagedata r:id="rId164" o:title=""/>
           </v:shape>
-          <o:OLEObject Type="Embed" ProgID="Equation.3" ShapeID="_x0000_i1106" DrawAspect="Content" ObjectID="_1555866222" r:id="rId172"/>
+          <o:OLEObject Type="Embed" ProgID="Equation.3" ShapeID="_x0000_i1106" DrawAspect="Content" ObjectID="_1555876179" r:id="rId172"/>
         </w:object>
       </w:r>
       <w:r>
@@ -10608,7 +10706,7 @@
           <v:shape id="_x0000_i1107" type="#_x0000_t75" style="width:24pt;height:14.25pt" o:ole="">
             <v:imagedata r:id="rId173" o:title=""/>
           </v:shape>
-          <o:OLEObject Type="Embed" ProgID="Equation.3" ShapeID="_x0000_i1107" DrawAspect="Content" ObjectID="_1555866223" r:id="rId174"/>
+          <o:OLEObject Type="Embed" ProgID="Equation.3" ShapeID="_x0000_i1107" DrawAspect="Content" ObjectID="_1555876180" r:id="rId174"/>
         </w:object>
       </w:r>
       <w:r>
@@ -10630,7 +10728,7 @@
           <v:shape id="_x0000_i1108" type="#_x0000_t75" style="width:24pt;height:14.25pt" o:ole="">
             <v:imagedata r:id="rId175" o:title=""/>
           </v:shape>
-          <o:OLEObject Type="Embed" ProgID="Equation.3" ShapeID="_x0000_i1108" DrawAspect="Content" ObjectID="_1555866224" r:id="rId176"/>
+          <o:OLEObject Type="Embed" ProgID="Equation.3" ShapeID="_x0000_i1108" DrawAspect="Content" ObjectID="_1555876181" r:id="rId176"/>
         </w:object>
       </w:r>
       <w:r>
@@ -10664,7 +10762,7 @@
           <v:shape id="_x0000_i1109" type="#_x0000_t75" style="width:75pt;height:30.75pt" o:ole="">
             <v:imagedata r:id="rId177" o:title=""/>
           </v:shape>
-          <o:OLEObject Type="Embed" ProgID="Equation.3" ShapeID="_x0000_i1109" DrawAspect="Content" ObjectID="_1555866225" r:id="rId178"/>
+          <o:OLEObject Type="Embed" ProgID="Equation.3" ShapeID="_x0000_i1109" DrawAspect="Content" ObjectID="_1555876182" r:id="rId178"/>
         </w:object>
       </w:r>
     </w:p>
@@ -10720,10 +10818,10 @@
           <w:szCs w:val="24"/>
         </w:rPr>
         <w:object w:dxaOrig="2140" w:dyaOrig="700">
-          <v:shape id="_x0000_i1224" type="#_x0000_t75" style="width:106.5pt;height:36.75pt" o:ole="">
+          <v:shape id="_x0000_i1110" type="#_x0000_t75" style="width:106.5pt;height:36.75pt" o:ole="">
             <v:imagedata r:id="rId179" o:title=""/>
           </v:shape>
-          <o:OLEObject Type="Embed" ProgID="Equation.3" ShapeID="_x0000_i1224" DrawAspect="Content" ObjectID="_1555866226" r:id="rId180"/>
+          <o:OLEObject Type="Embed" ProgID="Equation.3" ShapeID="_x0000_i1110" DrawAspect="Content" ObjectID="_1555876183" r:id="rId180"/>
         </w:object>
       </w:r>
     </w:p>
@@ -10752,7 +10850,7 @@
           <v:shape id="_x0000_i1111" type="#_x0000_t75" style="width:10.5pt;height:11.25pt" o:ole="">
             <v:imagedata r:id="rId181" o:title=""/>
           </v:shape>
-          <o:OLEObject Type="Embed" ProgID="Equation.3" ShapeID="_x0000_i1111" DrawAspect="Content" ObjectID="_1555866227" r:id="rId182"/>
+          <o:OLEObject Type="Embed" ProgID="Equation.3" ShapeID="_x0000_i1111" DrawAspect="Content" ObjectID="_1555876184" r:id="rId182"/>
         </w:object>
       </w:r>
       <w:r>
@@ -10782,10 +10880,10 @@
           <w:szCs w:val="24"/>
         </w:rPr>
         <w:object w:dxaOrig="620" w:dyaOrig="279">
-          <v:shape id="_x0000_i1227" type="#_x0000_t75" style="width:31.5pt;height:14.25pt" o:ole="">
+          <v:shape id="_x0000_i1112" type="#_x0000_t75" style="width:31.5pt;height:14.25pt" o:ole="">
             <v:imagedata r:id="rId183" o:title=""/>
           </v:shape>
-          <o:OLEObject Type="Embed" ProgID="Equation.3" ShapeID="_x0000_i1227" DrawAspect="Content" ObjectID="_1555866228" r:id="rId184"/>
+          <o:OLEObject Type="Embed" ProgID="Equation.3" ShapeID="_x0000_i1112" DrawAspect="Content" ObjectID="_1555876185" r:id="rId184"/>
         </w:object>
       </w:r>
       <w:r>
@@ -10815,10 +10913,10 @@
           <w:szCs w:val="24"/>
         </w:rPr>
         <w:object w:dxaOrig="1620" w:dyaOrig="620">
-          <v:shape id="_x0000_i1230" type="#_x0000_t75" style="width:81pt;height:30.75pt" o:ole="">
+          <v:shape id="_x0000_i1113" type="#_x0000_t75" style="width:81pt;height:30.75pt" o:ole="">
             <v:imagedata r:id="rId185" o:title=""/>
           </v:shape>
-          <o:OLEObject Type="Embed" ProgID="Equation.3" ShapeID="_x0000_i1230" DrawAspect="Content" ObjectID="_1555866229" r:id="rId186"/>
+          <o:OLEObject Type="Embed" ProgID="Equation.3" ShapeID="_x0000_i1113" DrawAspect="Content" ObjectID="_1555876186" r:id="rId186"/>
         </w:object>
       </w:r>
       <w:r>
@@ -11414,7 +11512,7 @@
           <v:shape id="_x0000_i1114" type="#_x0000_t75" style="width:84.75pt;height:37.5pt" o:ole="">
             <v:imagedata r:id="rId187" o:title=""/>
           </v:shape>
-          <o:OLEObject Type="Embed" ProgID="Equation.3" ShapeID="_x0000_i1114" DrawAspect="Content" ObjectID="_1555866230" r:id="rId188"/>
+          <o:OLEObject Type="Embed" ProgID="Equation.3" ShapeID="_x0000_i1114" DrawAspect="Content" ObjectID="_1555876187" r:id="rId188"/>
         </w:object>
       </w:r>
       <w:r>
@@ -11436,7 +11534,7 @@
           <v:shape id="_x0000_i1115" type="#_x0000_t75" style="width:51pt;height:18.75pt" o:ole="">
             <v:imagedata r:id="rId189" o:title=""/>
           </v:shape>
-          <o:OLEObject Type="Embed" ProgID="Equation.3" ShapeID="_x0000_i1115" DrawAspect="Content" ObjectID="_1555866231" r:id="rId190"/>
+          <o:OLEObject Type="Embed" ProgID="Equation.3" ShapeID="_x0000_i1115" DrawAspect="Content" ObjectID="_1555876188" r:id="rId190"/>
         </w:object>
       </w:r>
       <w:r>
@@ -11469,7 +11567,7 @@
           <v:shape id="_x0000_i1116" type="#_x0000_t75" style="width:36.75pt;height:18.75pt" o:ole="">
             <v:imagedata r:id="rId191" o:title=""/>
           </v:shape>
-          <o:OLEObject Type="Embed" ProgID="Equation.3" ShapeID="_x0000_i1116" DrawAspect="Content" ObjectID="_1555866232" r:id="rId192"/>
+          <o:OLEObject Type="Embed" ProgID="Equation.3" ShapeID="_x0000_i1116" DrawAspect="Content" ObjectID="_1555876189" r:id="rId192"/>
         </w:object>
       </w:r>
       <w:r>
@@ -11491,7 +11589,7 @@
           <v:shape id="_x0000_i1117" type="#_x0000_t75" style="width:52.5pt;height:18.75pt" o:ole="">
             <v:imagedata r:id="rId193" o:title=""/>
           </v:shape>
-          <o:OLEObject Type="Embed" ProgID="Equation.3" ShapeID="_x0000_i1117" DrawAspect="Content" ObjectID="_1555866233" r:id="rId194"/>
+          <o:OLEObject Type="Embed" ProgID="Equation.3" ShapeID="_x0000_i1117" DrawAspect="Content" ObjectID="_1555876190" r:id="rId194"/>
         </w:object>
       </w:r>
     </w:p>
@@ -11553,7 +11651,7 @@
           <v:shape id="_x0000_i1118" type="#_x0000_t75" style="width:27.75pt;height:15.75pt" o:ole="">
             <v:imagedata r:id="rId195" o:title=""/>
           </v:shape>
-          <o:OLEObject Type="Embed" ProgID="Equation.3" ShapeID="_x0000_i1118" DrawAspect="Content" ObjectID="_1555866234" r:id="rId196"/>
+          <o:OLEObject Type="Embed" ProgID="Equation.3" ShapeID="_x0000_i1118" DrawAspect="Content" ObjectID="_1555876191" r:id="rId196"/>
         </w:object>
       </w:r>
       <w:r>
@@ -11607,7 +11705,7 @@
           <v:shape id="_x0000_i1119" type="#_x0000_t75" style="width:48.75pt;height:30.75pt" o:ole="">
             <v:imagedata r:id="rId197" o:title=""/>
           </v:shape>
-          <o:OLEObject Type="Embed" ProgID="Equation.3" ShapeID="_x0000_i1119" DrawAspect="Content" ObjectID="_1555866235" r:id="rId198"/>
+          <o:OLEObject Type="Embed" ProgID="Equation.3" ShapeID="_x0000_i1119" DrawAspect="Content" ObjectID="_1555876192" r:id="rId198"/>
         </w:object>
       </w:r>
       <w:r>
@@ -11629,7 +11727,7 @@
           <v:shape id="_x0000_i1120" type="#_x0000_t75" style="width:10.5pt;height:11.25pt" o:ole="">
             <v:imagedata r:id="rId199" o:title=""/>
           </v:shape>
-          <o:OLEObject Type="Embed" ProgID="Equation.3" ShapeID="_x0000_i1120" DrawAspect="Content" ObjectID="_1555866236" r:id="rId200"/>
+          <o:OLEObject Type="Embed" ProgID="Equation.3" ShapeID="_x0000_i1120" DrawAspect="Content" ObjectID="_1555876193" r:id="rId200"/>
         </w:object>
       </w:r>
       <w:r>
@@ -11651,7 +11749,7 @@
           <v:shape id="_x0000_i1121" type="#_x0000_t75" style="width:10.5pt;height:14.25pt" o:ole="">
             <v:imagedata r:id="rId201" o:title=""/>
           </v:shape>
-          <o:OLEObject Type="Embed" ProgID="Equation.3" ShapeID="_x0000_i1121" DrawAspect="Content" ObjectID="_1555866237" r:id="rId202"/>
+          <o:OLEObject Type="Embed" ProgID="Equation.3" ShapeID="_x0000_i1121" DrawAspect="Content" ObjectID="_1555876194" r:id="rId202"/>
         </w:object>
       </w:r>
       <w:r>
@@ -11690,7 +11788,7 @@
           <v:shape id="_x0000_i1122" type="#_x0000_t75" style="width:55.5pt;height:15.75pt" o:ole="">
             <v:imagedata r:id="rId203" o:title=""/>
           </v:shape>
-          <o:OLEObject Type="Embed" ProgID="Equation.3" ShapeID="_x0000_i1122" DrawAspect="Content" ObjectID="_1555866238" r:id="rId204"/>
+          <o:OLEObject Type="Embed" ProgID="Equation.3" ShapeID="_x0000_i1122" DrawAspect="Content" ObjectID="_1555876195" r:id="rId204"/>
         </w:object>
       </w:r>
       <w:r>
@@ -11712,7 +11810,7 @@
           <v:shape id="_x0000_i1123" type="#_x0000_t75" style="width:11.25pt;height:14.25pt" o:ole="">
             <v:imagedata r:id="rId205" o:title=""/>
           </v:shape>
-          <o:OLEObject Type="Embed" ProgID="Equation.3" ShapeID="_x0000_i1123" DrawAspect="Content" ObjectID="_1555866239" r:id="rId206"/>
+          <o:OLEObject Type="Embed" ProgID="Equation.3" ShapeID="_x0000_i1123" DrawAspect="Content" ObjectID="_1555876196" r:id="rId206"/>
         </w:object>
       </w:r>
       <w:r>
@@ -11753,7 +11851,7 @@
           <v:shape id="_x0000_i1124" type="#_x0000_t75" style="width:27.75pt;height:15.75pt" o:ole="">
             <v:imagedata r:id="rId207" o:title=""/>
           </v:shape>
-          <o:OLEObject Type="Embed" ProgID="Equation.3" ShapeID="_x0000_i1124" DrawAspect="Content" ObjectID="_1555866240" r:id="rId208"/>
+          <o:OLEObject Type="Embed" ProgID="Equation.3" ShapeID="_x0000_i1124" DrawAspect="Content" ObjectID="_1555876197" r:id="rId208"/>
         </w:object>
       </w:r>
       <w:r>
@@ -11791,7 +11889,7 @@
           <v:shape id="_x0000_i1125" type="#_x0000_t75" style="width:27.75pt;height:15.75pt" o:ole="">
             <v:imagedata r:id="rId209" o:title=""/>
           </v:shape>
-          <o:OLEObject Type="Embed" ProgID="Equation.3" ShapeID="_x0000_i1125" DrawAspect="Content" ObjectID="_1555866241" r:id="rId210"/>
+          <o:OLEObject Type="Embed" ProgID="Equation.3" ShapeID="_x0000_i1125" DrawAspect="Content" ObjectID="_1555876198" r:id="rId210"/>
         </w:object>
       </w:r>
       <w:r>
@@ -11837,7 +11935,7 @@
           <v:shape id="_x0000_i1126" type="#_x0000_t75" style="width:27.75pt;height:15.75pt" o:ole="">
             <v:imagedata r:id="rId211" o:title=""/>
           </v:shape>
-          <o:OLEObject Type="Embed" ProgID="Equation.3" ShapeID="_x0000_i1126" DrawAspect="Content" ObjectID="_1555866242" r:id="rId212"/>
+          <o:OLEObject Type="Embed" ProgID="Equation.3" ShapeID="_x0000_i1126" DrawAspect="Content" ObjectID="_1555876199" r:id="rId212"/>
         </w:object>
       </w:r>
       <w:r>
@@ -11899,7 +11997,7 @@
           <v:shape id="_x0000_i1127" type="#_x0000_t75" style="width:27.75pt;height:15.75pt" o:ole="">
             <v:imagedata r:id="rId211" o:title=""/>
           </v:shape>
-          <o:OLEObject Type="Embed" ProgID="Equation.3" ShapeID="_x0000_i1127" DrawAspect="Content" ObjectID="_1555866243" r:id="rId213"/>
+          <o:OLEObject Type="Embed" ProgID="Equation.3" ShapeID="_x0000_i1127" DrawAspect="Content" ObjectID="_1555876200" r:id="rId213"/>
         </w:object>
       </w:r>
       <w:r>
@@ -11973,7 +12071,7 @@
                 <v:shape id="_x0000_i1128" type="#_x0000_t75" style="width:42.75pt;height:14.25pt" o:ole="">
                   <v:imagedata r:id="rId214" o:title=""/>
                 </v:shape>
-                <o:OLEObject Type="Embed" ProgID="Equation.3" ShapeID="_x0000_i1128" DrawAspect="Content" ObjectID="_1555866244" r:id="rId215"/>
+                <o:OLEObject Type="Embed" ProgID="Equation.3" ShapeID="_x0000_i1128" DrawAspect="Content" ObjectID="_1555876201" r:id="rId215"/>
               </w:object>
             </w:r>
           </w:p>
@@ -12110,7 +12208,7 @@
                 <v:shape id="_x0000_i1129" type="#_x0000_t75" style="width:11.25pt;height:10.5pt" o:ole="">
                   <v:imagedata r:id="rId216" o:title=""/>
                 </v:shape>
-                <o:OLEObject Type="Embed" ProgID="Equation.3" ShapeID="_x0000_i1129" DrawAspect="Content" ObjectID="_1555866245" r:id="rId217"/>
+                <o:OLEObject Type="Embed" ProgID="Equation.3" ShapeID="_x0000_i1129" DrawAspect="Content" ObjectID="_1555876202" r:id="rId217"/>
               </w:object>
             </w:r>
             <w:r>
@@ -12236,7 +12334,7 @@
                 <v:shape id="_x0000_i1130" type="#_x0000_t75" style="width:12pt;height:11.25pt" o:ole="">
                   <v:imagedata r:id="rId218" o:title=""/>
                 </v:shape>
-                <o:OLEObject Type="Embed" ProgID="Equation.3" ShapeID="_x0000_i1130" DrawAspect="Content" ObjectID="_1555866246" r:id="rId219"/>
+                <o:OLEObject Type="Embed" ProgID="Equation.3" ShapeID="_x0000_i1130" DrawAspect="Content" ObjectID="_1555876203" r:id="rId219"/>
               </w:object>
             </w:r>
             <w:r>
@@ -12668,7 +12766,7 @@
           <v:shape id="_x0000_i1131" type="#_x0000_t75" style="width:118.5pt;height:30.75pt" o:ole="">
             <v:imagedata r:id="rId221" o:title=""/>
           </v:shape>
-          <o:OLEObject Type="Embed" ProgID="Equation.3" ShapeID="_x0000_i1131" DrawAspect="Content" ObjectID="_1555866247" r:id="rId222"/>
+          <o:OLEObject Type="Embed" ProgID="Equation.3" ShapeID="_x0000_i1131" DrawAspect="Content" ObjectID="_1555876204" r:id="rId222"/>
         </w:object>
       </w:r>
     </w:p>
@@ -12708,7 +12806,7 @@
           <v:shape id="_x0000_i1132" type="#_x0000_t75" style="width:21pt;height:18.75pt" o:ole="">
             <v:imagedata r:id="rId223" o:title=""/>
           </v:shape>
-          <o:OLEObject Type="Embed" ProgID="Equation.3" ShapeID="_x0000_i1132" DrawAspect="Content" ObjectID="_1555866248" r:id="rId224"/>
+          <o:OLEObject Type="Embed" ProgID="Equation.3" ShapeID="_x0000_i1132" DrawAspect="Content" ObjectID="_1555876205" r:id="rId224"/>
         </w:object>
       </w:r>
       <w:r>
@@ -12735,7 +12833,7 @@
           <v:shape id="_x0000_i1133" type="#_x0000_t75" style="width:30pt;height:15.75pt" o:ole="">
             <v:imagedata r:id="rId225" o:title=""/>
           </v:shape>
-          <o:OLEObject Type="Embed" ProgID="Equation.3" ShapeID="_x0000_i1133" DrawAspect="Content" ObjectID="_1555866249" r:id="rId226"/>
+          <o:OLEObject Type="Embed" ProgID="Equation.3" ShapeID="_x0000_i1133" DrawAspect="Content" ObjectID="_1555876206" r:id="rId226"/>
         </w:object>
       </w:r>
       <w:r>
@@ -12814,7 +12912,7 @@
           <v:shape id="_x0000_i1134" type="#_x0000_t75" style="width:93pt;height:37.5pt" o:ole="">
             <v:imagedata r:id="rId227" o:title=""/>
           </v:shape>
-          <o:OLEObject Type="Embed" ProgID="Equation.3" ShapeID="_x0000_i1134" DrawAspect="Content" ObjectID="_1555866250" r:id="rId228"/>
+          <o:OLEObject Type="Embed" ProgID="Equation.3" ShapeID="_x0000_i1134" DrawAspect="Content" ObjectID="_1555876207" r:id="rId228"/>
         </w:object>
       </w:r>
       <w:r>
@@ -12836,7 +12934,7 @@
           <v:shape id="_x0000_i1135" type="#_x0000_t75" style="width:61.5pt;height:18.75pt" o:ole="">
             <v:imagedata r:id="rId229" o:title=""/>
           </v:shape>
-          <o:OLEObject Type="Embed" ProgID="Equation.3" ShapeID="_x0000_i1135" DrawAspect="Content" ObjectID="_1555866251" r:id="rId230"/>
+          <o:OLEObject Type="Embed" ProgID="Equation.3" ShapeID="_x0000_i1135" DrawAspect="Content" ObjectID="_1555876208" r:id="rId230"/>
         </w:object>
       </w:r>
       <w:r>
@@ -12869,7 +12967,7 @@
           <v:shape id="_x0000_i1136" type="#_x0000_t75" style="width:42pt;height:18.75pt" o:ole="">
             <v:imagedata r:id="rId231" o:title=""/>
           </v:shape>
-          <o:OLEObject Type="Embed" ProgID="Equation.3" ShapeID="_x0000_i1136" DrawAspect="Content" ObjectID="_1555866252" r:id="rId232"/>
+          <o:OLEObject Type="Embed" ProgID="Equation.3" ShapeID="_x0000_i1136" DrawAspect="Content" ObjectID="_1555876209" r:id="rId232"/>
         </w:object>
       </w:r>
       <w:r>
@@ -12891,7 +12989,7 @@
           <v:shape id="_x0000_i1137" type="#_x0000_t75" style="width:63pt;height:18.75pt" o:ole="">
             <v:imagedata r:id="rId233" o:title=""/>
           </v:shape>
-          <o:OLEObject Type="Embed" ProgID="Equation.3" ShapeID="_x0000_i1137" DrawAspect="Content" ObjectID="_1555866253" r:id="rId234"/>
+          <o:OLEObject Type="Embed" ProgID="Equation.3" ShapeID="_x0000_i1137" DrawAspect="Content" ObjectID="_1555876210" r:id="rId234"/>
         </w:object>
       </w:r>
     </w:p>
@@ -12999,7 +13097,7 @@
           <v:shape id="_x0000_i1138" type="#_x0000_t75" style="width:6pt;height:12.75pt" o:ole="">
             <v:imagedata r:id="rId235" o:title=""/>
           </v:shape>
-          <o:OLEObject Type="Embed" ProgID="Equation.3" ShapeID="_x0000_i1138" DrawAspect="Content" ObjectID="_1555866254" r:id="rId236"/>
+          <o:OLEObject Type="Embed" ProgID="Equation.3" ShapeID="_x0000_i1138" DrawAspect="Content" ObjectID="_1555876211" r:id="rId236"/>
         </w:object>
       </w:r>
       <w:r>
@@ -13042,7 +13140,7 @@
           <v:shape id="_x0000_i1139" type="#_x0000_t75" style="width:240pt;height:37.5pt" o:ole="">
             <v:imagedata r:id="rId237" o:title=""/>
           </v:shape>
-          <o:OLEObject Type="Embed" ProgID="Equation.3" ShapeID="_x0000_i1139" DrawAspect="Content" ObjectID="_1555866255" r:id="rId238"/>
+          <o:OLEObject Type="Embed" ProgID="Equation.3" ShapeID="_x0000_i1139" DrawAspect="Content" ObjectID="_1555876212" r:id="rId238"/>
         </w:object>
       </w:r>
     </w:p>
@@ -13082,7 +13180,7 @@
           <v:shape id="_x0000_i1140" type="#_x0000_t75" style="width:18.75pt;height:18.75pt" o:ole="">
             <v:imagedata r:id="rId239" o:title=""/>
           </v:shape>
-          <o:OLEObject Type="Embed" ProgID="Equation.3" ShapeID="_x0000_i1140" DrawAspect="Content" ObjectID="_1555866256" r:id="rId240"/>
+          <o:OLEObject Type="Embed" ProgID="Equation.3" ShapeID="_x0000_i1140" DrawAspect="Content" ObjectID="_1555876213" r:id="rId240"/>
         </w:object>
       </w:r>
       <w:r>
@@ -13136,7 +13234,7 @@
           <v:shape id="_x0000_i1141" type="#_x0000_t75" style="width:14.25pt;height:18pt" o:ole="">
             <v:imagedata r:id="rId241" o:title=""/>
           </v:shape>
-          <o:OLEObject Type="Embed" ProgID="Equation.3" ShapeID="_x0000_i1141" DrawAspect="Content" ObjectID="_1555866257" r:id="rId242"/>
+          <o:OLEObject Type="Embed" ProgID="Equation.3" ShapeID="_x0000_i1141" DrawAspect="Content" ObjectID="_1555876214" r:id="rId242"/>
         </w:object>
       </w:r>
       <w:r>
@@ -13163,7 +13261,7 @@
           <v:shape id="_x0000_i1142" type="#_x0000_t75" style="width:6.75pt;height:12.75pt" o:ole="">
             <v:imagedata r:id="rId243" o:title=""/>
           </v:shape>
-          <o:OLEObject Type="Embed" ProgID="Equation.3" ShapeID="_x0000_i1142" DrawAspect="Content" ObjectID="_1555866258" r:id="rId244"/>
+          <o:OLEObject Type="Embed" ProgID="Equation.3" ShapeID="_x0000_i1142" DrawAspect="Content" ObjectID="_1555876215" r:id="rId244"/>
         </w:object>
       </w:r>
       <w:r>
@@ -13220,7 +13318,7 @@
           <v:shape id="_x0000_i1143" type="#_x0000_t75" style="width:300pt;height:37.5pt" o:ole="">
             <v:imagedata r:id="rId245" o:title=""/>
           </v:shape>
-          <o:OLEObject Type="Embed" ProgID="Equation.3" ShapeID="_x0000_i1143" DrawAspect="Content" ObjectID="_1555866259" r:id="rId246"/>
+          <o:OLEObject Type="Embed" ProgID="Equation.3" ShapeID="_x0000_i1143" DrawAspect="Content" ObjectID="_1555876216" r:id="rId246"/>
         </w:object>
       </w:r>
     </w:p>
@@ -13254,7 +13352,7 @@
           <v:shape id="_x0000_i1144" type="#_x0000_t75" style="width:22.5pt;height:18.75pt" o:ole="">
             <v:imagedata r:id="rId247" o:title=""/>
           </v:shape>
-          <o:OLEObject Type="Embed" ProgID="Equation.3" ShapeID="_x0000_i1144" DrawAspect="Content" ObjectID="_1555866260" r:id="rId248"/>
+          <o:OLEObject Type="Embed" ProgID="Equation.3" ShapeID="_x0000_i1144" DrawAspect="Content" ObjectID="_1555876217" r:id="rId248"/>
         </w:object>
       </w:r>
       <w:r>
@@ -13380,7 +13478,7 @@
           <v:shape id="_x0000_i1145" type="#_x0000_t75" style="width:6pt;height:12.75pt" o:ole="">
             <v:imagedata r:id="rId249" o:title=""/>
           </v:shape>
-          <o:OLEObject Type="Embed" ProgID="Equation.3" ShapeID="_x0000_i1145" DrawAspect="Content" ObjectID="_1555866261" r:id="rId250"/>
+          <o:OLEObject Type="Embed" ProgID="Equation.3" ShapeID="_x0000_i1145" DrawAspect="Content" ObjectID="_1555876218" r:id="rId250"/>
         </w:object>
       </w:r>
       <w:r>
@@ -13403,7 +13501,7 @@
           <v:shape id="_x0000_i1146" type="#_x0000_t75" style="width:10.5pt;height:15.75pt" o:ole="">
             <v:imagedata r:id="rId251" o:title=""/>
           </v:shape>
-          <o:OLEObject Type="Embed" ProgID="Equation.3" ShapeID="_x0000_i1146" DrawAspect="Content" ObjectID="_1555866262" r:id="rId252"/>
+          <o:OLEObject Type="Embed" ProgID="Equation.3" ShapeID="_x0000_i1146" DrawAspect="Content" ObjectID="_1555876219" r:id="rId252"/>
         </w:object>
       </w:r>
       <w:r>
@@ -13420,7 +13518,7 @@
           <v:shape id="_x0000_i1147" type="#_x0000_t75" style="width:10.5pt;height:14.25pt" o:ole="">
             <v:imagedata r:id="rId253" o:title=""/>
           </v:shape>
-          <o:OLEObject Type="Embed" ProgID="Equation.3" ShapeID="_x0000_i1147" DrawAspect="Content" ObjectID="_1555866263" r:id="rId254"/>
+          <o:OLEObject Type="Embed" ProgID="Equation.3" ShapeID="_x0000_i1147" DrawAspect="Content" ObjectID="_1555876220" r:id="rId254"/>
         </w:object>
       </w:r>
       <w:r>
@@ -13443,7 +13541,7 @@
           <v:shape id="_x0000_i1148" type="#_x0000_t75" style="width:6pt;height:12.75pt" o:ole="">
             <v:imagedata r:id="rId255" o:title=""/>
           </v:shape>
-          <o:OLEObject Type="Embed" ProgID="Equation.3" ShapeID="_x0000_i1148" DrawAspect="Content" ObjectID="_1555866264" r:id="rId256"/>
+          <o:OLEObject Type="Embed" ProgID="Equation.3" ShapeID="_x0000_i1148" DrawAspect="Content" ObjectID="_1555876221" r:id="rId256"/>
         </w:object>
       </w:r>
       <w:r>
@@ -13466,7 +13564,7 @@
           <v:shape id="_x0000_i1149" type="#_x0000_t75" style="width:12pt;height:18pt" o:ole="">
             <v:imagedata r:id="rId257" o:title=""/>
           </v:shape>
-          <o:OLEObject Type="Embed" ProgID="Equation.3" ShapeID="_x0000_i1149" DrawAspect="Content" ObjectID="_1555866265" r:id="rId258"/>
+          <o:OLEObject Type="Embed" ProgID="Equation.3" ShapeID="_x0000_i1149" DrawAspect="Content" ObjectID="_1555876222" r:id="rId258"/>
         </w:object>
       </w:r>
       <w:r>
@@ -13662,7 +13760,7 @@
           <v:shape id="_x0000_i1150" type="#_x0000_t75" style="width:6pt;height:12.75pt" o:ole="">
             <v:imagedata r:id="rId249" o:title=""/>
           </v:shape>
-          <o:OLEObject Type="Embed" ProgID="Equation.3" ShapeID="_x0000_i1150" DrawAspect="Content" ObjectID="_1555866266" r:id="rId260"/>
+          <o:OLEObject Type="Embed" ProgID="Equation.3" ShapeID="_x0000_i1150" DrawAspect="Content" ObjectID="_1555876223" r:id="rId260"/>
         </w:object>
       </w:r>
       <w:r>
@@ -13685,7 +13783,7 @@
           <v:shape id="_x0000_i1151" type="#_x0000_t75" style="width:10.5pt;height:15.75pt" o:ole="">
             <v:imagedata r:id="rId251" o:title=""/>
           </v:shape>
-          <o:OLEObject Type="Embed" ProgID="Equation.3" ShapeID="_x0000_i1151" DrawAspect="Content" ObjectID="_1555866267" r:id="rId261"/>
+          <o:OLEObject Type="Embed" ProgID="Equation.3" ShapeID="_x0000_i1151" DrawAspect="Content" ObjectID="_1555876224" r:id="rId261"/>
         </w:object>
       </w:r>
       <w:r>
@@ -13708,7 +13806,7 @@
           <v:shape id="_x0000_i1152" type="#_x0000_t75" style="width:10.5pt;height:14.25pt" o:ole="">
             <v:imagedata r:id="rId253" o:title=""/>
           </v:shape>
-          <o:OLEObject Type="Embed" ProgID="Equation.3" ShapeID="_x0000_i1152" DrawAspect="Content" ObjectID="_1555866268" r:id="rId262"/>
+          <o:OLEObject Type="Embed" ProgID="Equation.3" ShapeID="_x0000_i1152" DrawAspect="Content" ObjectID="_1555876225" r:id="rId262"/>
         </w:object>
       </w:r>
       <w:r>
@@ -13731,7 +13829,7 @@
           <v:shape id="_x0000_i1153" type="#_x0000_t75" style="width:36.75pt;height:18pt" o:ole="">
             <v:imagedata r:id="rId263" o:title=""/>
           </v:shape>
-          <o:OLEObject Type="Embed" ProgID="Equation.3" ShapeID="_x0000_i1153" DrawAspect="Content" ObjectID="_1555866269" r:id="rId264"/>
+          <o:OLEObject Type="Embed" ProgID="Equation.3" ShapeID="_x0000_i1153" DrawAspect="Content" ObjectID="_1555876226" r:id="rId264"/>
         </w:object>
       </w:r>
       <w:r>
@@ -13754,7 +13852,7 @@
           <v:shape id="_x0000_i1154" type="#_x0000_t75" style="width:39pt;height:18.75pt" o:ole="">
             <v:imagedata r:id="rId265" o:title=""/>
           </v:shape>
-          <o:OLEObject Type="Embed" ProgID="Equation.3" ShapeID="_x0000_i1154" DrawAspect="Content" ObjectID="_1555866270" r:id="rId266"/>
+          <o:OLEObject Type="Embed" ProgID="Equation.3" ShapeID="_x0000_i1154" DrawAspect="Content" ObjectID="_1555876227" r:id="rId266"/>
         </w:object>
       </w:r>
       <w:r>
@@ -13777,7 +13875,7 @@
           <v:shape id="_x0000_i1155" type="#_x0000_t75" style="width:39pt;height:18pt" o:ole="">
             <v:imagedata r:id="rId267" o:title=""/>
           </v:shape>
-          <o:OLEObject Type="Embed" ProgID="Equation.3" ShapeID="_x0000_i1155" DrawAspect="Content" ObjectID="_1555866271" r:id="rId268"/>
+          <o:OLEObject Type="Embed" ProgID="Equation.3" ShapeID="_x0000_i1155" DrawAspect="Content" ObjectID="_1555876228" r:id="rId268"/>
         </w:object>
       </w:r>
       <w:r>
@@ -13800,7 +13898,7 @@
           <v:shape id="_x0000_i1156" type="#_x0000_t75" style="width:37.5pt;height:15.75pt" o:ole="">
             <v:imagedata r:id="rId269" o:title=""/>
           </v:shape>
-          <o:OLEObject Type="Embed" ProgID="Equation.3" ShapeID="_x0000_i1156" DrawAspect="Content" ObjectID="_1555866272" r:id="rId270"/>
+          <o:OLEObject Type="Embed" ProgID="Equation.3" ShapeID="_x0000_i1156" DrawAspect="Content" ObjectID="_1555876229" r:id="rId270"/>
         </w:object>
       </w:r>
       <w:r>
@@ -13823,7 +13921,7 @@
           <v:shape id="_x0000_i1157" type="#_x0000_t75" style="width:46.5pt;height:15.75pt" o:ole="">
             <v:imagedata r:id="rId271" o:title=""/>
           </v:shape>
-          <o:OLEObject Type="Embed" ProgID="Equation.3" ShapeID="_x0000_i1157" DrawAspect="Content" ObjectID="_1555866273" r:id="rId272"/>
+          <o:OLEObject Type="Embed" ProgID="Equation.3" ShapeID="_x0000_i1157" DrawAspect="Content" ObjectID="_1555876230" r:id="rId272"/>
         </w:object>
       </w:r>
       <w:r>
@@ -13846,7 +13944,7 @@
           <v:shape id="_x0000_i1158" type="#_x0000_t75" style="width:6pt;height:12.75pt" o:ole="">
             <v:imagedata r:id="rId255" o:title=""/>
           </v:shape>
-          <o:OLEObject Type="Embed" ProgID="Equation.3" ShapeID="_x0000_i1158" DrawAspect="Content" ObjectID="_1555866274" r:id="rId273"/>
+          <o:OLEObject Type="Embed" ProgID="Equation.3" ShapeID="_x0000_i1158" DrawAspect="Content" ObjectID="_1555876231" r:id="rId273"/>
         </w:object>
       </w:r>
       <w:r>
@@ -13869,7 +13967,7 @@
           <v:shape id="_x0000_i1159" type="#_x0000_t75" style="width:6pt;height:12.75pt" o:ole="">
             <v:imagedata r:id="rId255" o:title=""/>
           </v:shape>
-          <o:OLEObject Type="Embed" ProgID="Equation.3" ShapeID="_x0000_i1159" DrawAspect="Content" ObjectID="_1555866275" r:id="rId274"/>
+          <o:OLEObject Type="Embed" ProgID="Equation.3" ShapeID="_x0000_i1159" DrawAspect="Content" ObjectID="_1555876232" r:id="rId274"/>
         </w:object>
       </w:r>
       <w:r>
@@ -13892,7 +13990,7 @@
           <v:shape id="_x0000_i1160" type="#_x0000_t75" style="width:12pt;height:18pt" o:ole="">
             <v:imagedata r:id="rId257" o:title=""/>
           </v:shape>
-          <o:OLEObject Type="Embed" ProgID="Equation.3" ShapeID="_x0000_i1160" DrawAspect="Content" ObjectID="_1555866276" r:id="rId275"/>
+          <o:OLEObject Type="Embed" ProgID="Equation.3" ShapeID="_x0000_i1160" DrawAspect="Content" ObjectID="_1555876233" r:id="rId275"/>
         </w:object>
       </w:r>
       <w:r>
@@ -13944,7 +14042,7 @@
           <v:shape id="_x0000_i1161" type="#_x0000_t75" style="width:14.25pt;height:18.75pt" o:ole="">
             <v:imagedata r:id="rId276" o:title=""/>
           </v:shape>
-          <o:OLEObject Type="Embed" ProgID="Equation.3" ShapeID="_x0000_i1161" DrawAspect="Content" ObjectID="_1555866277" r:id="rId277"/>
+          <o:OLEObject Type="Embed" ProgID="Equation.3" ShapeID="_x0000_i1161" DrawAspect="Content" ObjectID="_1555876234" r:id="rId277"/>
         </w:object>
       </w:r>
       <w:r>
@@ -13961,7 +14059,7 @@
           <v:shape id="_x0000_i1162" type="#_x0000_t75" style="width:12pt;height:18pt" o:ole="">
             <v:imagedata r:id="rId278" o:title=""/>
           </v:shape>
-          <o:OLEObject Type="Embed" ProgID="Equation.3" ShapeID="_x0000_i1162" DrawAspect="Content" ObjectID="_1555866278" r:id="rId279"/>
+          <o:OLEObject Type="Embed" ProgID="Equation.3" ShapeID="_x0000_i1162" DrawAspect="Content" ObjectID="_1555876235" r:id="rId279"/>
         </w:object>
       </w:r>
       <w:r>
@@ -14024,7 +14122,7 @@
           <v:shape id="_x0000_i1163" type="#_x0000_t75" style="width:90.75pt;height:18.75pt" o:ole="">
             <v:imagedata r:id="rId280" o:title=""/>
           </v:shape>
-          <o:OLEObject Type="Embed" ProgID="Equation.3" ShapeID="_x0000_i1163" DrawAspect="Content" ObjectID="_1555866279" r:id="rId281"/>
+          <o:OLEObject Type="Embed" ProgID="Equation.3" ShapeID="_x0000_i1163" DrawAspect="Content" ObjectID="_1555876236" r:id="rId281"/>
         </w:object>
       </w:r>
       <w:r>
@@ -14105,7 +14203,7 @@
           <v:shape id="_x0000_i1164" type="#_x0000_t75" style="width:34.5pt;height:18.75pt" o:ole="">
             <v:imagedata r:id="rId282" o:title=""/>
           </v:shape>
-          <o:OLEObject Type="Embed" ProgID="Equation.3" ShapeID="_x0000_i1164" DrawAspect="Content" ObjectID="_1555866280" r:id="rId283"/>
+          <o:OLEObject Type="Embed" ProgID="Equation.3" ShapeID="_x0000_i1164" DrawAspect="Content" ObjectID="_1555876237" r:id="rId283"/>
         </w:object>
       </w:r>
       <w:r>
@@ -14180,7 +14278,7 @@
           <v:shape id="_x0000_i1165" type="#_x0000_t75" style="width:96pt;height:37.5pt" o:ole="">
             <v:imagedata r:id="rId284" o:title=""/>
           </v:shape>
-          <o:OLEObject Type="Embed" ProgID="Equation.3" ShapeID="_x0000_i1165" DrawAspect="Content" ObjectID="_1555866281" r:id="rId285"/>
+          <o:OLEObject Type="Embed" ProgID="Equation.3" ShapeID="_x0000_i1165" DrawAspect="Content" ObjectID="_1555876238" r:id="rId285"/>
         </w:object>
       </w:r>
       <w:r>
@@ -14269,7 +14367,7 @@
           <v:shape id="_x0000_i1166" type="#_x0000_t75" style="width:14.25pt;height:18.75pt" o:ole="">
             <v:imagedata r:id="rId286" o:title=""/>
           </v:shape>
-          <o:OLEObject Type="Embed" ProgID="Equation.3" ShapeID="_x0000_i1166" DrawAspect="Content" ObjectID="_1555866282" r:id="rId287"/>
+          <o:OLEObject Type="Embed" ProgID="Equation.3" ShapeID="_x0000_i1166" DrawAspect="Content" ObjectID="_1555876239" r:id="rId287"/>
         </w:object>
       </w:r>
       <w:r>
@@ -14291,7 +14389,7 @@
           <v:shape id="_x0000_i1167" type="#_x0000_t75" style="width:6pt;height:12.75pt" o:ole="">
             <v:imagedata r:id="rId255" o:title=""/>
           </v:shape>
-          <o:OLEObject Type="Embed" ProgID="Equation.3" ShapeID="_x0000_i1167" DrawAspect="Content" ObjectID="_1555866283" r:id="rId288"/>
+          <o:OLEObject Type="Embed" ProgID="Equation.3" ShapeID="_x0000_i1167" DrawAspect="Content" ObjectID="_1555876240" r:id="rId288"/>
         </w:object>
       </w:r>
       <w:r>
@@ -14329,7 +14427,7 @@
           <v:shape id="_x0000_i1168" type="#_x0000_t75" style="width:10.5pt;height:15.75pt" o:ole="">
             <v:imagedata r:id="rId289" o:title=""/>
           </v:shape>
-          <o:OLEObject Type="Embed" ProgID="Equation.3" ShapeID="_x0000_i1168" DrawAspect="Content" ObjectID="_1555866284" r:id="rId290"/>
+          <o:OLEObject Type="Embed" ProgID="Equation.3" ShapeID="_x0000_i1168" DrawAspect="Content" ObjectID="_1555876241" r:id="rId290"/>
         </w:object>
       </w:r>
       <w:r>
@@ -14372,7 +14470,7 @@
           <v:shape id="_x0000_i1169" type="#_x0000_t75" style="width:59.25pt;height:18.75pt" o:ole="">
             <v:imagedata r:id="rId291" o:title=""/>
           </v:shape>
-          <o:OLEObject Type="Embed" ProgID="Equation.3" ShapeID="_x0000_i1169" DrawAspect="Content" ObjectID="_1555866285" r:id="rId292"/>
+          <o:OLEObject Type="Embed" ProgID="Equation.3" ShapeID="_x0000_i1169" DrawAspect="Content" ObjectID="_1555876242" r:id="rId292"/>
         </w:object>
       </w:r>
       <w:r>
@@ -14544,7 +14642,7 @@
           <v:shape id="_x0000_i1170" type="#_x0000_t75" style="width:124.5pt;height:37.5pt" o:ole="">
             <v:imagedata r:id="rId293" o:title=""/>
           </v:shape>
-          <o:OLEObject Type="Embed" ProgID="Equation.3" ShapeID="_x0000_i1170" DrawAspect="Content" ObjectID="_1555866286" r:id="rId294"/>
+          <o:OLEObject Type="Embed" ProgID="Equation.3" ShapeID="_x0000_i1170" DrawAspect="Content" ObjectID="_1555876243" r:id="rId294"/>
         </w:object>
       </w:r>
       <w:r>
@@ -14636,7 +14734,7 @@
           <v:shape id="_x0000_i1171" type="#_x0000_t75" style="width:215.25pt;height:37.5pt" o:ole="">
             <v:imagedata r:id="rId295" o:title=""/>
           </v:shape>
-          <o:OLEObject Type="Embed" ProgID="Equation.3" ShapeID="_x0000_i1171" DrawAspect="Content" ObjectID="_1555866287" r:id="rId296"/>
+          <o:OLEObject Type="Embed" ProgID="Equation.3" ShapeID="_x0000_i1171" DrawAspect="Content" ObjectID="_1555876244" r:id="rId296"/>
         </w:object>
       </w:r>
       <w:r>
@@ -14754,7 +14852,7 @@
           <v:shape id="_x0000_i1172" type="#_x0000_t75" style="width:232.5pt;height:37.5pt" o:ole="">
             <v:imagedata r:id="rId297" o:title=""/>
           </v:shape>
-          <o:OLEObject Type="Embed" ProgID="Equation.3" ShapeID="_x0000_i1172" DrawAspect="Content" ObjectID="_1555866288" r:id="rId298"/>
+          <o:OLEObject Type="Embed" ProgID="Equation.3" ShapeID="_x0000_i1172" DrawAspect="Content" ObjectID="_1555876245" r:id="rId298"/>
         </w:object>
       </w:r>
       <w:r>
@@ -14857,7 +14955,7 @@
           <v:shape id="_x0000_i1173" type="#_x0000_t75" style="width:234pt;height:37.5pt" o:ole="">
             <v:imagedata r:id="rId299" o:title=""/>
           </v:shape>
-          <o:OLEObject Type="Embed" ProgID="Equation.3" ShapeID="_x0000_i1173" DrawAspect="Content" ObjectID="_1555866289" r:id="rId300"/>
+          <o:OLEObject Type="Embed" ProgID="Equation.3" ShapeID="_x0000_i1173" DrawAspect="Content" ObjectID="_1555876246" r:id="rId300"/>
         </w:object>
       </w:r>
       <w:r>
@@ -14938,7 +15036,7 @@
           <v:shape id="_x0000_i1174" type="#_x0000_t75" style="width:12pt;height:18pt" o:ole="">
             <v:imagedata r:id="rId301" o:title=""/>
           </v:shape>
-          <o:OLEObject Type="Embed" ProgID="Equation.3" ShapeID="_x0000_i1174" DrawAspect="Content" ObjectID="_1555866290" r:id="rId302"/>
+          <o:OLEObject Type="Embed" ProgID="Equation.3" ShapeID="_x0000_i1174" DrawAspect="Content" ObjectID="_1555876247" r:id="rId302"/>
         </w:object>
       </w:r>
       <w:r>
@@ -14968,7 +15066,7 @@
           <v:shape id="_x0000_i1175" type="#_x0000_t75" style="width:12.75pt;height:18pt" o:ole="">
             <v:imagedata r:id="rId303" o:title=""/>
           </v:shape>
-          <o:OLEObject Type="Embed" ProgID="Equation.3" ShapeID="_x0000_i1175" DrawAspect="Content" ObjectID="_1555866291" r:id="rId304"/>
+          <o:OLEObject Type="Embed" ProgID="Equation.3" ShapeID="_x0000_i1175" DrawAspect="Content" ObjectID="_1555876248" r:id="rId304"/>
         </w:object>
       </w:r>
       <w:r>
@@ -15006,7 +15104,7 @@
           <v:shape id="_x0000_i1176" type="#_x0000_t75" style="width:14.25pt;height:18pt" o:ole="">
             <v:imagedata r:id="rId305" o:title=""/>
           </v:shape>
-          <o:OLEObject Type="Embed" ProgID="Equation.3" ShapeID="_x0000_i1176" DrawAspect="Content" ObjectID="_1555866292" r:id="rId306"/>
+          <o:OLEObject Type="Embed" ProgID="Equation.3" ShapeID="_x0000_i1176" DrawAspect="Content" ObjectID="_1555876249" r:id="rId306"/>
         </w:object>
       </w:r>
       <w:r>
@@ -15105,7 +15203,7 @@
           <v:shape id="_x0000_i1177" type="#_x0000_t75" style="width:57pt;height:33.75pt" o:ole="">
             <v:imagedata r:id="rId307" o:title=""/>
           </v:shape>
-          <o:OLEObject Type="Embed" ProgID="Equation.3" ShapeID="_x0000_i1177" DrawAspect="Content" ObjectID="_1555866293" r:id="rId308"/>
+          <o:OLEObject Type="Embed" ProgID="Equation.3" ShapeID="_x0000_i1177" DrawAspect="Content" ObjectID="_1555876250" r:id="rId308"/>
         </w:object>
       </w:r>
       <w:r>
@@ -15194,7 +15292,7 @@
           <v:shape id="_x0000_i1178" type="#_x0000_t75" style="width:14.25pt;height:18pt" o:ole="">
             <v:imagedata r:id="rId305" o:title=""/>
           </v:shape>
-          <o:OLEObject Type="Embed" ProgID="Equation.3" ShapeID="_x0000_i1178" DrawAspect="Content" ObjectID="_1555866294" r:id="rId309"/>
+          <o:OLEObject Type="Embed" ProgID="Equation.3" ShapeID="_x0000_i1178" DrawAspect="Content" ObjectID="_1555876251" r:id="rId309"/>
         </w:object>
       </w:r>
       <w:bookmarkEnd w:id="6"/>
@@ -15217,7 +15315,7 @@
           <v:shape id="_x0000_i1179" type="#_x0000_t75" style="width:12pt;height:18pt" o:ole="">
             <v:imagedata r:id="rId310" o:title=""/>
           </v:shape>
-          <o:OLEObject Type="Embed" ProgID="Equation.3" ShapeID="_x0000_i1179" DrawAspect="Content" ObjectID="_1555866295" r:id="rId311"/>
+          <o:OLEObject Type="Embed" ProgID="Equation.3" ShapeID="_x0000_i1179" DrawAspect="Content" ObjectID="_1555876252" r:id="rId311"/>
         </w:object>
       </w:r>
       <w:r>
@@ -15239,7 +15337,7 @@
           <v:shape id="_x0000_i1180" type="#_x0000_t75" style="width:18.75pt;height:18pt" o:ole="">
             <v:imagedata r:id="rId312" o:title=""/>
           </v:shape>
-          <o:OLEObject Type="Embed" ProgID="Equation.3" ShapeID="_x0000_i1180" DrawAspect="Content" ObjectID="_1555866296" r:id="rId313"/>
+          <o:OLEObject Type="Embed" ProgID="Equation.3" ShapeID="_x0000_i1180" DrawAspect="Content" ObjectID="_1555876253" r:id="rId313"/>
         </w:object>
       </w:r>
       <w:r>
@@ -15282,7 +15380,7 @@
           <v:shape id="_x0000_i1181" type="#_x0000_t75" style="width:64.5pt;height:18pt" o:ole="">
             <v:imagedata r:id="rId314" o:title=""/>
           </v:shape>
-          <o:OLEObject Type="Embed" ProgID="Equation.3" ShapeID="_x0000_i1181" DrawAspect="Content" ObjectID="_1555866297" r:id="rId315"/>
+          <o:OLEObject Type="Embed" ProgID="Equation.3" ShapeID="_x0000_i1181" DrawAspect="Content" ObjectID="_1555876254" r:id="rId315"/>
         </w:object>
       </w:r>
       <w:r>
@@ -15439,7 +15537,7 @@
           <v:shape id="_x0000_i1182" type="#_x0000_t75" style="width:368.25pt;height:69.75pt" o:ole="">
             <v:imagedata r:id="rId316" o:title=""/>
           </v:shape>
-          <o:OLEObject Type="Embed" ProgID="Equation.3" ShapeID="_x0000_i1182" DrawAspect="Content" ObjectID="_1555866298" r:id="rId317"/>
+          <o:OLEObject Type="Embed" ProgID="Equation.3" ShapeID="_x0000_i1182" DrawAspect="Content" ObjectID="_1555876255" r:id="rId317"/>
         </w:object>
       </w:r>
       <w:r>
@@ -15508,7 +15606,7 @@
           <v:shape id="_x0000_i1183" type="#_x0000_t75" style="width:391.5pt;height:69.75pt" o:ole="">
             <v:imagedata r:id="rId318" o:title=""/>
           </v:shape>
-          <o:OLEObject Type="Embed" ProgID="Equation.3" ShapeID="_x0000_i1183" DrawAspect="Content" ObjectID="_1555866299" r:id="rId319"/>
+          <o:OLEObject Type="Embed" ProgID="Equation.3" ShapeID="_x0000_i1183" DrawAspect="Content" ObjectID="_1555876256" r:id="rId319"/>
         </w:object>
       </w:r>
       <w:r>
@@ -15567,7 +15665,7 @@
           <v:shape id="_x0000_i1184" type="#_x0000_t75" style="width:6pt;height:12.75pt" o:ole="">
             <v:imagedata r:id="rId255" o:title=""/>
           </v:shape>
-          <o:OLEObject Type="Embed" ProgID="Equation.3" ShapeID="_x0000_i1184" DrawAspect="Content" ObjectID="_1555866300" r:id="rId320"/>
+          <o:OLEObject Type="Embed" ProgID="Equation.3" ShapeID="_x0000_i1184" DrawAspect="Content" ObjectID="_1555876257" r:id="rId320"/>
         </w:object>
       </w:r>
       <w:r>
@@ -15621,7 +15719,7 @@
           <v:shape id="_x0000_i1185" type="#_x0000_t75" style="width:132.75pt;height:37.5pt" o:ole="">
             <v:imagedata r:id="rId321" o:title=""/>
           </v:shape>
-          <o:OLEObject Type="Embed" ProgID="Equation.3" ShapeID="_x0000_i1185" DrawAspect="Content" ObjectID="_1555866301" r:id="rId322"/>
+          <o:OLEObject Type="Embed" ProgID="Equation.3" ShapeID="_x0000_i1185" DrawAspect="Content" ObjectID="_1555876258" r:id="rId322"/>
         </w:object>
       </w:r>
       <w:r>
@@ -15664,7 +15762,7 @@
           <v:shape id="_x0000_i1186" type="#_x0000_t75" style="width:138pt;height:37.5pt" o:ole="">
             <v:imagedata r:id="rId323" o:title=""/>
           </v:shape>
-          <o:OLEObject Type="Embed" ProgID="Equation.3" ShapeID="_x0000_i1186" DrawAspect="Content" ObjectID="_1555866302" r:id="rId324"/>
+          <o:OLEObject Type="Embed" ProgID="Equation.3" ShapeID="_x0000_i1186" DrawAspect="Content" ObjectID="_1555876259" r:id="rId324"/>
         </w:object>
       </w:r>
       <w:r>
@@ -15749,7 +15847,7 @@
           <v:shape id="_x0000_i1187" type="#_x0000_t75" style="width:137.25pt;height:69.75pt" o:ole="">
             <v:imagedata r:id="rId325" o:title=""/>
           </v:shape>
-          <o:OLEObject Type="Embed" ProgID="Equation.3" ShapeID="_x0000_i1187" DrawAspect="Content" ObjectID="_1555866303" r:id="rId326"/>
+          <o:OLEObject Type="Embed" ProgID="Equation.3" ShapeID="_x0000_i1187" DrawAspect="Content" ObjectID="_1555876260" r:id="rId326"/>
         </w:object>
       </w:r>
       <w:r>
@@ -15854,7 +15952,7 @@
           <v:shape id="_x0000_i1188" type="#_x0000_t75" style="width:6pt;height:12.75pt" o:ole="">
             <v:imagedata r:id="rId255" o:title=""/>
           </v:shape>
-          <o:OLEObject Type="Embed" ProgID="Equation.3" ShapeID="_x0000_i1188" DrawAspect="Content" ObjectID="_1555866304" r:id="rId327"/>
+          <o:OLEObject Type="Embed" ProgID="Equation.3" ShapeID="_x0000_i1188" DrawAspect="Content" ObjectID="_1555876261" r:id="rId327"/>
         </w:object>
       </w:r>
       <w:r>
@@ -16194,7 +16292,7 @@
           <v:shape id="_x0000_i1189" type="#_x0000_t75" style="width:59.25pt;height:29.25pt" o:ole="">
             <v:imagedata r:id="rId329" o:title=""/>
           </v:shape>
-          <o:OLEObject Type="Embed" ProgID="Equation.3" ShapeID="_x0000_i1189" DrawAspect="Content" ObjectID="_1555866305" r:id="rId330"/>
+          <o:OLEObject Type="Embed" ProgID="Equation.3" ShapeID="_x0000_i1189" DrawAspect="Content" ObjectID="_1555876262" r:id="rId330"/>
         </w:object>
       </w:r>
     </w:p>
@@ -16220,7 +16318,7 @@
           <v:shape id="_x0000_i1190" type="#_x0000_t75" style="width:44.25pt;height:18pt" o:ole="">
             <v:imagedata r:id="rId331" o:title=""/>
           </v:shape>
-          <o:OLEObject Type="Embed" ProgID="Equation.3" ShapeID="_x0000_i1190" DrawAspect="Content" ObjectID="_1555866306" r:id="rId332"/>
+          <o:OLEObject Type="Embed" ProgID="Equation.3" ShapeID="_x0000_i1190" DrawAspect="Content" ObjectID="_1555876263" r:id="rId332"/>
         </w:object>
       </w:r>
     </w:p>
@@ -16294,7 +16392,7 @@
           <v:shape id="_x0000_i1191" type="#_x0000_t75" style="width:18.75pt;height:18pt" o:ole="">
             <v:imagedata r:id="rId333" o:title=""/>
           </v:shape>
-          <o:OLEObject Type="Embed" ProgID="Equation.3" ShapeID="_x0000_i1191" DrawAspect="Content" ObjectID="_1555866307" r:id="rId334"/>
+          <o:OLEObject Type="Embed" ProgID="Equation.3" ShapeID="_x0000_i1191" DrawAspect="Content" ObjectID="_1555876264" r:id="rId334"/>
         </w:object>
       </w:r>
       <w:r>
@@ -16316,7 +16414,7 @@
           <v:shape id="_x0000_i1192" type="#_x0000_t75" style="width:10.5pt;height:18pt" o:ole="">
             <v:imagedata r:id="rId335" o:title=""/>
           </v:shape>
-          <o:OLEObject Type="Embed" ProgID="Equation.3" ShapeID="_x0000_i1192" DrawAspect="Content" ObjectID="_1555866308" r:id="rId336"/>
+          <o:OLEObject Type="Embed" ProgID="Equation.3" ShapeID="_x0000_i1192" DrawAspect="Content" ObjectID="_1555876265" r:id="rId336"/>
         </w:object>
       </w:r>
       <w:r>
@@ -16472,7 +16570,7 @@
           <v:shape id="_x0000_i1193" type="#_x0000_t75" style="width:165pt;height:1in" o:ole="">
             <v:imagedata r:id="rId337" o:title=""/>
           </v:shape>
-          <o:OLEObject Type="Embed" ProgID="Equation.3" ShapeID="_x0000_i1193" DrawAspect="Content" ObjectID="_1555866309" r:id="rId338"/>
+          <o:OLEObject Type="Embed" ProgID="Equation.3" ShapeID="_x0000_i1193" DrawAspect="Content" ObjectID="_1555876266" r:id="rId338"/>
         </w:object>
       </w:r>
     </w:p>
@@ -16504,7 +16602,7 @@
           <v:shape id="_x0000_i1194" type="#_x0000_t75" style="width:22.5pt;height:18.75pt" o:ole="">
             <v:imagedata r:id="rId339" o:title=""/>
           </v:shape>
-          <o:OLEObject Type="Embed" ProgID="Equation.3" ShapeID="_x0000_i1194" DrawAspect="Content" ObjectID="_1555866310" r:id="rId340"/>
+          <o:OLEObject Type="Embed" ProgID="Equation.3" ShapeID="_x0000_i1194" DrawAspect="Content" ObjectID="_1555876267" r:id="rId340"/>
         </w:object>
       </w:r>
       <w:r>
@@ -16526,7 +16624,7 @@
           <v:shape id="_x0000_i1195" type="#_x0000_t75" style="width:6pt;height:12.75pt" o:ole="">
             <v:imagedata r:id="rId235" o:title=""/>
           </v:shape>
-          <o:OLEObject Type="Embed" ProgID="Equation.3" ShapeID="_x0000_i1195" DrawAspect="Content" ObjectID="_1555866311" r:id="rId341"/>
+          <o:OLEObject Type="Embed" ProgID="Equation.3" ShapeID="_x0000_i1195" DrawAspect="Content" ObjectID="_1555876268" r:id="rId341"/>
         </w:object>
       </w:r>
       <w:r>
@@ -16548,7 +16646,7 @@
           <v:shape id="_x0000_i1196" type="#_x0000_t75" style="width:19.5pt;height:18.75pt" o:ole="">
             <v:imagedata r:id="rId342" o:title=""/>
           </v:shape>
-          <o:OLEObject Type="Embed" ProgID="Equation.3" ShapeID="_x0000_i1196" DrawAspect="Content" ObjectID="_1555866312" r:id="rId343"/>
+          <o:OLEObject Type="Embed" ProgID="Equation.3" ShapeID="_x0000_i1196" DrawAspect="Content" ObjectID="_1555876269" r:id="rId343"/>
         </w:object>
       </w:r>
       <w:r>
@@ -16589,7 +16687,7 @@
           <v:shape id="_x0000_i1197" type="#_x0000_t75" style="width:140.25pt;height:66pt" o:ole="">
             <v:imagedata r:id="rId344" o:title=""/>
           </v:shape>
-          <o:OLEObject Type="Embed" ProgID="Equation.3" ShapeID="_x0000_i1197" DrawAspect="Content" ObjectID="_1555866313" r:id="rId345"/>
+          <o:OLEObject Type="Embed" ProgID="Equation.3" ShapeID="_x0000_i1197" DrawAspect="Content" ObjectID="_1555876270" r:id="rId345"/>
         </w:object>
       </w:r>
     </w:p>
@@ -16632,7 +16730,7 @@
           <v:shape id="_x0000_i1198" type="#_x0000_t75" style="width:194.25pt;height:29.25pt" o:ole="">
             <v:imagedata r:id="rId346" o:title=""/>
           </v:shape>
-          <o:OLEObject Type="Embed" ProgID="Equation.3" ShapeID="_x0000_i1198" DrawAspect="Content" ObjectID="_1555866314" r:id="rId347"/>
+          <o:OLEObject Type="Embed" ProgID="Equation.3" ShapeID="_x0000_i1198" DrawAspect="Content" ObjectID="_1555876271" r:id="rId347"/>
         </w:object>
       </w:r>
     </w:p>
@@ -16657,7 +16755,7 @@
           <v:shape id="_x0000_i1199" type="#_x0000_t75" style="width:44.25pt;height:18pt" o:ole="">
             <v:imagedata r:id="rId331" o:title=""/>
           </v:shape>
-          <o:OLEObject Type="Embed" ProgID="Equation.3" ShapeID="_x0000_i1199" DrawAspect="Content" ObjectID="_1555866315" r:id="rId348"/>
+          <o:OLEObject Type="Embed" ProgID="Equation.3" ShapeID="_x0000_i1199" DrawAspect="Content" ObjectID="_1555876272" r:id="rId348"/>
         </w:object>
       </w:r>
     </w:p>
@@ -17337,7 +17435,7 @@
           <v:shape id="_x0000_i1200" type="#_x0000_t75" style="width:15pt;height:18.75pt" o:ole="">
             <v:imagedata r:id="rId349" o:title=""/>
           </v:shape>
-          <o:OLEObject Type="Embed" ProgID="Equation.3" ShapeID="_x0000_i1200" DrawAspect="Content" ObjectID="_1555866316" r:id="rId350"/>
+          <o:OLEObject Type="Embed" ProgID="Equation.3" ShapeID="_x0000_i1200" DrawAspect="Content" ObjectID="_1555876273" r:id="rId350"/>
         </w:object>
       </w:r>
       <w:r>
@@ -17383,7 +17481,7 @@
           <v:shape id="_x0000_i1201" type="#_x0000_t75" style="width:14.25pt;height:18.75pt" o:ole="">
             <v:imagedata r:id="rId351" o:title=""/>
           </v:shape>
-          <o:OLEObject Type="Embed" ProgID="Equation.3" ShapeID="_x0000_i1201" DrawAspect="Content" ObjectID="_1555866317" r:id="rId352"/>
+          <o:OLEObject Type="Embed" ProgID="Equation.3" ShapeID="_x0000_i1201" DrawAspect="Content" ObjectID="_1555876274" r:id="rId352"/>
         </w:object>
       </w:r>
       <w:r>
@@ -17421,7 +17519,7 @@
           <v:shape id="_x0000_i1202" type="#_x0000_t75" style="width:12pt;height:18pt" o:ole="">
             <v:imagedata r:id="rId353" o:title=""/>
           </v:shape>
-          <o:OLEObject Type="Embed" ProgID="Equation.3" ShapeID="_x0000_i1202" DrawAspect="Content" ObjectID="_1555866318" r:id="rId354"/>
+          <o:OLEObject Type="Embed" ProgID="Equation.3" ShapeID="_x0000_i1202" DrawAspect="Content" ObjectID="_1555876275" r:id="rId354"/>
         </w:object>
       </w:r>
       <w:r>
@@ -17819,7 +17917,7 @@
           <v:shape id="_x0000_i1203" type="#_x0000_t75" style="width:299.25pt;height:37.5pt" o:ole="">
             <v:imagedata r:id="rId355" o:title=""/>
           </v:shape>
-          <o:OLEObject Type="Embed" ProgID="Equation.3" ShapeID="_x0000_i1203" DrawAspect="Content" ObjectID="_1555866319" r:id="rId356"/>
+          <o:OLEObject Type="Embed" ProgID="Equation.3" ShapeID="_x0000_i1203" DrawAspect="Content" ObjectID="_1555876276" r:id="rId356"/>
         </w:object>
       </w:r>
     </w:p>
@@ -17864,7 +17962,7 @@
           <v:shape id="_x0000_i1204" type="#_x0000_t75" style="width:15.75pt;height:18pt" o:ole="">
             <v:imagedata r:id="rId357" o:title=""/>
           </v:shape>
-          <o:OLEObject Type="Embed" ProgID="Equation.3" ShapeID="_x0000_i1204" DrawAspect="Content" ObjectID="_1555866320" r:id="rId358"/>
+          <o:OLEObject Type="Embed" ProgID="Equation.3" ShapeID="_x0000_i1204" DrawAspect="Content" ObjectID="_1555876277" r:id="rId358"/>
         </w:object>
       </w:r>
       <w:r>
@@ -17915,7 +18013,7 @@
           <v:shape id="_x0000_i1205" type="#_x0000_t75" style="width:6.75pt;height:12.75pt" o:ole="">
             <v:imagedata r:id="rId359" o:title=""/>
           </v:shape>
-          <o:OLEObject Type="Embed" ProgID="Equation.3" ShapeID="_x0000_i1205" DrawAspect="Content" ObjectID="_1555866321" r:id="rId360"/>
+          <o:OLEObject Type="Embed" ProgID="Equation.3" ShapeID="_x0000_i1205" DrawAspect="Content" ObjectID="_1555876278" r:id="rId360"/>
         </w:object>
       </w:r>
       <w:r>
@@ -17985,7 +18083,7 @@
           <v:shape id="_x0000_i1206" type="#_x0000_t75" style="width:15pt;height:18pt" o:ole="">
             <v:imagedata r:id="rId361" o:title=""/>
           </v:shape>
-          <o:OLEObject Type="Embed" ProgID="Equation.3" ShapeID="_x0000_i1206" DrawAspect="Content" ObjectID="_1555866322" r:id="rId362"/>
+          <o:OLEObject Type="Embed" ProgID="Equation.3" ShapeID="_x0000_i1206" DrawAspect="Content" ObjectID="_1555876279" r:id="rId362"/>
         </w:object>
       </w:r>
       <w:r>
@@ -18031,7 +18129,7 @@
           <v:shape id="_x0000_i1207" type="#_x0000_t75" style="width:14.25pt;height:18pt" o:ole="">
             <v:imagedata r:id="rId363" o:title=""/>
           </v:shape>
-          <o:OLEObject Type="Embed" ProgID="Equation.3" ShapeID="_x0000_i1207" DrawAspect="Content" ObjectID="_1555866323" r:id="rId364"/>
+          <o:OLEObject Type="Embed" ProgID="Equation.3" ShapeID="_x0000_i1207" DrawAspect="Content" ObjectID="_1555876280" r:id="rId364"/>
         </w:object>
       </w:r>
       <w:r>
@@ -18053,7 +18151,7 @@
           <v:shape id="_x0000_i1208" type="#_x0000_t75" style="width:6.75pt;height:12.75pt" o:ole="">
             <v:imagedata r:id="rId365" o:title=""/>
           </v:shape>
-          <o:OLEObject Type="Embed" ProgID="Equation.3" ShapeID="_x0000_i1208" DrawAspect="Content" ObjectID="_1555866324" r:id="rId366"/>
+          <o:OLEObject Type="Embed" ProgID="Equation.3" ShapeID="_x0000_i1208" DrawAspect="Content" ObjectID="_1555876281" r:id="rId366"/>
         </w:object>
       </w:r>
       <w:r>
@@ -18132,7 +18230,7 @@
           <v:shape id="_x0000_i1209" type="#_x0000_t75" style="width:68.25pt;height:18pt" o:ole="">
             <v:imagedata r:id="rId367" o:title=""/>
           </v:shape>
-          <o:OLEObject Type="Embed" ProgID="Equation.3" ShapeID="_x0000_i1209" DrawAspect="Content" ObjectID="_1555866325" r:id="rId368"/>
+          <o:OLEObject Type="Embed" ProgID="Equation.3" ShapeID="_x0000_i1209" DrawAspect="Content" ObjectID="_1555876282" r:id="rId368"/>
         </w:object>
       </w:r>
     </w:p>
@@ -18158,7 +18256,7 @@
           <v:shape id="_x0000_i1210" type="#_x0000_t75" style="width:68.25pt;height:18pt" o:ole="">
             <v:imagedata r:id="rId369" o:title=""/>
           </v:shape>
-          <o:OLEObject Type="Embed" ProgID="Equation.3" ShapeID="_x0000_i1210" DrawAspect="Content" ObjectID="_1555866326" r:id="rId370"/>
+          <o:OLEObject Type="Embed" ProgID="Equation.3" ShapeID="_x0000_i1210" DrawAspect="Content" ObjectID="_1555876283" r:id="rId370"/>
         </w:object>
       </w:r>
     </w:p>
@@ -18181,7 +18279,7 @@
           <v:shape id="_x0000_i1211" type="#_x0000_t75" style="width:126pt;height:18.75pt" o:ole="">
             <v:imagedata r:id="rId371" o:title=""/>
           </v:shape>
-          <o:OLEObject Type="Embed" ProgID="Equation.3" ShapeID="_x0000_i1211" DrawAspect="Content" ObjectID="_1555866327" r:id="rId372"/>
+          <o:OLEObject Type="Embed" ProgID="Equation.3" ShapeID="_x0000_i1211" DrawAspect="Content" ObjectID="_1555876284" r:id="rId372"/>
         </w:object>
       </w:r>
     </w:p>
@@ -18221,7 +18319,7 @@
           <v:shape id="_x0000_i1212" type="#_x0000_t75" style="width:12pt;height:18pt" o:ole="">
             <v:imagedata r:id="rId373" o:title=""/>
           </v:shape>
-          <o:OLEObject Type="Embed" ProgID="Equation.3" ShapeID="_x0000_i1212" DrawAspect="Content" ObjectID="_1555866328" r:id="rId374"/>
+          <o:OLEObject Type="Embed" ProgID="Equation.3" ShapeID="_x0000_i1212" DrawAspect="Content" ObjectID="_1555876285" r:id="rId374"/>
         </w:object>
       </w:r>
       <w:r>
@@ -18243,7 +18341,7 @@
           <v:shape id="_x0000_i1213" type="#_x0000_t75" style="width:12.75pt;height:18pt" o:ole="">
             <v:imagedata r:id="rId375" o:title=""/>
           </v:shape>
-          <o:OLEObject Type="Embed" ProgID="Equation.3" ShapeID="_x0000_i1213" DrawAspect="Content" ObjectID="_1555866329" r:id="rId376"/>
+          <o:OLEObject Type="Embed" ProgID="Equation.3" ShapeID="_x0000_i1213" DrawAspect="Content" ObjectID="_1555876286" r:id="rId376"/>
         </w:object>
       </w:r>
       <w:r>
@@ -18297,7 +18395,7 @@
           <v:shape id="_x0000_i1214" type="#_x0000_t75" style="width:12pt;height:18pt" o:ole="">
             <v:imagedata r:id="rId377" o:title=""/>
           </v:shape>
-          <o:OLEObject Type="Embed" ProgID="Equation.3" ShapeID="_x0000_i1214" DrawAspect="Content" ObjectID="_1555866330" r:id="rId378"/>
+          <o:OLEObject Type="Embed" ProgID="Equation.3" ShapeID="_x0000_i1214" DrawAspect="Content" ObjectID="_1555876287" r:id="rId378"/>
         </w:object>
       </w:r>
       <w:r>
@@ -18327,7 +18425,7 @@
           <v:shape id="_x0000_i1215" type="#_x0000_t75" style="width:29.25pt;height:18.75pt" o:ole="">
             <v:imagedata r:id="rId379" o:title=""/>
           </v:shape>
-          <o:OLEObject Type="Embed" ProgID="Equation.3" ShapeID="_x0000_i1215" DrawAspect="Content" ObjectID="_1555866331" r:id="rId380"/>
+          <o:OLEObject Type="Embed" ProgID="Equation.3" ShapeID="_x0000_i1215" DrawAspect="Content" ObjectID="_1555876288" r:id="rId380"/>
         </w:object>
       </w:r>
       <w:r>
@@ -18357,7 +18455,7 @@
           <v:shape id="_x0000_i1216" type="#_x0000_t75" style="width:29.25pt;height:18.75pt" o:ole="">
             <v:imagedata r:id="rId381" o:title=""/>
           </v:shape>
-          <o:OLEObject Type="Embed" ProgID="Equation.3" ShapeID="_x0000_i1216" DrawAspect="Content" ObjectID="_1555866332" r:id="rId382"/>
+          <o:OLEObject Type="Embed" ProgID="Equation.3" ShapeID="_x0000_i1216" DrawAspect="Content" ObjectID="_1555876289" r:id="rId382"/>
         </w:object>
       </w:r>
       <w:r>
@@ -18376,7 +18474,7 @@
           <v:shape id="_x0000_i1217" type="#_x0000_t75" style="width:30.75pt;height:18.75pt" o:ole="">
             <v:imagedata r:id="rId383" o:title=""/>
           </v:shape>
-          <o:OLEObject Type="Embed" ProgID="Equation.3" ShapeID="_x0000_i1217" DrawAspect="Content" ObjectID="_1555866333" r:id="rId384"/>
+          <o:OLEObject Type="Embed" ProgID="Equation.3" ShapeID="_x0000_i1217" DrawAspect="Content" ObjectID="_1555876290" r:id="rId384"/>
         </w:object>
       </w:r>
       <w:r>
@@ -18414,7 +18512,7 @@
           <v:shape id="_x0000_i1218" type="#_x0000_t75" style="width:11.25pt;height:18pt" o:ole="">
             <v:imagedata r:id="rId385" o:title=""/>
           </v:shape>
-          <o:OLEObject Type="Embed" ProgID="Equation.3" ShapeID="_x0000_i1218" DrawAspect="Content" ObjectID="_1555866334" r:id="rId386"/>
+          <o:OLEObject Type="Embed" ProgID="Equation.3" ShapeID="_x0000_i1218" DrawAspect="Content" ObjectID="_1555876291" r:id="rId386"/>
         </w:object>
       </w:r>
       <w:r>
@@ -19526,7 +19624,7 @@
           <v:shape id="_x0000_i1219" type="#_x0000_t75" style="width:44.25pt;height:15.75pt" o:ole="">
             <v:imagedata r:id="rId392" o:title=""/>
           </v:shape>
-          <o:OLEObject Type="Embed" ProgID="Equation.3" ShapeID="_x0000_i1219" DrawAspect="Content" ObjectID="_1555866335" r:id="rId393"/>
+          <o:OLEObject Type="Embed" ProgID="Equation.3" ShapeID="_x0000_i1219" DrawAspect="Content" ObjectID="_1555876292" r:id="rId393"/>
         </w:object>
       </w:r>
       <w:r>
@@ -19548,7 +19646,7 @@
           <v:shape id="_x0000_i1220" type="#_x0000_t75" style="width:30pt;height:14.25pt" o:ole="">
             <v:imagedata r:id="rId394" o:title=""/>
           </v:shape>
-          <o:OLEObject Type="Embed" ProgID="Equation.3" ShapeID="_x0000_i1220" DrawAspect="Content" ObjectID="_1555866336" r:id="rId395"/>
+          <o:OLEObject Type="Embed" ProgID="Equation.3" ShapeID="_x0000_i1220" DrawAspect="Content" ObjectID="_1555876293" r:id="rId395"/>
         </w:object>
       </w:r>
       <w:r>
@@ -19570,7 +19668,7 @@
           <v:shape id="_x0000_i1221" type="#_x0000_t75" style="width:45.75pt;height:14.25pt" o:ole="">
             <v:imagedata r:id="rId396" o:title=""/>
           </v:shape>
-          <o:OLEObject Type="Embed" ProgID="Equation.3" ShapeID="_x0000_i1221" DrawAspect="Content" ObjectID="_1555866337" r:id="rId397"/>
+          <o:OLEObject Type="Embed" ProgID="Equation.3" ShapeID="_x0000_i1221" DrawAspect="Content" ObjectID="_1555876294" r:id="rId397"/>
         </w:object>
       </w:r>
       <w:r>
@@ -21234,15 +21332,39 @@
           <w:sz w:val="24"/>
           <w:szCs w:val="24"/>
         </w:rPr>
-        <w:t xml:space="preserve">. The extension to algorithm gave </w:t>
-      </w:r>
-      <w:r>
-        <w:rPr>
-          <w:rFonts w:ascii="Times New Roman" w:hAnsi="Times New Roman" w:cs="Times New Roman"/>
-          <w:sz w:val="24"/>
-          <w:szCs w:val="24"/>
-        </w:rPr>
-        <w:t xml:space="preserve">access to distance information between robots as well as the direction of the neighboring robots relative to a given robot’s heading. The system </w:t>
+        <w:t xml:space="preserve">. The extension to </w:t>
+      </w:r>
+      <w:r>
+        <w:rPr>
+          <w:rFonts w:ascii="Times New Roman" w:hAnsi="Times New Roman" w:cs="Times New Roman"/>
+          <w:sz w:val="24"/>
+          <w:szCs w:val="24"/>
+        </w:rPr>
+        <w:t xml:space="preserve">the </w:t>
+      </w:r>
+      <w:r>
+        <w:rPr>
+          <w:rFonts w:ascii="Times New Roman" w:hAnsi="Times New Roman" w:cs="Times New Roman"/>
+          <w:sz w:val="24"/>
+          <w:szCs w:val="24"/>
+        </w:rPr>
+        <w:t xml:space="preserve">algorithm </w:t>
+      </w:r>
+      <w:r>
+        <w:rPr>
+          <w:rFonts w:ascii="Times New Roman" w:hAnsi="Times New Roman" w:cs="Times New Roman"/>
+          <w:sz w:val="24"/>
+          <w:szCs w:val="24"/>
+        </w:rPr>
+        <w:t>relied on</w:t>
+      </w:r>
+      <w:r>
+        <w:rPr>
+          <w:rFonts w:ascii="Times New Roman" w:hAnsi="Times New Roman" w:cs="Times New Roman"/>
+          <w:sz w:val="24"/>
+          <w:szCs w:val="24"/>
+        </w:rPr>
+        <w:t xml:space="preserve"> distance information between robots as well as the direction of the neighboring robots relative to a given robot’s heading. The system </w:t>
       </w:r>
       <w:r>
         <w:rPr>
@@ -21274,15 +21396,31 @@
           <w:sz w:val="24"/>
           <w:szCs w:val="24"/>
         </w:rPr>
-        <w:t xml:space="preserve"> shown how it can be described by the Graph Laplacian M</w:t>
-      </w:r>
-      <w:r>
-        <w:rPr>
-          <w:rFonts w:ascii="Times New Roman" w:hAnsi="Times New Roman" w:cs="Times New Roman"/>
-          <w:sz w:val="24"/>
-          <w:szCs w:val="24"/>
-        </w:rPr>
-        <w:t>atrix. The edges of the graph were</w:t>
+        <w:t xml:space="preserve"> shown how the Graph Laplacian M</w:t>
+      </w:r>
+      <w:r>
+        <w:rPr>
+          <w:rFonts w:ascii="Times New Roman" w:hAnsi="Times New Roman" w:cs="Times New Roman"/>
+          <w:sz w:val="24"/>
+          <w:szCs w:val="24"/>
+        </w:rPr>
+        <w:t>atrix</w:t>
+      </w:r>
+      <w:r>
+        <w:rPr>
+          <w:rFonts w:ascii="Times New Roman" w:hAnsi="Times New Roman" w:cs="Times New Roman"/>
+          <w:sz w:val="24"/>
+          <w:szCs w:val="24"/>
+        </w:rPr>
+        <w:t xml:space="preserve"> can describe important information about a multi-robot system</w:t>
+      </w:r>
+      <w:r>
+        <w:rPr>
+          <w:rFonts w:ascii="Times New Roman" w:hAnsi="Times New Roman" w:cs="Times New Roman"/>
+          <w:sz w:val="24"/>
+          <w:szCs w:val="24"/>
+        </w:rPr>
+        <w:t>. The edges of the graph were</w:t>
       </w:r>
       <w:r>
         <w:rPr>
@@ -21306,7 +21444,23 @@
           <w:sz w:val="24"/>
           <w:szCs w:val="24"/>
         </w:rPr>
-        <w:t xml:space="preserve"> reduced by formulating the system equation in the for</w:t>
+        <w:t xml:space="preserve"> </w:t>
+      </w:r>
+      <w:r>
+        <w:rPr>
+          <w:rFonts w:ascii="Times New Roman" w:hAnsi="Times New Roman" w:cs="Times New Roman"/>
+          <w:sz w:val="24"/>
+          <w:szCs w:val="24"/>
+        </w:rPr>
+        <w:t>minimalized</w:t>
+      </w:r>
+      <w:r>
+        <w:rPr>
+          <w:rFonts w:ascii="Times New Roman" w:hAnsi="Times New Roman" w:cs="Times New Roman"/>
+          <w:sz w:val="24"/>
+          <w:szCs w:val="24"/>
+        </w:rPr>
+        <w:t xml:space="preserve"> by formulating the system equation in the for</w:t>
       </w:r>
       <w:r>
         <w:rPr>
@@ -21354,7 +21508,23 @@
           <w:sz w:val="24"/>
           <w:szCs w:val="24"/>
         </w:rPr>
-        <w:t xml:space="preserve"> the relationship between the Graph Laplacian Matrix and robot formations. </w:t>
+        <w:t xml:space="preserve"> the relationship between the Graph Laplacian Matrix and </w:t>
+      </w:r>
+      <w:r>
+        <w:rPr>
+          <w:rFonts w:ascii="Times New Roman" w:hAnsi="Times New Roman" w:cs="Times New Roman"/>
+          <w:sz w:val="24"/>
+          <w:szCs w:val="24"/>
+        </w:rPr>
+        <w:t xml:space="preserve">specific </w:t>
+      </w:r>
+      <w:r>
+        <w:rPr>
+          <w:rFonts w:ascii="Times New Roman" w:hAnsi="Times New Roman" w:cs="Times New Roman"/>
+          <w:sz w:val="24"/>
+          <w:szCs w:val="24"/>
+        </w:rPr>
+        <w:t xml:space="preserve">robot formations. </w:t>
       </w:r>
       <w:r>
         <w:rPr>
@@ -21461,18 +21631,40 @@
           <w:sz w:val="24"/>
           <w:szCs w:val="24"/>
         </w:rPr>
-        <w:t xml:space="preserve"> This will allow us to implement the algorithm on physical hardware as well. Finally, we would like to include connection maintained strategies as described in the conclusions section for [1]. This will allow us to relax the requirements on the connected of the communication graph.</w:t>
-      </w:r>
-    </w:p>
-    <w:p>
-      <w:pPr>
-        <w:spacing w:line="480" w:lineRule="auto"/>
-        <w:rPr>
-          <w:rFonts w:ascii="Times New Roman" w:hAnsi="Times New Roman" w:cs="Times New Roman"/>
-          <w:sz w:val="24"/>
-          <w:szCs w:val="24"/>
-        </w:rPr>
-      </w:pPr>
+        <w:t xml:space="preserve"> This will allow us to implement the algorithm on physical hardware as well. Finally, we would like to include connection </w:t>
+      </w:r>
+      <w:r>
+        <w:rPr>
+          <w:rFonts w:ascii="Times New Roman" w:hAnsi="Times New Roman" w:cs="Times New Roman"/>
+          <w:sz w:val="24"/>
+          <w:szCs w:val="24"/>
+        </w:rPr>
+        <w:t>enforcement</w:t>
+      </w:r>
+      <w:r>
+        <w:rPr>
+          <w:rFonts w:ascii="Times New Roman" w:hAnsi="Times New Roman" w:cs="Times New Roman"/>
+          <w:sz w:val="24"/>
+          <w:szCs w:val="24"/>
+        </w:rPr>
+        <w:t xml:space="preserve"> strategies as described in the conclusions section for [1]. This will allow us to relax the requirements on the connect</w:t>
+      </w:r>
+      <w:r>
+        <w:rPr>
+          <w:rFonts w:ascii="Times New Roman" w:hAnsi="Times New Roman" w:cs="Times New Roman"/>
+          <w:sz w:val="24"/>
+          <w:szCs w:val="24"/>
+        </w:rPr>
+        <w:t xml:space="preserve">ion </w:t>
+      </w:r>
+      <w:r>
+        <w:rPr>
+          <w:rFonts w:ascii="Times New Roman" w:hAnsi="Times New Roman" w:cs="Times New Roman"/>
+          <w:sz w:val="24"/>
+          <w:szCs w:val="24"/>
+        </w:rPr>
+        <w:t>of the communication graph.</w:t>
+      </w:r>
     </w:p>
     <w:p>
       <w:pPr>
@@ -21495,395 +21687,622 @@
           <w:szCs w:val="24"/>
         </w:rPr>
       </w:pPr>
+      <w:r>
+        <w:rPr>
+          <w:rFonts w:ascii="Times New Roman" w:hAnsi="Times New Roman" w:cs="Times New Roman"/>
+          <w:b/>
+          <w:sz w:val="24"/>
+          <w:szCs w:val="24"/>
+        </w:rPr>
+        <w:lastRenderedPageBreak/>
+        <w:t>References:</w:t>
+      </w:r>
+    </w:p>
+    <w:p>
+      <w:pPr>
+        <w:spacing w:line="480" w:lineRule="auto"/>
+        <w:rPr>
+          <w:rFonts w:ascii="Times New Roman" w:hAnsi="Times New Roman" w:cs="Times New Roman"/>
+          <w:b/>
+          <w:sz w:val="24"/>
+          <w:szCs w:val="24"/>
+        </w:rPr>
+      </w:pPr>
+    </w:p>
+    <w:p>
+      <w:pPr>
+        <w:spacing w:line="480" w:lineRule="auto"/>
+        <w:rPr>
+          <w:rFonts w:ascii="Times New Roman" w:hAnsi="Times New Roman" w:cs="Times New Roman"/>
+          <w:sz w:val="24"/>
+          <w:szCs w:val="24"/>
+        </w:rPr>
+      </w:pPr>
+      <w:r>
+        <w:rPr>
+          <w:rFonts w:ascii="Times New Roman" w:hAnsi="Times New Roman" w:cs="Times New Roman"/>
+          <w:sz w:val="24"/>
+          <w:szCs w:val="24"/>
+        </w:rPr>
+        <w:t xml:space="preserve">[1] </w:t>
+      </w:r>
+      <w:proofErr w:type="spellStart"/>
+      <w:r>
+        <w:rPr>
+          <w:rFonts w:ascii="Times New Roman" w:hAnsi="Times New Roman" w:cs="Times New Roman"/>
+          <w:sz w:val="24"/>
+          <w:szCs w:val="24"/>
+        </w:rPr>
+        <w:t>Falconi</w:t>
+      </w:r>
+      <w:proofErr w:type="spellEnd"/>
+      <w:r>
+        <w:rPr>
+          <w:rFonts w:ascii="Times New Roman" w:hAnsi="Times New Roman" w:cs="Times New Roman"/>
+          <w:sz w:val="24"/>
+          <w:szCs w:val="24"/>
+        </w:rPr>
+        <w:t xml:space="preserve">, Riccardo, Lorenzo </w:t>
+      </w:r>
+      <w:proofErr w:type="spellStart"/>
+      <w:r>
+        <w:rPr>
+          <w:rFonts w:ascii="Times New Roman" w:hAnsi="Times New Roman" w:cs="Times New Roman"/>
+          <w:sz w:val="24"/>
+          <w:szCs w:val="24"/>
+        </w:rPr>
+        <w:t>Sabattini</w:t>
+      </w:r>
+      <w:proofErr w:type="spellEnd"/>
+      <w:r>
+        <w:rPr>
+          <w:rFonts w:ascii="Times New Roman" w:hAnsi="Times New Roman" w:cs="Times New Roman"/>
+          <w:sz w:val="24"/>
+          <w:szCs w:val="24"/>
+        </w:rPr>
+        <w:t xml:space="preserve">, Cristian </w:t>
+      </w:r>
+      <w:proofErr w:type="spellStart"/>
+      <w:r>
+        <w:rPr>
+          <w:rFonts w:ascii="Times New Roman" w:hAnsi="Times New Roman" w:cs="Times New Roman"/>
+          <w:sz w:val="24"/>
+          <w:szCs w:val="24"/>
+        </w:rPr>
+        <w:t>Secchi</w:t>
+      </w:r>
+      <w:proofErr w:type="spellEnd"/>
+      <w:r>
+        <w:rPr>
+          <w:rFonts w:ascii="Times New Roman" w:hAnsi="Times New Roman" w:cs="Times New Roman"/>
+          <w:sz w:val="24"/>
+          <w:szCs w:val="24"/>
+        </w:rPr>
+        <w:t xml:space="preserve">, Cesare </w:t>
+      </w:r>
+      <w:proofErr w:type="spellStart"/>
+      <w:r>
+        <w:rPr>
+          <w:rFonts w:ascii="Times New Roman" w:hAnsi="Times New Roman" w:cs="Times New Roman"/>
+          <w:sz w:val="24"/>
+          <w:szCs w:val="24"/>
+        </w:rPr>
+        <w:t>Fa</w:t>
+      </w:r>
+      <w:r>
+        <w:rPr>
+          <w:rFonts w:ascii="Times New Roman" w:hAnsi="Times New Roman" w:cs="Times New Roman"/>
+          <w:sz w:val="24"/>
+          <w:szCs w:val="24"/>
+        </w:rPr>
+        <w:t>ntuzzi</w:t>
+      </w:r>
+      <w:proofErr w:type="spellEnd"/>
+      <w:r>
+        <w:rPr>
+          <w:rFonts w:ascii="Times New Roman" w:hAnsi="Times New Roman" w:cs="Times New Roman"/>
+          <w:sz w:val="24"/>
+          <w:szCs w:val="24"/>
+        </w:rPr>
+        <w:t xml:space="preserve"> and Claudio Melchiorri. </w:t>
+      </w:r>
+      <w:r>
+        <w:rPr>
+          <w:rFonts w:ascii="Times New Roman" w:hAnsi="Times New Roman" w:cs="Times New Roman"/>
+          <w:sz w:val="24"/>
+          <w:szCs w:val="24"/>
+        </w:rPr>
+        <w:t>Edge-weighted consensus-based formation control str</w:t>
+      </w:r>
+      <w:r>
+        <w:rPr>
+          <w:rFonts w:ascii="Times New Roman" w:hAnsi="Times New Roman" w:cs="Times New Roman"/>
+          <w:sz w:val="24"/>
+          <w:szCs w:val="24"/>
+        </w:rPr>
+        <w:t>ategy with collision avoidance.</w:t>
+      </w:r>
+      <w:r>
+        <w:rPr>
+          <w:rFonts w:ascii="Times New Roman" w:hAnsi="Times New Roman" w:cs="Times New Roman"/>
+          <w:sz w:val="24"/>
+          <w:szCs w:val="24"/>
+        </w:rPr>
+        <w:t xml:space="preserve"> </w:t>
+      </w:r>
+      <w:proofErr w:type="spellStart"/>
+      <w:r>
+        <w:rPr>
+          <w:rFonts w:ascii="Times New Roman" w:hAnsi="Times New Roman" w:cs="Times New Roman"/>
+          <w:sz w:val="24"/>
+          <w:szCs w:val="24"/>
+        </w:rPr>
+        <w:t>Robotica</w:t>
+      </w:r>
+      <w:proofErr w:type="spellEnd"/>
+      <w:r>
+        <w:rPr>
+          <w:rFonts w:ascii="Times New Roman" w:hAnsi="Times New Roman" w:cs="Times New Roman"/>
+          <w:sz w:val="24"/>
+          <w:szCs w:val="24"/>
+        </w:rPr>
+        <w:t>,</w:t>
+      </w:r>
+      <w:r>
+        <w:rPr>
+          <w:rFonts w:ascii="Times New Roman" w:hAnsi="Times New Roman" w:cs="Times New Roman"/>
+          <w:sz w:val="24"/>
+          <w:szCs w:val="24"/>
+        </w:rPr>
+        <w:t xml:space="preserve"> 33</w:t>
+      </w:r>
+      <w:r>
+        <w:rPr>
+          <w:rFonts w:ascii="Times New Roman" w:hAnsi="Times New Roman" w:cs="Times New Roman"/>
+          <w:sz w:val="24"/>
+          <w:szCs w:val="24"/>
+        </w:rPr>
+        <w:t>: 332-347, December 2013</w:t>
+      </w:r>
+    </w:p>
+    <w:p>
+      <w:pPr>
+        <w:spacing w:line="480" w:lineRule="auto"/>
+        <w:rPr>
+          <w:rFonts w:ascii="Times New Roman" w:hAnsi="Times New Roman" w:cs="Times New Roman"/>
+          <w:sz w:val="24"/>
+          <w:szCs w:val="24"/>
+        </w:rPr>
+      </w:pPr>
+      <w:r>
+        <w:rPr>
+          <w:rFonts w:ascii="Times New Roman" w:hAnsi="Times New Roman" w:cs="Times New Roman"/>
+          <w:sz w:val="24"/>
+          <w:szCs w:val="24"/>
+        </w:rPr>
+        <w:t xml:space="preserve"> </w:t>
+      </w:r>
+      <w:r>
+        <w:rPr>
+          <w:rFonts w:ascii="Times New Roman" w:hAnsi="Times New Roman" w:cs="Times New Roman"/>
+          <w:sz w:val="24"/>
+          <w:szCs w:val="24"/>
+        </w:rPr>
+        <w:t xml:space="preserve">[2] </w:t>
+      </w:r>
+      <w:r>
+        <w:rPr>
+          <w:rFonts w:ascii="Times New Roman" w:hAnsi="Times New Roman" w:cs="Times New Roman"/>
+          <w:sz w:val="24"/>
+          <w:szCs w:val="24"/>
+        </w:rPr>
+        <w:t xml:space="preserve">M. </w:t>
+      </w:r>
+      <w:proofErr w:type="spellStart"/>
+      <w:r>
+        <w:rPr>
+          <w:rFonts w:ascii="Times New Roman" w:hAnsi="Times New Roman" w:cs="Times New Roman"/>
+          <w:sz w:val="24"/>
+          <w:szCs w:val="24"/>
+        </w:rPr>
+        <w:t>Zavlanos</w:t>
+      </w:r>
+      <w:proofErr w:type="spellEnd"/>
+      <w:r>
+        <w:rPr>
+          <w:rFonts w:ascii="Times New Roman" w:hAnsi="Times New Roman" w:cs="Times New Roman"/>
+          <w:sz w:val="24"/>
+          <w:szCs w:val="24"/>
+        </w:rPr>
+        <w:t xml:space="preserve">, M. </w:t>
+      </w:r>
+      <w:proofErr w:type="spellStart"/>
+      <w:r>
+        <w:rPr>
+          <w:rFonts w:ascii="Times New Roman" w:hAnsi="Times New Roman" w:cs="Times New Roman"/>
+          <w:sz w:val="24"/>
+          <w:szCs w:val="24"/>
+        </w:rPr>
+        <w:t>Egerstedt</w:t>
+      </w:r>
+      <w:proofErr w:type="spellEnd"/>
+      <w:r>
+        <w:rPr>
+          <w:rFonts w:ascii="Times New Roman" w:hAnsi="Times New Roman" w:cs="Times New Roman"/>
+          <w:sz w:val="24"/>
+          <w:szCs w:val="24"/>
+        </w:rPr>
+        <w:t xml:space="preserve">, and G. Pappas. Graph Theoretic Connectivity Control of Mobile Robot Networks. Proceedings of the IEEE. </w:t>
+      </w:r>
+      <w:r>
+        <w:rPr>
+          <w:rFonts w:ascii="Times New Roman" w:hAnsi="Times New Roman" w:cs="Times New Roman"/>
+          <w:sz w:val="24"/>
+          <w:szCs w:val="24"/>
+        </w:rPr>
+        <w:t>March</w:t>
+      </w:r>
+      <w:r>
+        <w:rPr>
+          <w:rFonts w:ascii="Times New Roman" w:hAnsi="Times New Roman" w:cs="Times New Roman"/>
+          <w:sz w:val="24"/>
+          <w:szCs w:val="24"/>
+        </w:rPr>
+        <w:t xml:space="preserve"> 2011.</w:t>
+      </w:r>
+    </w:p>
+    <w:p>
+      <w:pPr>
+        <w:spacing w:line="480" w:lineRule="auto"/>
+        <w:rPr>
+          <w:rFonts w:ascii="Times New Roman" w:hAnsi="Times New Roman" w:cs="Times New Roman"/>
+          <w:sz w:val="24"/>
+          <w:szCs w:val="24"/>
+        </w:rPr>
+      </w:pPr>
+      <w:r>
+        <w:rPr>
+          <w:rFonts w:ascii="Times New Roman" w:hAnsi="Times New Roman" w:cs="Times New Roman"/>
+          <w:sz w:val="24"/>
+          <w:szCs w:val="24"/>
+        </w:rPr>
+        <w:t xml:space="preserve">[3] </w:t>
+      </w:r>
+      <w:proofErr w:type="spellStart"/>
+      <w:r>
+        <w:rPr>
+          <w:rFonts w:ascii="Times New Roman" w:hAnsi="Times New Roman" w:cs="Times New Roman"/>
+          <w:sz w:val="24"/>
+          <w:szCs w:val="24"/>
+        </w:rPr>
+        <w:t>Kan</w:t>
+      </w:r>
+      <w:proofErr w:type="spellEnd"/>
+      <w:r>
+        <w:rPr>
+          <w:rFonts w:ascii="Times New Roman" w:hAnsi="Times New Roman" w:cs="Times New Roman"/>
+          <w:sz w:val="24"/>
+          <w:szCs w:val="24"/>
+        </w:rPr>
+        <w:t xml:space="preserve"> Z, Klotz JR, </w:t>
+      </w:r>
+      <w:proofErr w:type="spellStart"/>
+      <w:r>
+        <w:rPr>
+          <w:rFonts w:ascii="Times New Roman" w:hAnsi="Times New Roman" w:cs="Times New Roman"/>
+          <w:sz w:val="24"/>
+          <w:szCs w:val="24"/>
+        </w:rPr>
+        <w:t>Shea</w:t>
+      </w:r>
+      <w:proofErr w:type="spellEnd"/>
+      <w:r>
+        <w:rPr>
+          <w:rFonts w:ascii="Times New Roman" w:hAnsi="Times New Roman" w:cs="Times New Roman"/>
+          <w:sz w:val="24"/>
+          <w:szCs w:val="24"/>
+        </w:rPr>
+        <w:t xml:space="preserve"> JM, Doucette EA, Dixon WE. Decentralized Rendezvous of Nonholonomic Robots With Sensing and Connectivity Constraints. </w:t>
+      </w:r>
+      <w:r>
+        <w:rPr>
+          <w:rFonts w:ascii="Times New Roman" w:hAnsi="Times New Roman" w:cs="Times New Roman"/>
+          <w:sz w:val="24"/>
+          <w:szCs w:val="24"/>
+        </w:rPr>
+        <w:t>The American Society of Mechanical Engineers</w:t>
+      </w:r>
+      <w:r>
+        <w:rPr>
+          <w:rFonts w:ascii="Times New Roman" w:hAnsi="Times New Roman" w:cs="Times New Roman"/>
+          <w:sz w:val="24"/>
+          <w:szCs w:val="24"/>
+        </w:rPr>
+        <w:t>. J</w:t>
+      </w:r>
+      <w:r>
+        <w:rPr>
+          <w:rFonts w:ascii="Times New Roman" w:hAnsi="Times New Roman" w:cs="Times New Roman"/>
+          <w:sz w:val="24"/>
+          <w:szCs w:val="24"/>
+        </w:rPr>
+        <w:t xml:space="preserve">ournal of </w:t>
+      </w:r>
+      <w:proofErr w:type="spellStart"/>
+      <w:r>
+        <w:rPr>
+          <w:rFonts w:ascii="Times New Roman" w:hAnsi="Times New Roman" w:cs="Times New Roman"/>
+          <w:sz w:val="24"/>
+          <w:szCs w:val="24"/>
+        </w:rPr>
+        <w:t>Dyn</w:t>
+      </w:r>
+      <w:proofErr w:type="spellEnd"/>
+      <w:r>
+        <w:rPr>
+          <w:rFonts w:ascii="Times New Roman" w:hAnsi="Times New Roman" w:cs="Times New Roman"/>
+          <w:sz w:val="24"/>
+          <w:szCs w:val="24"/>
+        </w:rPr>
+        <w:t xml:space="preserve">., </w:t>
+      </w:r>
+      <w:r>
+        <w:rPr>
+          <w:rFonts w:ascii="Times New Roman" w:hAnsi="Times New Roman" w:cs="Times New Roman"/>
+          <w:sz w:val="24"/>
+          <w:szCs w:val="24"/>
+        </w:rPr>
+        <w:t>Sys</w:t>
+      </w:r>
+      <w:r>
+        <w:rPr>
+          <w:rFonts w:ascii="Times New Roman" w:hAnsi="Times New Roman" w:cs="Times New Roman"/>
+          <w:sz w:val="24"/>
+          <w:szCs w:val="24"/>
+        </w:rPr>
+        <w:t>.,</w:t>
+      </w:r>
+      <w:r>
+        <w:rPr>
+          <w:rFonts w:ascii="Times New Roman" w:hAnsi="Times New Roman" w:cs="Times New Roman"/>
+          <w:sz w:val="24"/>
+          <w:szCs w:val="24"/>
+        </w:rPr>
+        <w:t xml:space="preserve"> Meas</w:t>
+      </w:r>
+      <w:r>
+        <w:rPr>
+          <w:rFonts w:ascii="Times New Roman" w:hAnsi="Times New Roman" w:cs="Times New Roman"/>
+          <w:sz w:val="24"/>
+          <w:szCs w:val="24"/>
+        </w:rPr>
+        <w:t>.</w:t>
+      </w:r>
+      <w:r>
+        <w:rPr>
+          <w:rFonts w:ascii="Times New Roman" w:hAnsi="Times New Roman" w:cs="Times New Roman"/>
+          <w:sz w:val="24"/>
+          <w:szCs w:val="24"/>
+        </w:rPr>
+        <w:t xml:space="preserve">, </w:t>
+      </w:r>
+      <w:r>
+        <w:rPr>
+          <w:rFonts w:ascii="Times New Roman" w:hAnsi="Times New Roman" w:cs="Times New Roman"/>
+          <w:sz w:val="24"/>
+          <w:szCs w:val="24"/>
+        </w:rPr>
+        <w:t xml:space="preserve">and </w:t>
+      </w:r>
+      <w:r>
+        <w:rPr>
+          <w:rFonts w:ascii="Times New Roman" w:hAnsi="Times New Roman" w:cs="Times New Roman"/>
+          <w:sz w:val="24"/>
+          <w:szCs w:val="24"/>
+        </w:rPr>
+        <w:t xml:space="preserve">Control. </w:t>
+      </w:r>
+      <w:r>
+        <w:rPr>
+          <w:rFonts w:ascii="Times New Roman" w:hAnsi="Times New Roman" w:cs="Times New Roman"/>
+          <w:sz w:val="24"/>
+          <w:szCs w:val="24"/>
+        </w:rPr>
+        <w:t>139(2): November 2015</w:t>
+      </w:r>
+    </w:p>
+    <w:p>
+      <w:pPr>
+        <w:spacing w:line="480" w:lineRule="auto"/>
+        <w:rPr>
+          <w:rFonts w:ascii="Times New Roman" w:hAnsi="Times New Roman" w:cs="Times New Roman"/>
+          <w:sz w:val="24"/>
+          <w:szCs w:val="24"/>
+        </w:rPr>
+      </w:pPr>
+      <w:r>
+        <w:rPr>
+          <w:rFonts w:ascii="Times New Roman" w:hAnsi="Times New Roman" w:cs="Times New Roman"/>
+          <w:sz w:val="24"/>
+          <w:szCs w:val="24"/>
+        </w:rPr>
+        <w:t xml:space="preserve"> </w:t>
+      </w:r>
+      <w:r>
+        <w:rPr>
+          <w:rFonts w:ascii="Times New Roman" w:hAnsi="Times New Roman" w:cs="Times New Roman"/>
+          <w:sz w:val="24"/>
+          <w:szCs w:val="24"/>
+        </w:rPr>
+        <w:t>[4</w:t>
+      </w:r>
+      <w:r>
+        <w:rPr>
+          <w:rFonts w:ascii="Times New Roman" w:hAnsi="Times New Roman" w:cs="Times New Roman"/>
+          <w:sz w:val="24"/>
+          <w:szCs w:val="24"/>
+        </w:rPr>
+        <w:t xml:space="preserve">] Nicholas Hoff, Robert Wood, Radhika </w:t>
+      </w:r>
+      <w:proofErr w:type="spellStart"/>
+      <w:r>
+        <w:rPr>
+          <w:rFonts w:ascii="Times New Roman" w:hAnsi="Times New Roman" w:cs="Times New Roman"/>
+          <w:sz w:val="24"/>
+          <w:szCs w:val="24"/>
+        </w:rPr>
+        <w:t>Nagpal</w:t>
+      </w:r>
+      <w:proofErr w:type="spellEnd"/>
+      <w:r>
+        <w:rPr>
+          <w:rFonts w:ascii="Times New Roman" w:hAnsi="Times New Roman" w:cs="Times New Roman"/>
+          <w:sz w:val="24"/>
+          <w:szCs w:val="24"/>
+        </w:rPr>
+        <w:t>. Distributed Colony-Level Algorithm Switching for Robots Foraging</w:t>
+      </w:r>
+      <w:r>
+        <w:rPr>
+          <w:rFonts w:ascii="Times New Roman" w:hAnsi="Times New Roman" w:cs="Times New Roman"/>
+          <w:sz w:val="24"/>
+          <w:szCs w:val="24"/>
+        </w:rPr>
+        <w:t xml:space="preserve">. </w:t>
+      </w:r>
+      <w:r>
+        <w:rPr>
+          <w:rFonts w:ascii="Times New Roman" w:hAnsi="Times New Roman" w:cs="Times New Roman"/>
+          <w:sz w:val="24"/>
+          <w:szCs w:val="24"/>
+        </w:rPr>
+        <w:t xml:space="preserve">In </w:t>
+      </w:r>
+      <w:r>
+        <w:rPr>
+          <w:rFonts w:ascii="Times New Roman" w:hAnsi="Times New Roman" w:cs="Times New Roman"/>
+          <w:sz w:val="24"/>
+          <w:szCs w:val="24"/>
+        </w:rPr>
+        <w:t>Distributed Autonomous Robotic Systems 9</w:t>
+      </w:r>
+      <w:r>
+        <w:rPr>
+          <w:rFonts w:ascii="Times New Roman" w:hAnsi="Times New Roman" w:cs="Times New Roman"/>
+          <w:sz w:val="24"/>
+          <w:szCs w:val="24"/>
+        </w:rPr>
+        <w:t xml:space="preserve">: </w:t>
+      </w:r>
+      <w:r>
+        <w:rPr>
+          <w:rFonts w:ascii="Times New Roman" w:hAnsi="Times New Roman" w:cs="Times New Roman"/>
+          <w:sz w:val="24"/>
+          <w:szCs w:val="24"/>
+        </w:rPr>
+        <w:t xml:space="preserve">No Date </w:t>
+      </w:r>
+    </w:p>
+    <w:p>
+      <w:pPr>
+        <w:spacing w:line="480" w:lineRule="auto"/>
+        <w:rPr>
+          <w:rFonts w:ascii="Times New Roman" w:eastAsia="Times New Roman" w:hAnsi="Times New Roman" w:cs="Times New Roman"/>
+          <w:spacing w:val="1"/>
+          <w:sz w:val="24"/>
+          <w:szCs w:val="24"/>
+          <w:lang w:val="en-GB"/>
+        </w:rPr>
+      </w:pPr>
+      <w:r>
+        <w:rPr>
+          <w:rFonts w:ascii="Times New Roman" w:hAnsi="Times New Roman" w:cs="Times New Roman"/>
+          <w:sz w:val="24"/>
+          <w:szCs w:val="24"/>
+        </w:rPr>
+        <w:t>[5</w:t>
+      </w:r>
+      <w:r>
+        <w:rPr>
+          <w:rFonts w:ascii="Times New Roman" w:hAnsi="Times New Roman" w:cs="Times New Roman"/>
+          <w:sz w:val="24"/>
+          <w:szCs w:val="24"/>
+        </w:rPr>
+        <w:t xml:space="preserve">] </w:t>
+      </w:r>
+      <w:r>
+        <w:rPr>
+          <w:rFonts w:ascii="Times New Roman" w:eastAsia="Times New Roman" w:hAnsi="Times New Roman" w:cs="Times New Roman"/>
+          <w:spacing w:val="1"/>
+          <w:sz w:val="24"/>
+          <w:szCs w:val="24"/>
+          <w:lang w:val="en-GB"/>
+        </w:rPr>
+        <w:t xml:space="preserve">Hartono P., </w:t>
+      </w:r>
+      <w:proofErr w:type="spellStart"/>
+      <w:r>
+        <w:rPr>
+          <w:rFonts w:ascii="Times New Roman" w:eastAsia="Times New Roman" w:hAnsi="Times New Roman" w:cs="Times New Roman"/>
+          <w:spacing w:val="1"/>
+          <w:sz w:val="24"/>
+          <w:szCs w:val="24"/>
+          <w:lang w:val="en-GB"/>
+        </w:rPr>
+        <w:t>Kakita</w:t>
+      </w:r>
+      <w:proofErr w:type="spellEnd"/>
+      <w:r>
+        <w:rPr>
+          <w:rFonts w:ascii="Times New Roman" w:eastAsia="Times New Roman" w:hAnsi="Times New Roman" w:cs="Times New Roman"/>
+          <w:spacing w:val="1"/>
+          <w:sz w:val="24"/>
+          <w:szCs w:val="24"/>
+          <w:lang w:val="en-GB"/>
+        </w:rPr>
+        <w:t xml:space="preserve"> S. (2008) Embedded Neural Network for Swarm L</w:t>
+      </w:r>
+      <w:r>
+        <w:rPr>
+          <w:rFonts w:ascii="Times New Roman" w:eastAsia="Times New Roman" w:hAnsi="Times New Roman" w:cs="Times New Roman"/>
+          <w:spacing w:val="1"/>
+          <w:sz w:val="24"/>
+          <w:szCs w:val="24"/>
+          <w:lang w:val="en-GB"/>
+        </w:rPr>
+        <w:t xml:space="preserve">earning of Physical Robots. </w:t>
+      </w:r>
+      <w:r>
+        <w:rPr>
+          <w:rFonts w:ascii="Times New Roman" w:eastAsia="Times New Roman" w:hAnsi="Times New Roman" w:cs="Times New Roman"/>
+          <w:spacing w:val="1"/>
+          <w:sz w:val="24"/>
+          <w:szCs w:val="24"/>
+          <w:lang w:val="en-GB"/>
+        </w:rPr>
+        <w:t>Internet Corporation for Assigned Names and Numbers</w:t>
+      </w:r>
+      <w:r>
+        <w:rPr>
+          <w:rFonts w:ascii="Times New Roman" w:eastAsia="Times New Roman" w:hAnsi="Times New Roman" w:cs="Times New Roman"/>
+          <w:spacing w:val="1"/>
+          <w:sz w:val="24"/>
+          <w:szCs w:val="24"/>
+          <w:lang w:val="en-GB"/>
+        </w:rPr>
+        <w:t>:</w:t>
+      </w:r>
       <w:bookmarkStart w:id="7" w:name="_GoBack"/>
       <w:bookmarkEnd w:id="7"/>
       <w:r>
         <w:rPr>
-          <w:rFonts w:ascii="Times New Roman" w:hAnsi="Times New Roman" w:cs="Times New Roman"/>
-          <w:b/>
-          <w:sz w:val="24"/>
-          <w:szCs w:val="24"/>
-        </w:rPr>
-        <w:lastRenderedPageBreak/>
-        <w:t>References:</w:t>
-      </w:r>
-    </w:p>
-    <w:p>
-      <w:pPr>
-        <w:spacing w:line="480" w:lineRule="auto"/>
-        <w:rPr>
-          <w:rStyle w:val="HTMLCite"/>
-          <w:rFonts w:ascii="Times New Roman" w:hAnsi="Times New Roman" w:cs="Times New Roman"/>
-          <w:i w:val="0"/>
-          <w:sz w:val="24"/>
-          <w:szCs w:val="24"/>
-        </w:rPr>
-      </w:pPr>
-      <w:r>
-        <w:rPr>
-          <w:rStyle w:val="HTMLCite"/>
-          <w:rFonts w:ascii="Times New Roman" w:hAnsi="Times New Roman" w:cs="Times New Roman"/>
-          <w:i w:val="0"/>
-          <w:sz w:val="24"/>
-          <w:szCs w:val="24"/>
-        </w:rPr>
-        <w:t xml:space="preserve"> </w:t>
-      </w:r>
-      <w:r>
-        <w:rPr>
-          <w:rStyle w:val="HTMLCite"/>
-          <w:rFonts w:ascii="Times New Roman" w:hAnsi="Times New Roman" w:cs="Times New Roman"/>
-          <w:i w:val="0"/>
-          <w:sz w:val="24"/>
-          <w:szCs w:val="24"/>
-        </w:rPr>
-        <w:t xml:space="preserve">[1] </w:t>
-      </w:r>
-      <w:proofErr w:type="spellStart"/>
-      <w:r>
-        <w:rPr>
-          <w:rStyle w:val="HTMLCite"/>
-          <w:rFonts w:ascii="Times New Roman" w:hAnsi="Times New Roman" w:cs="Times New Roman"/>
-          <w:i w:val="0"/>
-          <w:sz w:val="24"/>
-          <w:szCs w:val="24"/>
-        </w:rPr>
-        <w:t>Falconi</w:t>
-      </w:r>
-      <w:proofErr w:type="spellEnd"/>
-      <w:r>
-        <w:rPr>
-          <w:rStyle w:val="HTMLCite"/>
-          <w:rFonts w:ascii="Times New Roman" w:hAnsi="Times New Roman" w:cs="Times New Roman"/>
-          <w:i w:val="0"/>
-          <w:sz w:val="24"/>
-          <w:szCs w:val="24"/>
-        </w:rPr>
-        <w:t>, Riccardo et al. “</w:t>
-      </w:r>
-      <w:bookmarkStart w:id="8" w:name="_Hlk481940963"/>
-      <w:r>
-        <w:rPr>
-          <w:rStyle w:val="HTMLCite"/>
-          <w:rFonts w:ascii="Times New Roman" w:hAnsi="Times New Roman" w:cs="Times New Roman"/>
-          <w:i w:val="0"/>
-          <w:sz w:val="24"/>
-          <w:szCs w:val="24"/>
-        </w:rPr>
-        <w:t>Edge-weighted consensus-based formation control strategy with collision avoidance.</w:t>
-      </w:r>
-      <w:bookmarkEnd w:id="8"/>
-      <w:r>
-        <w:rPr>
-          <w:rStyle w:val="HTMLCite"/>
-          <w:rFonts w:ascii="Times New Roman" w:hAnsi="Times New Roman" w:cs="Times New Roman"/>
-          <w:i w:val="0"/>
-          <w:sz w:val="24"/>
-          <w:szCs w:val="24"/>
-        </w:rPr>
-        <w:t xml:space="preserve">” </w:t>
-      </w:r>
-      <w:proofErr w:type="spellStart"/>
-      <w:r>
-        <w:rPr>
-          <w:rStyle w:val="Emphasis"/>
-          <w:rFonts w:ascii="Times New Roman" w:hAnsi="Times New Roman" w:cs="Times New Roman"/>
-          <w:b w:val="0"/>
-          <w:sz w:val="24"/>
-          <w:szCs w:val="24"/>
-        </w:rPr>
-        <w:t>Robotica</w:t>
-      </w:r>
-      <w:proofErr w:type="spellEnd"/>
-      <w:r>
-        <w:rPr>
-          <w:rStyle w:val="HTMLCite"/>
-          <w:rFonts w:ascii="Times New Roman" w:hAnsi="Times New Roman" w:cs="Times New Roman"/>
-          <w:i w:val="0"/>
-          <w:sz w:val="24"/>
-          <w:szCs w:val="24"/>
-        </w:rPr>
-        <w:t xml:space="preserve"> 33 (2015): 332-347.</w:t>
-      </w:r>
-    </w:p>
-    <w:p>
-      <w:pPr>
-        <w:spacing w:line="480" w:lineRule="auto"/>
-        <w:rPr>
-          <w:rFonts w:ascii="Times New Roman" w:hAnsi="Times New Roman" w:cs="Times New Roman"/>
-          <w:sz w:val="24"/>
-          <w:szCs w:val="24"/>
-        </w:rPr>
-      </w:pPr>
-      <w:r>
-        <w:rPr>
-          <w:rFonts w:ascii="Times New Roman" w:hAnsi="Times New Roman" w:cs="Times New Roman"/>
-          <w:sz w:val="24"/>
-          <w:szCs w:val="24"/>
-        </w:rPr>
-        <w:t xml:space="preserve">[2] </w:t>
-      </w:r>
-      <w:r>
-        <w:rPr>
-          <w:rFonts w:ascii="Times New Roman" w:hAnsi="Times New Roman" w:cs="Times New Roman"/>
-          <w:sz w:val="24"/>
-          <w:szCs w:val="24"/>
-        </w:rPr>
-        <w:t xml:space="preserve">M. </w:t>
-      </w:r>
-      <w:proofErr w:type="spellStart"/>
-      <w:r>
-        <w:rPr>
-          <w:rFonts w:ascii="Times New Roman" w:hAnsi="Times New Roman" w:cs="Times New Roman"/>
-          <w:sz w:val="24"/>
-          <w:szCs w:val="24"/>
-        </w:rPr>
-        <w:t>Zavlanos</w:t>
-      </w:r>
-      <w:proofErr w:type="spellEnd"/>
-      <w:r>
-        <w:rPr>
-          <w:rFonts w:ascii="Times New Roman" w:hAnsi="Times New Roman" w:cs="Times New Roman"/>
-          <w:sz w:val="24"/>
-          <w:szCs w:val="24"/>
-        </w:rPr>
-        <w:t xml:space="preserve">, M. </w:t>
-      </w:r>
-      <w:proofErr w:type="spellStart"/>
-      <w:r>
-        <w:rPr>
-          <w:rFonts w:ascii="Times New Roman" w:hAnsi="Times New Roman" w:cs="Times New Roman"/>
-          <w:sz w:val="24"/>
-          <w:szCs w:val="24"/>
-        </w:rPr>
-        <w:t>Egerstedt</w:t>
-      </w:r>
-      <w:proofErr w:type="spellEnd"/>
-      <w:r>
-        <w:rPr>
-          <w:rFonts w:ascii="Times New Roman" w:hAnsi="Times New Roman" w:cs="Times New Roman"/>
-          <w:sz w:val="24"/>
-          <w:szCs w:val="24"/>
-        </w:rPr>
-        <w:t xml:space="preserve">, and G. Pappas. Graph Theoretic Connectivity Control of Mobile Robot Networks. Proceedings of the IEEE. </w:t>
-      </w:r>
-      <w:r>
-        <w:rPr>
-          <w:rFonts w:ascii="Times New Roman" w:hAnsi="Times New Roman" w:cs="Times New Roman"/>
-          <w:sz w:val="24"/>
-          <w:szCs w:val="24"/>
-        </w:rPr>
-        <w:t>March</w:t>
-      </w:r>
-      <w:r>
-        <w:rPr>
-          <w:rFonts w:ascii="Times New Roman" w:hAnsi="Times New Roman" w:cs="Times New Roman"/>
-          <w:sz w:val="24"/>
-          <w:szCs w:val="24"/>
-        </w:rPr>
-        <w:t xml:space="preserve"> 2011.</w:t>
-      </w:r>
-    </w:p>
-    <w:p>
-      <w:pPr>
-        <w:spacing w:line="480" w:lineRule="auto"/>
-        <w:rPr>
-          <w:rFonts w:ascii="Times New Roman" w:hAnsi="Times New Roman" w:cs="Times New Roman"/>
-          <w:sz w:val="24"/>
-          <w:szCs w:val="24"/>
-        </w:rPr>
-      </w:pPr>
-      <w:r>
-        <w:rPr>
-          <w:rFonts w:ascii="Times New Roman" w:hAnsi="Times New Roman" w:cs="Times New Roman"/>
-          <w:sz w:val="24"/>
-          <w:szCs w:val="24"/>
-        </w:rPr>
-        <w:t xml:space="preserve">[3] </w:t>
-      </w:r>
-      <w:proofErr w:type="spellStart"/>
-      <w:r>
-        <w:rPr>
-          <w:rFonts w:ascii="Times New Roman" w:hAnsi="Times New Roman" w:cs="Times New Roman"/>
-          <w:sz w:val="24"/>
-          <w:szCs w:val="24"/>
-        </w:rPr>
-        <w:t>Kan</w:t>
-      </w:r>
-      <w:proofErr w:type="spellEnd"/>
-      <w:r>
-        <w:rPr>
-          <w:rFonts w:ascii="Times New Roman" w:hAnsi="Times New Roman" w:cs="Times New Roman"/>
-          <w:sz w:val="24"/>
-          <w:szCs w:val="24"/>
-        </w:rPr>
-        <w:t xml:space="preserve"> Z, Klotz JR, </w:t>
-      </w:r>
-      <w:proofErr w:type="spellStart"/>
-      <w:r>
-        <w:rPr>
-          <w:rFonts w:ascii="Times New Roman" w:hAnsi="Times New Roman" w:cs="Times New Roman"/>
-          <w:sz w:val="24"/>
-          <w:szCs w:val="24"/>
-        </w:rPr>
-        <w:t>Shea</w:t>
-      </w:r>
-      <w:proofErr w:type="spellEnd"/>
-      <w:r>
-        <w:rPr>
-          <w:rFonts w:ascii="Times New Roman" w:hAnsi="Times New Roman" w:cs="Times New Roman"/>
-          <w:sz w:val="24"/>
-          <w:szCs w:val="24"/>
-        </w:rPr>
-        <w:t xml:space="preserve"> JM, Doucette EA, Dixon WE. Decentralized Rendezvous of Nonholonomic Robots With Sensing and Connectivity Constraints. ASME. J. </w:t>
-      </w:r>
-      <w:proofErr w:type="spellStart"/>
-      <w:r>
-        <w:rPr>
-          <w:rFonts w:ascii="Times New Roman" w:hAnsi="Times New Roman" w:cs="Times New Roman"/>
-          <w:sz w:val="24"/>
-          <w:szCs w:val="24"/>
-        </w:rPr>
-        <w:t>Dyn</w:t>
-      </w:r>
-      <w:proofErr w:type="spellEnd"/>
-      <w:r>
-        <w:rPr>
-          <w:rFonts w:ascii="Times New Roman" w:hAnsi="Times New Roman" w:cs="Times New Roman"/>
-          <w:sz w:val="24"/>
-          <w:szCs w:val="24"/>
-        </w:rPr>
-        <w:t>. Sys., Meas., Control. 2016;139(2):024501-024501-7. doi:10.1115/1.4034745.</w:t>
-      </w:r>
-    </w:p>
-    <w:p>
-      <w:pPr>
-        <w:spacing w:line="480" w:lineRule="auto"/>
-        <w:rPr>
-          <w:rFonts w:ascii="Times New Roman" w:hAnsi="Times New Roman" w:cs="Times New Roman"/>
-          <w:sz w:val="24"/>
-          <w:szCs w:val="24"/>
-        </w:rPr>
-      </w:pPr>
-      <w:r>
-        <w:rPr>
-          <w:rFonts w:ascii="Times New Roman" w:hAnsi="Times New Roman" w:cs="Times New Roman"/>
-          <w:sz w:val="24"/>
-          <w:szCs w:val="24"/>
-        </w:rPr>
-        <w:t xml:space="preserve"> </w:t>
-      </w:r>
-      <w:r>
-        <w:rPr>
-          <w:rFonts w:ascii="Times New Roman" w:hAnsi="Times New Roman" w:cs="Times New Roman"/>
-          <w:sz w:val="24"/>
-          <w:szCs w:val="24"/>
-        </w:rPr>
-        <w:t>[4</w:t>
-      </w:r>
-      <w:r>
-        <w:rPr>
-          <w:rFonts w:ascii="Times New Roman" w:hAnsi="Times New Roman" w:cs="Times New Roman"/>
-          <w:sz w:val="24"/>
-          <w:szCs w:val="24"/>
-        </w:rPr>
-        <w:t xml:space="preserve">] Nicholas Hoff, Robert Wood, Radhika </w:t>
-      </w:r>
-      <w:proofErr w:type="spellStart"/>
-      <w:r>
-        <w:rPr>
-          <w:rFonts w:ascii="Times New Roman" w:hAnsi="Times New Roman" w:cs="Times New Roman"/>
-          <w:sz w:val="24"/>
-          <w:szCs w:val="24"/>
-        </w:rPr>
-        <w:t>Nagpal</w:t>
-      </w:r>
-      <w:proofErr w:type="spellEnd"/>
-      <w:r>
-        <w:rPr>
-          <w:rFonts w:ascii="Times New Roman" w:hAnsi="Times New Roman" w:cs="Times New Roman"/>
-          <w:sz w:val="24"/>
-          <w:szCs w:val="24"/>
-        </w:rPr>
-        <w:t>. Distributed Colony-Level Algorithm Switching for Robots Foraging</w:t>
-      </w:r>
-      <w:r>
-        <w:rPr>
-          <w:rFonts w:ascii="Times New Roman" w:hAnsi="Times New Roman" w:cs="Times New Roman"/>
-          <w:sz w:val="24"/>
-          <w:szCs w:val="24"/>
-        </w:rPr>
-        <w:t xml:space="preserve">. </w:t>
-      </w:r>
-      <w:r>
-        <w:rPr>
-          <w:rFonts w:ascii="Times New Roman" w:hAnsi="Times New Roman" w:cs="Times New Roman"/>
-          <w:sz w:val="24"/>
-          <w:szCs w:val="24"/>
-        </w:rPr>
-        <w:t xml:space="preserve">In </w:t>
-      </w:r>
-      <w:r>
-        <w:rPr>
-          <w:rFonts w:ascii="Times New Roman" w:hAnsi="Times New Roman" w:cs="Times New Roman"/>
-          <w:sz w:val="24"/>
-          <w:szCs w:val="24"/>
-        </w:rPr>
-        <w:t xml:space="preserve">Distributed Autonomous Robotic Systems 9. Berlin Heidelberg: </w:t>
-      </w:r>
-      <w:proofErr w:type="spellStart"/>
-      <w:r>
-        <w:rPr>
-          <w:rFonts w:ascii="Times New Roman" w:hAnsi="Times New Roman" w:cs="Times New Roman"/>
-          <w:sz w:val="24"/>
-          <w:szCs w:val="24"/>
-        </w:rPr>
-        <w:t>Sringer</w:t>
-      </w:r>
-      <w:proofErr w:type="spellEnd"/>
-      <w:r>
-        <w:rPr>
-          <w:rFonts w:ascii="Times New Roman" w:hAnsi="Times New Roman" w:cs="Times New Roman"/>
-          <w:sz w:val="24"/>
-          <w:szCs w:val="24"/>
-        </w:rPr>
-        <w:t>-Verlag</w:t>
-      </w:r>
-      <w:r>
-        <w:rPr>
-          <w:rFonts w:ascii="Times New Roman" w:hAnsi="Times New Roman" w:cs="Times New Roman"/>
-          <w:sz w:val="24"/>
-          <w:szCs w:val="24"/>
-        </w:rPr>
-        <w:t>, No Date Available.</w:t>
-      </w:r>
-    </w:p>
-    <w:p>
-      <w:pPr>
-        <w:spacing w:line="480" w:lineRule="auto"/>
-        <w:rPr>
           <w:rFonts w:ascii="Times New Roman" w:eastAsia="Times New Roman" w:hAnsi="Times New Roman" w:cs="Times New Roman"/>
           <w:spacing w:val="1"/>
           <w:sz w:val="24"/>
           <w:szCs w:val="24"/>
           <w:lang w:val="en-GB"/>
         </w:rPr>
-      </w:pPr>
-      <w:r>
-        <w:rPr>
-          <w:rFonts w:ascii="Times New Roman" w:hAnsi="Times New Roman" w:cs="Times New Roman"/>
-          <w:sz w:val="24"/>
-          <w:szCs w:val="24"/>
-        </w:rPr>
-        <w:t>[5</w:t>
-      </w:r>
-      <w:r>
-        <w:rPr>
-          <w:rFonts w:ascii="Times New Roman" w:hAnsi="Times New Roman" w:cs="Times New Roman"/>
-          <w:sz w:val="24"/>
-          <w:szCs w:val="24"/>
-        </w:rPr>
-        <w:t xml:space="preserve">] </w:t>
+        <w:t xml:space="preserve"> </w:t>
       </w:r>
       <w:r>
         <w:rPr>
@@ -21893,9 +22312,8 @@
           <w:szCs w:val="24"/>
           <w:lang w:val="en-GB"/>
         </w:rPr>
-        <w:t xml:space="preserve">Hartono P., </w:t>
-      </w:r>
-      <w:proofErr w:type="spellStart"/>
+        <w:t>18th international conference on Artificial Neural N</w:t>
+      </w:r>
       <w:r>
         <w:rPr>
           <w:rFonts w:ascii="Times New Roman" w:eastAsia="Times New Roman" w:hAnsi="Times New Roman" w:cs="Times New Roman"/>
@@ -21904,9 +22322,8 @@
           <w:szCs w:val="24"/>
           <w:lang w:val="en-GB"/>
         </w:rPr>
-        <w:t>Kakita</w:t>
-      </w:r>
-      <w:proofErr w:type="spellEnd"/>
+        <w:t>etworks, Part II, 141-</w:t>
+      </w:r>
       <w:r>
         <w:rPr>
           <w:rFonts w:ascii="Times New Roman" w:eastAsia="Times New Roman" w:hAnsi="Times New Roman" w:cs="Times New Roman"/>
@@ -21915,9 +22332,8 @@
           <w:szCs w:val="24"/>
           <w:lang w:val="en-GB"/>
         </w:rPr>
-        <w:t xml:space="preserve"> S. (2008) Embedded Neural Network for Swarm Learning of Physical Robots. In: </w:t>
-      </w:r>
-      <w:proofErr w:type="spellStart"/>
+        <w:t>149</w:t>
+      </w:r>
       <w:r>
         <w:rPr>
           <w:rFonts w:ascii="Times New Roman" w:eastAsia="Times New Roman" w:hAnsi="Times New Roman" w:cs="Times New Roman"/>
@@ -21926,9 +22342,8 @@
           <w:szCs w:val="24"/>
           <w:lang w:val="en-GB"/>
         </w:rPr>
-        <w:t>Kůrková</w:t>
-      </w:r>
-      <w:proofErr w:type="spellEnd"/>
+        <w:t xml:space="preserve"> : </w:t>
+      </w:r>
       <w:r>
         <w:rPr>
           <w:rFonts w:ascii="Times New Roman" w:eastAsia="Times New Roman" w:hAnsi="Times New Roman" w:cs="Times New Roman"/>
@@ -21937,9 +22352,8 @@
           <w:szCs w:val="24"/>
           <w:lang w:val="en-GB"/>
         </w:rPr>
-        <w:t xml:space="preserve"> V., Neruda R., </w:t>
-      </w:r>
-      <w:proofErr w:type="spellStart"/>
+        <w:t>September</w:t>
+      </w:r>
       <w:r>
         <w:rPr>
           <w:rFonts w:ascii="Times New Roman" w:eastAsia="Times New Roman" w:hAnsi="Times New Roman" w:cs="Times New Roman"/>
@@ -21948,88 +22362,188 @@
           <w:szCs w:val="24"/>
           <w:lang w:val="en-GB"/>
         </w:rPr>
-        <w:t>Koutník</w:t>
+        <w:t xml:space="preserve"> 2008. </w:t>
+      </w:r>
+    </w:p>
+    <w:p>
+      <w:pPr>
+        <w:spacing w:line="480" w:lineRule="auto"/>
+        <w:rPr>
+          <w:rFonts w:ascii="Times New Roman" w:hAnsi="Times New Roman" w:cs="Times New Roman"/>
+          <w:sz w:val="24"/>
+          <w:szCs w:val="24"/>
+        </w:rPr>
+      </w:pPr>
+      <w:r>
+        <w:rPr>
+          <w:rFonts w:ascii="Times New Roman" w:hAnsi="Times New Roman" w:cs="Times New Roman"/>
+          <w:sz w:val="24"/>
+          <w:szCs w:val="24"/>
+        </w:rPr>
+        <w:t>[6</w:t>
+      </w:r>
+      <w:r>
+        <w:rPr>
+          <w:rFonts w:ascii="Times New Roman" w:hAnsi="Times New Roman" w:cs="Times New Roman"/>
+          <w:sz w:val="24"/>
+          <w:szCs w:val="24"/>
+        </w:rPr>
+        <w:t xml:space="preserve">] Michael M. </w:t>
+      </w:r>
+      <w:proofErr w:type="spellStart"/>
+      <w:r>
+        <w:rPr>
+          <w:rFonts w:ascii="Times New Roman" w:hAnsi="Times New Roman" w:cs="Times New Roman"/>
+          <w:sz w:val="24"/>
+          <w:szCs w:val="24"/>
+        </w:rPr>
+        <w:t>Zavlanos</w:t>
       </w:r>
       <w:proofErr w:type="spellEnd"/>
       <w:r>
         <w:rPr>
-          <w:rFonts w:ascii="Times New Roman" w:eastAsia="Times New Roman" w:hAnsi="Times New Roman" w:cs="Times New Roman"/>
-          <w:spacing w:val="1"/>
-          <w:sz w:val="24"/>
-          <w:szCs w:val="24"/>
-          <w:lang w:val="en-GB"/>
-        </w:rPr>
-        <w:t xml:space="preserve"> J. (</w:t>
+          <w:rFonts w:ascii="Times New Roman" w:hAnsi="Times New Roman" w:cs="Times New Roman"/>
+          <w:sz w:val="24"/>
+          <w:szCs w:val="24"/>
+        </w:rPr>
+        <w:t>. Herbert G. Tanner, George J. Pappas. Hybrid Control for Connectivity Preserving Flocking</w:t>
+      </w:r>
+      <w:r>
+        <w:rPr>
+          <w:rFonts w:ascii="Times New Roman" w:hAnsi="Times New Roman" w:cs="Times New Roman"/>
+          <w:sz w:val="24"/>
+          <w:szCs w:val="24"/>
+        </w:rPr>
+        <w:t>, IEEE Transactions on Automatic Control</w:t>
+      </w:r>
+      <w:r>
+        <w:rPr>
+          <w:rFonts w:ascii="Times New Roman" w:hAnsi="Times New Roman" w:cs="Times New Roman"/>
+          <w:sz w:val="24"/>
+          <w:szCs w:val="24"/>
+        </w:rPr>
+        <w:t>:</w:t>
+      </w:r>
+      <w:r>
+        <w:rPr>
+          <w:rFonts w:ascii="Times New Roman" w:hAnsi="Times New Roman" w:cs="Times New Roman"/>
+          <w:sz w:val="24"/>
+          <w:szCs w:val="24"/>
+        </w:rPr>
+        <w:t xml:space="preserve"> </w:t>
+      </w:r>
+      <w:r>
+        <w:rPr>
+          <w:rFonts w:ascii="Times New Roman" w:hAnsi="Times New Roman" w:cs="Times New Roman"/>
+          <w:sz w:val="24"/>
+          <w:szCs w:val="24"/>
+        </w:rPr>
+        <w:t xml:space="preserve">September </w:t>
+      </w:r>
+      <w:r>
+        <w:rPr>
+          <w:rFonts w:ascii="Times New Roman" w:hAnsi="Times New Roman" w:cs="Times New Roman"/>
+          <w:sz w:val="24"/>
+          <w:szCs w:val="24"/>
+        </w:rPr>
+        <w:t>2009</w:t>
+      </w:r>
+    </w:p>
+    <w:p>
+      <w:pPr>
+        <w:spacing w:line="480" w:lineRule="auto"/>
+        <w:rPr>
+          <w:rFonts w:ascii="Times New Roman" w:hAnsi="Times New Roman" w:cs="Times New Roman"/>
+          <w:sz w:val="24"/>
+          <w:szCs w:val="24"/>
+        </w:rPr>
+      </w:pPr>
+      <w:r>
+        <w:rPr>
+          <w:rFonts w:ascii="Times New Roman" w:hAnsi="Times New Roman" w:cs="Times New Roman"/>
+          <w:sz w:val="24"/>
+          <w:szCs w:val="24"/>
+        </w:rPr>
+        <w:t>[7</w:t>
+      </w:r>
+      <w:r>
+        <w:rPr>
+          <w:rFonts w:ascii="Times New Roman" w:hAnsi="Times New Roman" w:cs="Times New Roman"/>
+          <w:sz w:val="24"/>
+          <w:szCs w:val="24"/>
+        </w:rPr>
+        <w:t xml:space="preserve">] R. </w:t>
       </w:r>
       <w:proofErr w:type="spellStart"/>
       <w:r>
         <w:rPr>
-          <w:rFonts w:ascii="Times New Roman" w:eastAsia="Times New Roman" w:hAnsi="Times New Roman" w:cs="Times New Roman"/>
-          <w:spacing w:val="1"/>
-          <w:sz w:val="24"/>
-          <w:szCs w:val="24"/>
-          <w:lang w:val="en-GB"/>
-        </w:rPr>
-        <w:t>eds</w:t>
+          <w:rFonts w:ascii="Times New Roman" w:hAnsi="Times New Roman" w:cs="Times New Roman"/>
+          <w:sz w:val="24"/>
+          <w:szCs w:val="24"/>
+        </w:rPr>
+        <w:t>Pedrami</w:t>
       </w:r>
       <w:proofErr w:type="spellEnd"/>
       <w:r>
         <w:rPr>
-          <w:rFonts w:ascii="Times New Roman" w:eastAsia="Times New Roman" w:hAnsi="Times New Roman" w:cs="Times New Roman"/>
-          <w:spacing w:val="1"/>
-          <w:sz w:val="24"/>
-          <w:szCs w:val="24"/>
-          <w:lang w:val="en-GB"/>
-        </w:rPr>
-        <w:t xml:space="preserve">) Artificial Neural Networks - ICANN 2008. ICANN 2008. Lecture Notes in Computer Science, </w:t>
+          <w:rFonts w:ascii="Times New Roman" w:hAnsi="Times New Roman" w:cs="Times New Roman"/>
+          <w:sz w:val="24"/>
+          <w:szCs w:val="24"/>
+        </w:rPr>
+        <w:t xml:space="preserve">, S. </w:t>
       </w:r>
       <w:proofErr w:type="spellStart"/>
       <w:r>
         <w:rPr>
-          <w:rFonts w:ascii="Times New Roman" w:eastAsia="Times New Roman" w:hAnsi="Times New Roman" w:cs="Times New Roman"/>
-          <w:spacing w:val="1"/>
-          <w:sz w:val="24"/>
-          <w:szCs w:val="24"/>
-          <w:lang w:val="en-GB"/>
-        </w:rPr>
-        <w:t>vol</w:t>
+          <w:rFonts w:ascii="Times New Roman" w:hAnsi="Times New Roman" w:cs="Times New Roman"/>
+          <w:sz w:val="24"/>
+          <w:szCs w:val="24"/>
+        </w:rPr>
+        <w:t>Wijenddra</w:t>
       </w:r>
       <w:proofErr w:type="spellEnd"/>
       <w:r>
         <w:rPr>
-          <w:rFonts w:ascii="Times New Roman" w:eastAsia="Times New Roman" w:hAnsi="Times New Roman" w:cs="Times New Roman"/>
-          <w:spacing w:val="1"/>
-          <w:sz w:val="24"/>
-          <w:szCs w:val="24"/>
-          <w:lang w:val="en-GB"/>
-        </w:rPr>
-        <w:t xml:space="preserve"> 5164. Springer, Berlin, Heidelberg</w:t>
-      </w:r>
-    </w:p>
-    <w:p>
-      <w:pPr>
-        <w:spacing w:line="480" w:lineRule="auto"/>
-        <w:rPr>
-          <w:rFonts w:ascii="Times New Roman" w:hAnsi="Times New Roman" w:cs="Times New Roman"/>
-          <w:sz w:val="24"/>
-          <w:szCs w:val="24"/>
-        </w:rPr>
-      </w:pPr>
-      <w:r>
-        <w:rPr>
-          <w:rFonts w:ascii="Times New Roman" w:hAnsi="Times New Roman" w:cs="Times New Roman"/>
-          <w:sz w:val="24"/>
-          <w:szCs w:val="24"/>
-        </w:rPr>
-        <w:t>[6</w:t>
-      </w:r>
-      <w:r>
-        <w:rPr>
-          <w:rFonts w:ascii="Times New Roman" w:hAnsi="Times New Roman" w:cs="Times New Roman"/>
-          <w:sz w:val="24"/>
-          <w:szCs w:val="24"/>
-        </w:rPr>
-        <w:t xml:space="preserve">] Michael M. </w:t>
+          <w:rFonts w:ascii="Times New Roman" w:hAnsi="Times New Roman" w:cs="Times New Roman"/>
+          <w:sz w:val="24"/>
+          <w:szCs w:val="24"/>
+        </w:rPr>
+        <w:t>, J. Baxter, B.W. Gordo. A Control Allocation Approach for Energetic Swarm Control</w:t>
+      </w:r>
+      <w:r>
+        <w:rPr>
+          <w:rFonts w:ascii="Times New Roman" w:hAnsi="Times New Roman" w:cs="Times New Roman"/>
+          <w:sz w:val="24"/>
+          <w:szCs w:val="24"/>
+        </w:rPr>
+        <w:t xml:space="preserve">. </w:t>
+      </w:r>
+      <w:r>
+        <w:rPr>
+          <w:rFonts w:ascii="Times New Roman" w:hAnsi="Times New Roman" w:cs="Times New Roman"/>
+          <w:sz w:val="24"/>
+          <w:szCs w:val="24"/>
+          <w:lang w:val="en"/>
+        </w:rPr>
+        <w:t>I</w:t>
+      </w:r>
+      <w:r>
+        <w:rPr>
+          <w:rFonts w:ascii="Times New Roman" w:hAnsi="Times New Roman" w:cs="Times New Roman"/>
+          <w:sz w:val="24"/>
+          <w:szCs w:val="24"/>
+          <w:lang w:val="en"/>
+        </w:rPr>
+        <w:t xml:space="preserve">EEE International Conference: </w:t>
+      </w:r>
+      <w:r>
+        <w:rPr>
+          <w:rFonts w:ascii="Times New Roman" w:hAnsi="Times New Roman" w:cs="Times New Roman"/>
+          <w:sz w:val="24"/>
+          <w:szCs w:val="24"/>
+          <w:lang w:val="en"/>
+        </w:rPr>
+        <w:t xml:space="preserve">Robotics and </w:t>
       </w:r>
       <w:proofErr w:type="spellStart"/>
       <w:r>
@@ -22037,8 +22551,9 @@
           <w:rFonts w:ascii="Times New Roman" w:hAnsi="Times New Roman" w:cs="Times New Roman"/>
           <w:sz w:val="24"/>
           <w:szCs w:val="24"/>
-        </w:rPr>
-        <w:t>Zavlanos</w:t>
+          <w:lang w:val="en"/>
+        </w:rPr>
+        <w:t>Biomimetics</w:t>
       </w:r>
       <w:proofErr w:type="spellEnd"/>
       <w:r>
@@ -22046,115 +22561,9 @@
           <w:rFonts w:ascii="Times New Roman" w:hAnsi="Times New Roman" w:cs="Times New Roman"/>
           <w:sz w:val="24"/>
           <w:szCs w:val="24"/>
-        </w:rPr>
-        <w:t>. Herbert G. Tanner, George J. Pappas. Hybrid Control for Connectivity Preserving Flocking</w:t>
-      </w:r>
-      <w:r>
-        <w:rPr>
-          <w:rFonts w:ascii="Times New Roman" w:hAnsi="Times New Roman" w:cs="Times New Roman"/>
-          <w:sz w:val="24"/>
-          <w:szCs w:val="24"/>
-        </w:rPr>
-        <w:t>, IEEE Transactions on Automatic Control, 2009</w:t>
-      </w:r>
-    </w:p>
-    <w:p>
-      <w:pPr>
-        <w:spacing w:line="480" w:lineRule="auto"/>
-        <w:rPr>
-          <w:rFonts w:ascii="Times New Roman" w:hAnsi="Times New Roman" w:cs="Times New Roman"/>
-          <w:sz w:val="24"/>
-          <w:szCs w:val="24"/>
-        </w:rPr>
-      </w:pPr>
-      <w:r>
-        <w:rPr>
-          <w:rFonts w:ascii="Times New Roman" w:hAnsi="Times New Roman" w:cs="Times New Roman"/>
-          <w:sz w:val="24"/>
-          <w:szCs w:val="24"/>
-        </w:rPr>
-        <w:t>[7</w:t>
-      </w:r>
-      <w:r>
-        <w:rPr>
-          <w:rFonts w:ascii="Times New Roman" w:hAnsi="Times New Roman" w:cs="Times New Roman"/>
-          <w:sz w:val="24"/>
-          <w:szCs w:val="24"/>
-        </w:rPr>
-        <w:t xml:space="preserve">] R. </w:t>
-      </w:r>
-      <w:proofErr w:type="spellStart"/>
-      <w:r>
-        <w:rPr>
-          <w:rFonts w:ascii="Times New Roman" w:hAnsi="Times New Roman" w:cs="Times New Roman"/>
-          <w:sz w:val="24"/>
-          <w:szCs w:val="24"/>
-        </w:rPr>
-        <w:t>Pedrami</w:t>
-      </w:r>
-      <w:proofErr w:type="spellEnd"/>
-      <w:r>
-        <w:rPr>
-          <w:rFonts w:ascii="Times New Roman" w:hAnsi="Times New Roman" w:cs="Times New Roman"/>
-          <w:sz w:val="24"/>
-          <w:szCs w:val="24"/>
-        </w:rPr>
-        <w:t xml:space="preserve">, S. </w:t>
-      </w:r>
-      <w:proofErr w:type="spellStart"/>
-      <w:r>
-        <w:rPr>
-          <w:rFonts w:ascii="Times New Roman" w:hAnsi="Times New Roman" w:cs="Times New Roman"/>
-          <w:sz w:val="24"/>
-          <w:szCs w:val="24"/>
-        </w:rPr>
-        <w:t>Wijenddra</w:t>
-      </w:r>
-      <w:proofErr w:type="spellEnd"/>
-      <w:r>
-        <w:rPr>
-          <w:rFonts w:ascii="Times New Roman" w:hAnsi="Times New Roman" w:cs="Times New Roman"/>
-          <w:sz w:val="24"/>
-          <w:szCs w:val="24"/>
-        </w:rPr>
-        <w:t>, J. Baxter, B.W. Gordo. A Control Allocation Approach for Energetic Swarm Control</w:t>
-      </w:r>
-      <w:r>
-        <w:rPr>
-          <w:rFonts w:ascii="Times New Roman" w:hAnsi="Times New Roman" w:cs="Times New Roman"/>
-          <w:sz w:val="24"/>
-          <w:szCs w:val="24"/>
-        </w:rPr>
-        <w:t xml:space="preserve">. </w:t>
-      </w:r>
-      <w:r>
-        <w:rPr>
-          <w:rFonts w:ascii="Times New Roman" w:hAnsi="Times New Roman" w:cs="Times New Roman"/>
-          <w:sz w:val="24"/>
-          <w:szCs w:val="24"/>
           <w:lang w:val="en"/>
         </w:rPr>
-        <w:t xml:space="preserve">IEEE International Conference on Robotics and </w:t>
-      </w:r>
-      <w:proofErr w:type="spellStart"/>
-      <w:r>
-        <w:rPr>
-          <w:rFonts w:ascii="Times New Roman" w:hAnsi="Times New Roman" w:cs="Times New Roman"/>
-          <w:sz w:val="24"/>
-          <w:szCs w:val="24"/>
-          <w:lang w:val="en"/>
-        </w:rPr>
-        <w:t>Biomimetics</w:t>
-      </w:r>
-      <w:proofErr w:type="spellEnd"/>
-      <w:r>
-        <w:rPr>
-          <w:rFonts w:ascii="Times New Roman" w:hAnsi="Times New Roman" w:cs="Times New Roman"/>
-          <w:sz w:val="24"/>
-          <w:szCs w:val="24"/>
-          <w:lang w:val="en"/>
-        </w:rPr>
-        <w:t xml:space="preserve">, 2008. ROBIO 2008. </w:t>
+        <w:t>, June 2009</w:t>
       </w:r>
     </w:p>
     <w:p>
@@ -22445,6 +22854,14 @@
           <w:rFonts w:ascii="Times New Roman" w:hAnsi="Times New Roman" w:cs="Times New Roman"/>
           <w:sz w:val="24"/>
           <w:szCs w:val="24"/>
+        </w:rPr>
+        <w:t xml:space="preserve">Student Essay on Swarm Intelligence: 2012 </w:t>
+      </w:r>
+      <w:r>
+        <w:rPr>
+          <w:rFonts w:ascii="Times New Roman" w:hAnsi="Times New Roman" w:cs="Times New Roman"/>
+          <w:sz w:val="24"/>
+          <w:szCs w:val="24"/>
           <w:lang w:val="en"/>
         </w:rPr>
         <w:t>guava.physics.uiuc.edu/~nigel/courses/569/Essays_Fall2012/Files/Hu.</w:t>
@@ -22519,25 +22936,39 @@
           <w:sz w:val="24"/>
           <w:szCs w:val="24"/>
         </w:rPr>
-        <w:t xml:space="preserve">. In Nature Biologically Inspired Computing, 2009. </w:t>
-      </w:r>
-      <w:proofErr w:type="spellStart"/>
-      <w:r>
-        <w:rPr>
-          <w:rFonts w:ascii="Times New Roman" w:hAnsi="Times New Roman" w:cs="Times New Roman"/>
-          <w:sz w:val="24"/>
-          <w:szCs w:val="24"/>
-        </w:rPr>
-        <w:t>NaBIC</w:t>
-      </w:r>
-      <w:proofErr w:type="spellEnd"/>
-      <w:r>
-        <w:rPr>
-          <w:rFonts w:ascii="Times New Roman" w:hAnsi="Times New Roman" w:cs="Times New Roman"/>
-          <w:sz w:val="24"/>
-          <w:szCs w:val="24"/>
-        </w:rPr>
-        <w:t xml:space="preserve"> 2009.</w:t>
+        <w:t>. In Nature Biologi</w:t>
+      </w:r>
+      <w:r>
+        <w:rPr>
+          <w:rFonts w:ascii="Times New Roman" w:hAnsi="Times New Roman" w:cs="Times New Roman"/>
+          <w:sz w:val="24"/>
+          <w:szCs w:val="24"/>
+        </w:rPr>
+        <w:t>cally Inspired Computing:</w:t>
+      </w:r>
+      <w:r>
+        <w:rPr>
+          <w:rFonts w:ascii="Times New Roman" w:hAnsi="Times New Roman" w:cs="Times New Roman"/>
+          <w:sz w:val="24"/>
+          <w:szCs w:val="24"/>
+        </w:rPr>
+        <w:t xml:space="preserve"> </w:t>
+      </w:r>
+      <w:r>
+        <w:rPr>
+          <w:rFonts w:ascii="Times New Roman" w:hAnsi="Times New Roman" w:cs="Times New Roman"/>
+          <w:sz w:val="24"/>
+          <w:szCs w:val="24"/>
+        </w:rPr>
+        <w:t>January 2010</w:t>
+      </w:r>
+      <w:r>
+        <w:rPr>
+          <w:rFonts w:ascii="Times New Roman" w:hAnsi="Times New Roman" w:cs="Times New Roman"/>
+          <w:sz w:val="24"/>
+          <w:szCs w:val="24"/>
+        </w:rPr>
+        <w:t>.</w:t>
       </w:r>
     </w:p>
     <w:p>
@@ -22968,7 +23399,7 @@
           <w:rPr>
             <w:noProof/>
           </w:rPr>
-          <w:t>xxxix</w:t>
+          <w:t>xliv</w:t>
         </w:r>
         <w:r>
           <w:rPr>
@@ -23792,6 +24223,7 @@
     <w:lsdException w:name="HTML Sample" w:semiHidden="1" w:unhideWhenUsed="1"/>
     <w:lsdException w:name="HTML Typewriter" w:semiHidden="1" w:unhideWhenUsed="1"/>
     <w:lsdException w:name="HTML Variable" w:semiHidden="1" w:unhideWhenUsed="1"/>
+    <w:lsdException w:name="Normal Table" w:semiHidden="1" w:unhideWhenUsed="1"/>
     <w:lsdException w:name="annotation subject" w:semiHidden="1" w:unhideWhenUsed="1"/>
     <w:lsdException w:name="No List" w:semiHidden="1" w:unhideWhenUsed="1"/>
     <w:lsdException w:name="Outline List 1" w:semiHidden="1" w:unhideWhenUsed="1"/>
@@ -23836,6 +24268,7 @@
     <w:lsdException w:name="Table Professional" w:semiHidden="1" w:unhideWhenUsed="1"/>
     <w:lsdException w:name="Table Subtle 1" w:semiHidden="1" w:unhideWhenUsed="1"/>
     <w:lsdException w:name="Table Subtle 2" w:semiHidden="1" w:unhideWhenUsed="1"/>
+    <w:lsdException w:name="Table Web 1" w:semiHidden="1" w:unhideWhenUsed="1"/>
     <w:lsdException w:name="Table Web 2" w:semiHidden="1" w:unhideWhenUsed="1"/>
     <w:lsdException w:name="Table Web 3" w:semiHidden="1" w:unhideWhenUsed="1"/>
     <w:lsdException w:name="Balloon Text" w:semiHidden="1" w:unhideWhenUsed="1"/>
@@ -24703,7 +25136,7 @@
 </file>
 
 <file path=customXml/itemProps1.xml><?xml version="1.0" encoding="utf-8"?>
-<ds:datastoreItem xmlns:ds="http://schemas.openxmlformats.org/officeDocument/2006/customXml" ds:itemID="{662714B7-42CE-4158-A07D-BEAA6F8EF8A9}">
+<ds:datastoreItem xmlns:ds="http://schemas.openxmlformats.org/officeDocument/2006/customXml" ds:itemID="{E12A8621-8EF9-4E22-9666-F55826043F21}">
   <ds:schemaRefs>
     <ds:schemaRef ds:uri="http://schemas.openxmlformats.org/officeDocument/2006/bibliography"/>
   </ds:schemaRefs>

</xml_diff>